<commit_message>
Corrected LDVAL - Turn on microcontroler LED with PIT
</commit_message>
<xml_diff>
--- a/DOC/proiect_microprocesoare_documentatie.docx
+++ b/DOC/proiect_microprocesoare_documentatie.docx
@@ -4235,10 +4235,31 @@
           <w:lang w:val="ro-RO"/>
         </w:rPr>
         <w:lastRenderedPageBreak/>
-        <w:t xml:space="preserve">Pe aceasta placa avem </w:t>
-      </w:r>
-      <w:r>
-        <w:t>PIT FRDM-KL25Z</w:t>
+        <w:t>Pe aceasta placa</w:t>
+      </w:r>
+      <w:r>
+        <w:rPr>
+          <w:lang w:val="ro-RO"/>
+        </w:rPr>
+        <w:t xml:space="preserve"> </w:t>
+      </w:r>
+      <w:r>
+        <w:t>FRDM-KL25Z</w:t>
+      </w:r>
+      <w:r>
+        <w:rPr>
+          <w:lang w:val="ro-RO"/>
+        </w:rPr>
+        <w:t xml:space="preserve"> avem</w:t>
+      </w:r>
+      <w:r>
+        <w:rPr>
+          <w:lang w:val="ro-RO"/>
+        </w:rPr>
+        <w:t xml:space="preserve"> doua surse de ceas</w:t>
+      </w:r>
+      <w:r>
+        <w:t xml:space="preserve"> (acele 2 cipuri cu suprafata metalica, argintie : y1 si y2)</w:t>
       </w:r>
       <w:r>
         <w:rPr>
@@ -4323,6 +4344,12 @@
           </wp:inline>
         </w:drawing>
       </w:r>
+      <w:r>
+        <w:rPr>
+          <w:lang w:val="ro-RO"/>
+        </w:rPr>
+        <w:t xml:space="preserve"> </w:t>
+      </w:r>
     </w:p>
     <w:p>
       <w:r>
@@ -4424,7 +4451,52 @@
         </w:numPr>
       </w:pPr>
       <w:r>
-        <w:t>un bit pentru MDIS()</w:t>
+        <w:t>un bit pentru MDIS</w:t>
+      </w:r>
+      <w:r>
+        <w:t xml:space="preserve"> : </w:t>
+      </w:r>
+    </w:p>
+    <w:p>
+      <w:r>
+        <w:rPr>
+          <w:noProof/>
+        </w:rPr>
+        <w:drawing>
+          <wp:inline distT="0" distB="0" distL="0" distR="0" wp14:anchorId="5BDA3D8C" wp14:editId="5F096DC6">
+            <wp:extent cx="5759450" cy="960120"/>
+            <wp:effectExtent l="0" t="0" r="0" b="0"/>
+            <wp:docPr id="15" name="Picture 15"/>
+            <wp:cNvGraphicFramePr>
+              <a:graphicFrameLocks xmlns:a="http://schemas.openxmlformats.org/drawingml/2006/main" noChangeAspect="1"/>
+            </wp:cNvGraphicFramePr>
+            <a:graphic xmlns:a="http://schemas.openxmlformats.org/drawingml/2006/main">
+              <a:graphicData uri="http://schemas.openxmlformats.org/drawingml/2006/picture">
+                <pic:pic xmlns:pic="http://schemas.openxmlformats.org/drawingml/2006/picture">
+                  <pic:nvPicPr>
+                    <pic:cNvPr id="1" name=""/>
+                    <pic:cNvPicPr/>
+                  </pic:nvPicPr>
+                  <pic:blipFill>
+                    <a:blip r:embed="rId22"/>
+                    <a:stretch>
+                      <a:fillRect/>
+                    </a:stretch>
+                  </pic:blipFill>
+                  <pic:spPr>
+                    <a:xfrm>
+                      <a:off x="0" y="0"/>
+                      <a:ext cx="5759450" cy="960120"/>
+                    </a:xfrm>
+                    <a:prstGeom prst="rect">
+                      <a:avLst/>
+                    </a:prstGeom>
+                  </pic:spPr>
+                </pic:pic>
+              </a:graphicData>
+            </a:graphic>
+          </wp:inline>
+        </w:drawing>
       </w:r>
     </w:p>
     <w:p>
@@ -4454,20 +4526,8 @@
     <w:p>
       <w:pPr>
         <w:pStyle w:val="ListParagraph"/>
-        <w:numPr>
-          <w:ilvl w:val="0"/>
-          <w:numId w:val="15"/>
-        </w:numPr>
-      </w:pPr>
-      <w:r>
-        <w:t>PIT_LTMR</w:t>
-      </w:r>
-      <w:r>
-        <w:t>6</w:t>
-      </w:r>
-      <w:r>
-        <w:t>4H : acesta si urmatorul sunt pentru folositi pentru acea inlantuire/concatenare de timere</w:t>
-      </w:r>
+        <w:ind w:left="1080"/>
+      </w:pPr>
     </w:p>
     <w:p>
       <w:pPr>
@@ -4484,20 +4544,13 @@
         <w:t>6</w:t>
       </w:r>
       <w:r>
-        <w:t xml:space="preserve">4L </w:t>
-      </w:r>
-    </w:p>
-    <w:p>
-      <w:pPr>
-        <w:ind w:firstLine="720"/>
-      </w:pPr>
-    </w:p>
-    <w:p>
-      <w:pPr>
-        <w:ind w:firstLine="720"/>
-      </w:pPr>
-      <w:r>
-        <w:t xml:space="preserve">Si fiecare timer/numarator/PIT la randul sau, are cate 4 registrii specifici: </w:t>
+        <w:t>4H</w:t>
+      </w:r>
+      <w:r>
+        <w:t xml:space="preserve"> </w:t>
+      </w:r>
+      <w:r>
+        <w:t>: acesta si urmatorul sunt pentru folositi pentru acea inlantuire/concatenare de timere</w:t>
       </w:r>
     </w:p>
     <w:p>
@@ -4509,7 +4562,26 @@
         </w:numPr>
       </w:pPr>
       <w:r>
-        <w:t>PIT_LDVALn (n e specific canalului, poate fi 0 sau 1) :</w:t>
+        <w:t>PIT_LTMR</w:t>
+      </w:r>
+      <w:r>
+        <w:t>6</w:t>
+      </w:r>
+      <w:r>
+        <w:t xml:space="preserve">4L </w:t>
+      </w:r>
+    </w:p>
+    <w:p>
+      <w:pPr>
+        <w:ind w:firstLine="720"/>
+      </w:pPr>
+    </w:p>
+    <w:p>
+      <w:pPr>
+        <w:ind w:firstLine="720"/>
+      </w:pPr>
+      <w:r>
+        <w:t xml:space="preserve">Si fiecare timer/numarator/PIT la randul sau, are cate 4 registrii specifici: </w:t>
       </w:r>
     </w:p>
     <w:p>
@@ -4521,7 +4593,56 @@
         </w:numPr>
       </w:pPr>
       <w:r>
-        <w:t>PIT_CVALn (n e specific canalului, poate fi 0 sau 1) :</w:t>
+        <w:t>PIT_LDVALn (n e specific canalului, poate fi 0 sau 1) :</w:t>
+      </w:r>
+      <w:r>
+        <w:t xml:space="preserve"> </w:t>
+      </w:r>
+      <w:r>
+        <w:t>reprezinta load_value; prin el specific perioada dintre doua intreruperi(reseturi).</w:t>
+      </w:r>
+    </w:p>
+    <w:p>
+      <w:r>
+        <w:rPr>
+          <w:noProof/>
+        </w:rPr>
+        <w:lastRenderedPageBreak/>
+        <w:drawing>
+          <wp:inline distT="0" distB="0" distL="0" distR="0" wp14:anchorId="5E82861B" wp14:editId="34C2F6F6">
+            <wp:extent cx="5759450" cy="1299210"/>
+            <wp:effectExtent l="0" t="0" r="0" b="0"/>
+            <wp:docPr id="16" name="Picture 16"/>
+            <wp:cNvGraphicFramePr>
+              <a:graphicFrameLocks xmlns:a="http://schemas.openxmlformats.org/drawingml/2006/main" noChangeAspect="1"/>
+            </wp:cNvGraphicFramePr>
+            <a:graphic xmlns:a="http://schemas.openxmlformats.org/drawingml/2006/main">
+              <a:graphicData uri="http://schemas.openxmlformats.org/drawingml/2006/picture">
+                <pic:pic xmlns:pic="http://schemas.openxmlformats.org/drawingml/2006/picture">
+                  <pic:nvPicPr>
+                    <pic:cNvPr id="1" name=""/>
+                    <pic:cNvPicPr/>
+                  </pic:nvPicPr>
+                  <pic:blipFill>
+                    <a:blip r:embed="rId23"/>
+                    <a:stretch>
+                      <a:fillRect/>
+                    </a:stretch>
+                  </pic:blipFill>
+                  <pic:spPr>
+                    <a:xfrm>
+                      <a:off x="0" y="0"/>
+                      <a:ext cx="5759450" cy="1299210"/>
+                    </a:xfrm>
+                    <a:prstGeom prst="rect">
+                      <a:avLst/>
+                    </a:prstGeom>
+                  </pic:spPr>
+                </pic:pic>
+              </a:graphicData>
+            </a:graphic>
+          </wp:inline>
+        </w:drawing>
       </w:r>
     </w:p>
     <w:p>
@@ -4533,7 +4654,52 @@
         </w:numPr>
       </w:pPr>
       <w:r>
-        <w:t>PIT_TCTRLn (n e specific canalului, poate fi 0 sau 1) :</w:t>
+        <w:t>PIT_CVALn (n e specific canalului, poate fi 0 sau 1) :</w:t>
+      </w:r>
+      <w:r>
+        <w:t xml:space="preserve"> avem doar drept de read(R) si reprezinta valoarea curenta a timerului.</w:t>
+      </w:r>
+    </w:p>
+    <w:p>
+      <w:r>
+        <w:rPr>
+          <w:noProof/>
+        </w:rPr>
+        <w:drawing>
+          <wp:inline distT="0" distB="0" distL="0" distR="0" wp14:anchorId="1C8E7052" wp14:editId="7378B5C6">
+            <wp:extent cx="5759450" cy="1338580"/>
+            <wp:effectExtent l="0" t="0" r="0" b="0"/>
+            <wp:docPr id="17" name="Picture 17"/>
+            <wp:cNvGraphicFramePr>
+              <a:graphicFrameLocks xmlns:a="http://schemas.openxmlformats.org/drawingml/2006/main" noChangeAspect="1"/>
+            </wp:cNvGraphicFramePr>
+            <a:graphic xmlns:a="http://schemas.openxmlformats.org/drawingml/2006/main">
+              <a:graphicData uri="http://schemas.openxmlformats.org/drawingml/2006/picture">
+                <pic:pic xmlns:pic="http://schemas.openxmlformats.org/drawingml/2006/picture">
+                  <pic:nvPicPr>
+                    <pic:cNvPr id="1" name=""/>
+                    <pic:cNvPicPr/>
+                  </pic:nvPicPr>
+                  <pic:blipFill>
+                    <a:blip r:embed="rId24"/>
+                    <a:stretch>
+                      <a:fillRect/>
+                    </a:stretch>
+                  </pic:blipFill>
+                  <pic:spPr>
+                    <a:xfrm>
+                      <a:off x="0" y="0"/>
+                      <a:ext cx="5759450" cy="1338580"/>
+                    </a:xfrm>
+                    <a:prstGeom prst="rect">
+                      <a:avLst/>
+                    </a:prstGeom>
+                  </pic:spPr>
+                </pic:pic>
+              </a:graphicData>
+            </a:graphic>
+          </wp:inline>
+        </w:drawing>
       </w:r>
     </w:p>
     <w:p>
@@ -4545,7 +4711,120 @@
         </w:numPr>
       </w:pPr>
       <w:r>
-        <w:t>PIT_TFLGLn (n e specific canalului, poate fi 0 sau 1) :</w:t>
+        <w:t>PIT_TCTRLn (n e specific canalului, poate fi 0 sau 1) :</w:t>
+      </w:r>
+      <w:r>
+        <w:t xml:space="preserve"> </w:t>
+      </w:r>
+    </w:p>
+    <w:p>
+      <w:r>
+        <w:rPr>
+          <w:noProof/>
+        </w:rPr>
+        <w:lastRenderedPageBreak/>
+        <w:drawing>
+          <wp:inline distT="0" distB="0" distL="0" distR="0" wp14:anchorId="6FB77AAD" wp14:editId="2325BFE4">
+            <wp:extent cx="5759450" cy="5307330"/>
+            <wp:effectExtent l="0" t="0" r="0" b="0"/>
+            <wp:docPr id="18" name="Picture 18"/>
+            <wp:cNvGraphicFramePr>
+              <a:graphicFrameLocks xmlns:a="http://schemas.openxmlformats.org/drawingml/2006/main" noChangeAspect="1"/>
+            </wp:cNvGraphicFramePr>
+            <a:graphic xmlns:a="http://schemas.openxmlformats.org/drawingml/2006/main">
+              <a:graphicData uri="http://schemas.openxmlformats.org/drawingml/2006/picture">
+                <pic:pic xmlns:pic="http://schemas.openxmlformats.org/drawingml/2006/picture">
+                  <pic:nvPicPr>
+                    <pic:cNvPr id="1" name=""/>
+                    <pic:cNvPicPr/>
+                  </pic:nvPicPr>
+                  <pic:blipFill>
+                    <a:blip r:embed="rId25"/>
+                    <a:stretch>
+                      <a:fillRect/>
+                    </a:stretch>
+                  </pic:blipFill>
+                  <pic:spPr>
+                    <a:xfrm>
+                      <a:off x="0" y="0"/>
+                      <a:ext cx="5759450" cy="5307330"/>
+                    </a:xfrm>
+                    <a:prstGeom prst="rect">
+                      <a:avLst/>
+                    </a:prstGeom>
+                  </pic:spPr>
+                </pic:pic>
+              </a:graphicData>
+            </a:graphic>
+          </wp:inline>
+        </w:drawing>
+      </w:r>
+    </w:p>
+    <w:p/>
+    <w:p>
+      <w:pPr>
+        <w:pStyle w:val="ListParagraph"/>
+        <w:numPr>
+          <w:ilvl w:val="0"/>
+          <w:numId w:val="15"/>
+        </w:numPr>
+      </w:pPr>
+      <w:r>
+        <w:t>PIT_T</w:t>
+      </w:r>
+      <w:r>
+        <w:t>F</w:t>
+      </w:r>
+      <w:r>
+        <w:t>LGn (n e specific canalului, poate fi 0 sau 1) :</w:t>
+      </w:r>
+    </w:p>
+    <w:p>
+      <w:pPr>
+        <w:rPr>
+          <w:lang w:val="ro-RO"/>
+        </w:rPr>
+      </w:pPr>
+      <w:r>
+        <w:rPr>
+          <w:noProof/>
+        </w:rPr>
+        <w:lastRenderedPageBreak/>
+        <w:drawing>
+          <wp:inline distT="0" distB="0" distL="0" distR="0" wp14:anchorId="74BD435B" wp14:editId="436B76C8">
+            <wp:extent cx="5759450" cy="3833495"/>
+            <wp:effectExtent l="0" t="0" r="0" b="0"/>
+            <wp:docPr id="19" name="Picture 19"/>
+            <wp:cNvGraphicFramePr>
+              <a:graphicFrameLocks xmlns:a="http://schemas.openxmlformats.org/drawingml/2006/main" noChangeAspect="1"/>
+            </wp:cNvGraphicFramePr>
+            <a:graphic xmlns:a="http://schemas.openxmlformats.org/drawingml/2006/main">
+              <a:graphicData uri="http://schemas.openxmlformats.org/drawingml/2006/picture">
+                <pic:pic xmlns:pic="http://schemas.openxmlformats.org/drawingml/2006/picture">
+                  <pic:nvPicPr>
+                    <pic:cNvPr id="1" name=""/>
+                    <pic:cNvPicPr/>
+                  </pic:nvPicPr>
+                  <pic:blipFill>
+                    <a:blip r:embed="rId26"/>
+                    <a:stretch>
+                      <a:fillRect/>
+                    </a:stretch>
+                  </pic:blipFill>
+                  <pic:spPr>
+                    <a:xfrm>
+                      <a:off x="0" y="0"/>
+                      <a:ext cx="5759450" cy="3833495"/>
+                    </a:xfrm>
+                    <a:prstGeom prst="rect">
+                      <a:avLst/>
+                    </a:prstGeom>
+                  </pic:spPr>
+                </pic:pic>
+              </a:graphicData>
+            </a:graphic>
+          </wp:inline>
+        </w:drawing>
       </w:r>
     </w:p>
     <w:p>
@@ -4555,6 +4834,30 @@
           <w:lang w:val="ro-RO"/>
         </w:rPr>
       </w:pPr>
+      <w:r>
+        <w:rPr>
+          <w:lang w:val="ro-RO"/>
+        </w:rPr>
+        <w:t>La proiectul nostru, modulul PIT este in stransa legatura cu led ul de pe placa, PIT fiind considerat device input iar ledul de pe placa, device</w:t>
+      </w:r>
+      <w:r>
+        <w:rPr>
+          <w:lang w:val="ro-RO"/>
+        </w:rPr>
+        <w:t xml:space="preserve"> </w:t>
+      </w:r>
+      <w:r>
+        <w:rPr>
+          <w:lang w:val="ro-RO"/>
+        </w:rPr>
+        <w:t>output. Cu ajutorul lui vom afisa succesiunea de culori in oridinea : verde, albastru, mov si negru, sau invers.</w:t>
+      </w:r>
+      <w:r>
+        <w:rPr>
+          <w:lang w:val="ro-RO"/>
+        </w:rPr>
+        <w:t xml:space="preserve"> </w:t>
+      </w:r>
     </w:p>
     <w:p>
       <w:pPr>
@@ -4567,20 +4870,408 @@
         <w:rPr>
           <w:lang w:val="ro-RO"/>
         </w:rPr>
-        <w:t>La proiectul nostru, modulul PIT este in stransa legatura cu led ul de pe placa, PIT fiind considerat device input iar ledul de pe placa, device</w:t>
-      </w:r>
-      <w:r>
-        <w:rPr>
-          <w:lang w:val="ro-RO"/>
-        </w:rPr>
-        <w:t xml:space="preserve"> </w:t>
-      </w:r>
-      <w:r>
-        <w:rPr>
-          <w:lang w:val="ro-RO"/>
-        </w:rPr>
-        <w:t>output. Cu ajutorul lui vom afisa succesiunea de culori in oridinea : verde, albastru, mov si negru, sau invers.</w:t>
-      </w:r>
+        <w:t xml:space="preserve">Orice periferic de pe aceasta placa va avea ca si frecventa valoarea lui Bus clock ( = frexcventa de ceas a magistralei). Pentru a calcula valoarea lui LDVAL avem nevoie sa stim valoarea lui bus clock care se calculeaza astfel </w:t>
+      </w:r>
+      <w:r>
+        <w:rPr>
+          <w:lang w:val="ro-RO"/>
+        </w:rPr>
+        <w:t>(capitolul 5.4 din referance manual)</w:t>
+      </w:r>
+      <w:r>
+        <w:rPr>
+          <w:lang w:val="ro-RO"/>
+        </w:rPr>
+        <w:t>:</w:t>
+      </w:r>
+    </w:p>
+    <w:p>
+      <w:pPr>
+        <w:rPr>
+          <w:lang w:val="ro-RO"/>
+        </w:rPr>
+      </w:pPr>
+      <w:r>
+        <w:rPr>
+          <w:noProof/>
+        </w:rPr>
+        <w:drawing>
+          <wp:inline distT="0" distB="0" distL="0" distR="0" wp14:anchorId="65CB818B" wp14:editId="34AE13EE">
+            <wp:extent cx="5759450" cy="329565"/>
+            <wp:effectExtent l="0" t="0" r="0" b="0"/>
+            <wp:docPr id="21" name="Picture 21"/>
+            <wp:cNvGraphicFramePr>
+              <a:graphicFrameLocks xmlns:a="http://schemas.openxmlformats.org/drawingml/2006/main" noChangeAspect="1"/>
+            </wp:cNvGraphicFramePr>
+            <a:graphic xmlns:a="http://schemas.openxmlformats.org/drawingml/2006/main">
+              <a:graphicData uri="http://schemas.openxmlformats.org/drawingml/2006/picture">
+                <pic:pic xmlns:pic="http://schemas.openxmlformats.org/drawingml/2006/picture">
+                  <pic:nvPicPr>
+                    <pic:cNvPr id="1" name=""/>
+                    <pic:cNvPicPr/>
+                  </pic:nvPicPr>
+                  <pic:blipFill>
+                    <a:blip r:embed="rId27"/>
+                    <a:stretch>
+                      <a:fillRect/>
+                    </a:stretch>
+                  </pic:blipFill>
+                  <pic:spPr>
+                    <a:xfrm>
+                      <a:off x="0" y="0"/>
+                      <a:ext cx="5759450" cy="329565"/>
+                    </a:xfrm>
+                    <a:prstGeom prst="rect">
+                      <a:avLst/>
+                    </a:prstGeom>
+                  </pic:spPr>
+                </pic:pic>
+              </a:graphicData>
+            </a:graphic>
+          </wp:inline>
+        </w:drawing>
+      </w:r>
+    </w:p>
+    <w:p>
+      <w:pPr>
+        <w:rPr>
+          <w:lang w:val="ro-RO"/>
+        </w:rPr>
+      </w:pPr>
+      <w:r>
+        <w:rPr>
+          <w:lang w:val="ro-RO"/>
+        </w:rPr>
+        <w:t xml:space="preserve">In </w:t>
+      </w:r>
+      <w:r>
+        <w:rPr>
+          <w:noProof/>
+        </w:rPr>
+        <w:drawing>
+          <wp:inline distT="0" distB="0" distL="0" distR="0" wp14:anchorId="04C01E0E" wp14:editId="594DB6C2">
+            <wp:extent cx="1400175" cy="285750"/>
+            <wp:effectExtent l="0" t="0" r="9525" b="0"/>
+            <wp:docPr id="22" name="Picture 22"/>
+            <wp:cNvGraphicFramePr>
+              <a:graphicFrameLocks xmlns:a="http://schemas.openxmlformats.org/drawingml/2006/main" noChangeAspect="1"/>
+            </wp:cNvGraphicFramePr>
+            <a:graphic xmlns:a="http://schemas.openxmlformats.org/drawingml/2006/main">
+              <a:graphicData uri="http://schemas.openxmlformats.org/drawingml/2006/picture">
+                <pic:pic xmlns:pic="http://schemas.openxmlformats.org/drawingml/2006/picture">
+                  <pic:nvPicPr>
+                    <pic:cNvPr id="1" name=""/>
+                    <pic:cNvPicPr/>
+                  </pic:nvPicPr>
+                  <pic:blipFill>
+                    <a:blip r:embed="rId28"/>
+                    <a:stretch>
+                      <a:fillRect/>
+                    </a:stretch>
+                  </pic:blipFill>
+                  <pic:spPr>
+                    <a:xfrm>
+                      <a:off x="0" y="0"/>
+                      <a:ext cx="1400175" cy="285750"/>
+                    </a:xfrm>
+                    <a:prstGeom prst="rect">
+                      <a:avLst/>
+                    </a:prstGeom>
+                  </pic:spPr>
+                </pic:pic>
+              </a:graphicData>
+            </a:graphic>
+          </wp:inline>
+        </w:drawing>
+      </w:r>
+      <w:r>
+        <w:rPr>
+          <w:lang w:val="ro-RO"/>
+        </w:rPr>
+        <w:t xml:space="preserve"> gasim valoarea lui system clock (e o valoare in hertz) : </w:t>
+      </w:r>
+    </w:p>
+    <w:p>
+      <w:pPr>
+        <w:rPr>
+          <w:lang w:val="ro-RO"/>
+        </w:rPr>
+      </w:pPr>
+      <w:r>
+        <w:rPr>
+          <w:noProof/>
+        </w:rPr>
+        <w:drawing>
+          <wp:inline distT="0" distB="0" distL="0" distR="0" wp14:anchorId="5D41457B" wp14:editId="6179C860">
+            <wp:extent cx="5759450" cy="160020"/>
+            <wp:effectExtent l="0" t="0" r="0" b="0"/>
+            <wp:docPr id="23" name="Picture 23"/>
+            <wp:cNvGraphicFramePr>
+              <a:graphicFrameLocks xmlns:a="http://schemas.openxmlformats.org/drawingml/2006/main" noChangeAspect="1"/>
+            </wp:cNvGraphicFramePr>
+            <a:graphic xmlns:a="http://schemas.openxmlformats.org/drawingml/2006/main">
+              <a:graphicData uri="http://schemas.openxmlformats.org/drawingml/2006/picture">
+                <pic:pic xmlns:pic="http://schemas.openxmlformats.org/drawingml/2006/picture">
+                  <pic:nvPicPr>
+                    <pic:cNvPr id="1" name=""/>
+                    <pic:cNvPicPr/>
+                  </pic:nvPicPr>
+                  <pic:blipFill>
+                    <a:blip r:embed="rId29"/>
+                    <a:stretch>
+                      <a:fillRect/>
+                    </a:stretch>
+                  </pic:blipFill>
+                  <pic:spPr>
+                    <a:xfrm>
+                      <a:off x="0" y="0"/>
+                      <a:ext cx="5759450" cy="160020"/>
+                    </a:xfrm>
+                    <a:prstGeom prst="rect">
+                      <a:avLst/>
+                    </a:prstGeom>
+                  </pic:spPr>
+                </pic:pic>
+              </a:graphicData>
+            </a:graphic>
+          </wp:inline>
+        </w:drawing>
+      </w:r>
+    </w:p>
+    <w:p>
+      <w:pPr>
+        <w:jc w:val="center"/>
+        <w:rPr>
+          <w:lang w:val="ro-RO"/>
+        </w:rPr>
+      </w:pPr>
+      <w:r>
+        <w:rPr>
+          <w:lang w:val="ro-RO"/>
+        </w:rPr>
+        <w:t>Valoarea lui OUTDIV4 o vom lua</w:t>
+      </w:r>
+      <w:r>
+        <w:rPr>
+          <w:lang w:val="ro-RO"/>
+        </w:rPr>
+        <w:t xml:space="preserve"> cea de reset (vedem ca e 001)</w:t>
+      </w:r>
+      <w:r>
+        <w:rPr>
+          <w:lang w:val="ro-RO"/>
+        </w:rPr>
+        <w:t xml:space="preserve"> de unde e definita, si anume in registrul SIM_CLKDIV : </w:t>
+      </w:r>
+      <w:r>
+        <w:rPr>
+          <w:noProof/>
+        </w:rPr>
+        <w:drawing>
+          <wp:inline distT="0" distB="0" distL="0" distR="0" wp14:anchorId="3834F260" wp14:editId="62430E6F">
+            <wp:extent cx="3295650" cy="1895475"/>
+            <wp:effectExtent l="0" t="0" r="0" b="9525"/>
+            <wp:docPr id="24" name="Picture 24"/>
+            <wp:cNvGraphicFramePr>
+              <a:graphicFrameLocks xmlns:a="http://schemas.openxmlformats.org/drawingml/2006/main" noChangeAspect="1"/>
+            </wp:cNvGraphicFramePr>
+            <a:graphic xmlns:a="http://schemas.openxmlformats.org/drawingml/2006/main">
+              <a:graphicData uri="http://schemas.openxmlformats.org/drawingml/2006/picture">
+                <pic:pic xmlns:pic="http://schemas.openxmlformats.org/drawingml/2006/picture">
+                  <pic:nvPicPr>
+                    <pic:cNvPr id="1" name=""/>
+                    <pic:cNvPicPr/>
+                  </pic:nvPicPr>
+                  <pic:blipFill>
+                    <a:blip r:embed="rId30"/>
+                    <a:stretch>
+                      <a:fillRect/>
+                    </a:stretch>
+                  </pic:blipFill>
+                  <pic:spPr>
+                    <a:xfrm>
+                      <a:off x="0" y="0"/>
+                      <a:ext cx="3295650" cy="1895475"/>
+                    </a:xfrm>
+                    <a:prstGeom prst="rect">
+                      <a:avLst/>
+                    </a:prstGeom>
+                  </pic:spPr>
+                </pic:pic>
+              </a:graphicData>
+            </a:graphic>
+          </wp:inline>
+        </w:drawing>
+      </w:r>
+    </w:p>
+    <w:p>
+      <w:pPr>
+        <w:rPr>
+          <w:lang w:val="ro-RO"/>
+        </w:rPr>
+      </w:pPr>
+      <w:r>
+        <w:rPr>
+          <w:noProof/>
+        </w:rPr>
+        <w:lastRenderedPageBreak/>
+        <w:drawing>
+          <wp:inline distT="0" distB="0" distL="0" distR="0" wp14:anchorId="225C01E2" wp14:editId="1DA5A799">
+            <wp:extent cx="5759450" cy="2376170"/>
+            <wp:effectExtent l="0" t="0" r="0" b="0"/>
+            <wp:docPr id="25" name="Picture 25"/>
+            <wp:cNvGraphicFramePr>
+              <a:graphicFrameLocks xmlns:a="http://schemas.openxmlformats.org/drawingml/2006/main" noChangeAspect="1"/>
+            </wp:cNvGraphicFramePr>
+            <a:graphic xmlns:a="http://schemas.openxmlformats.org/drawingml/2006/main">
+              <a:graphicData uri="http://schemas.openxmlformats.org/drawingml/2006/picture">
+                <pic:pic xmlns:pic="http://schemas.openxmlformats.org/drawingml/2006/picture">
+                  <pic:nvPicPr>
+                    <pic:cNvPr id="1" name=""/>
+                    <pic:cNvPicPr/>
+                  </pic:nvPicPr>
+                  <pic:blipFill>
+                    <a:blip r:embed="rId31"/>
+                    <a:stretch>
+                      <a:fillRect/>
+                    </a:stretch>
+                  </pic:blipFill>
+                  <pic:spPr>
+                    <a:xfrm>
+                      <a:off x="0" y="0"/>
+                      <a:ext cx="5759450" cy="2376170"/>
+                    </a:xfrm>
+                    <a:prstGeom prst="rect">
+                      <a:avLst/>
+                    </a:prstGeom>
+                  </pic:spPr>
+                </pic:pic>
+              </a:graphicData>
+            </a:graphic>
+          </wp:inline>
+        </w:drawing>
+      </w:r>
+    </w:p>
+    <w:p>
+      <w:pPr>
+        <w:rPr>
+          <w:lang w:val="ro-RO"/>
+        </w:rPr>
+      </w:pPr>
+      <w:r>
+        <w:rPr>
+          <w:lang w:val="ro-RO"/>
+        </w:rPr>
+        <w:t>Ce inseamna 001? -&gt; inseamna divide-by-</w:t>
+      </w:r>
+      <w:r>
+        <w:rPr>
+          <w:lang w:val="ro-RO"/>
+        </w:rPr>
+        <w:t xml:space="preserve">2 = &gt; ceea ce inseamna ca frecventa de intrare va fi </w:t>
+      </w:r>
+      <w:r>
+        <w:rPr>
+          <w:lang w:val="ro-RO"/>
+        </w:rPr>
+        <w:t>DEFAULT_SYSTEM_CLOCK</w:t>
+      </w:r>
+      <w:r>
+        <w:rPr>
+          <w:lang w:val="ro-RO"/>
+        </w:rPr>
+        <w:t xml:space="preserve">/2 </w:t>
+      </w:r>
+      <w:r>
+        <w:rPr>
+          <w:lang w:val="ro-RO"/>
+        </w:rPr>
+        <w:t xml:space="preserve"> = </w:t>
+      </w:r>
+      <w:r>
+        <w:rPr>
+          <w:lang w:val="ro-RO"/>
+        </w:rPr>
+        <w:t>20971520</w:t>
+      </w:r>
+      <w:r>
+        <w:rPr>
+          <w:lang w:val="ro-RO"/>
+        </w:rPr>
+        <w:t>/2 = 10485760 Hz = frecventa maxima la care lucreaza microcontrolerul</w:t>
+      </w:r>
+      <w:r>
+        <w:rPr>
+          <w:lang w:val="ro-RO"/>
+        </w:rPr>
+        <w:t>.</w:t>
+      </w:r>
+    </w:p>
+    <w:p>
+      <w:pPr>
+        <w:jc w:val="center"/>
+        <w:rPr>
+          <w:lang w:val="ro-RO"/>
+        </w:rPr>
+      </w:pPr>
+      <w:r>
+        <w:rPr>
+          <w:noProof/>
+          <w:lang w:val="ro-RO"/>
+        </w:rPr>
+        <w:drawing>
+          <wp:inline distT="0" distB="0" distL="0" distR="0" wp14:anchorId="01DB2D66" wp14:editId="3881F345">
+            <wp:extent cx="5899085" cy="3352800"/>
+            <wp:effectExtent l="0" t="0" r="0" b="0"/>
+            <wp:docPr id="26" name="Picture 26"/>
+            <wp:cNvGraphicFramePr>
+              <a:graphicFrameLocks xmlns:a="http://schemas.openxmlformats.org/drawingml/2006/main" noChangeAspect="1"/>
+            </wp:cNvGraphicFramePr>
+            <a:graphic xmlns:a="http://schemas.openxmlformats.org/drawingml/2006/main">
+              <a:graphicData uri="http://schemas.openxmlformats.org/drawingml/2006/picture">
+                <pic:pic xmlns:pic="http://schemas.openxmlformats.org/drawingml/2006/picture">
+                  <pic:nvPicPr>
+                    <pic:cNvPr id="0" name="Picture 3"/>
+                    <pic:cNvPicPr>
+                      <a:picLocks noChangeAspect="1" noChangeArrowheads="1"/>
+                    </pic:cNvPicPr>
+                  </pic:nvPicPr>
+                  <pic:blipFill>
+                    <a:blip r:embed="rId32">
+                      <a:extLst>
+                        <a:ext uri="{28A0092B-C50C-407E-A947-70E740481C1C}">
+                          <a14:useLocalDpi xmlns:a14="http://schemas.microsoft.com/office/drawing/2010/main" val="0"/>
+                        </a:ext>
+                      </a:extLst>
+                    </a:blip>
+                    <a:srcRect/>
+                    <a:stretch>
+                      <a:fillRect/>
+                    </a:stretch>
+                  </pic:blipFill>
+                  <pic:spPr bwMode="auto">
+                    <a:xfrm>
+                      <a:off x="0" y="0"/>
+                      <a:ext cx="5907393" cy="3357522"/>
+                    </a:xfrm>
+                    <a:prstGeom prst="rect">
+                      <a:avLst/>
+                    </a:prstGeom>
+                    <a:noFill/>
+                  </pic:spPr>
+                </pic:pic>
+              </a:graphicData>
+            </a:graphic>
+          </wp:inline>
+        </w:drawing>
+      </w:r>
+    </w:p>
+    <w:p>
+      <w:pPr>
+        <w:rPr>
+          <w:lang w:val="ro-RO"/>
+        </w:rPr>
+      </w:pPr>
     </w:p>
     <w:p>
       <w:pPr>
@@ -4655,6 +5346,7 @@
         <w:rPr>
           <w:lang w:val="ro-RO"/>
         </w:rPr>
+        <w:lastRenderedPageBreak/>
         <w:t>Dificultăți întâmpinate</w:t>
       </w:r>
       <w:bookmarkEnd w:id="6"/>
@@ -4797,7 +5489,7 @@
         </w:rPr>
         <w:t xml:space="preserve"> </w:t>
       </w:r>
-      <w:hyperlink r:id="rId22" w:anchor=":~:text=Plug%20the%20LED's%20longer%20lead,main%20part%20of%20the%20breadboard.&amp;text=Plug%20one%20of%20the%20leads,middle%20channel%20of%20the%20breadboard" w:history="1">
+      <w:hyperlink r:id="rId33" w:anchor=":~:text=Plug%20the%20LED's%20longer%20lead,main%20part%20of%20the%20breadboard.&amp;text=Plug%20one%20of%20the%20leads,middle%20channel%20of%20the%20breadboard" w:history="1">
         <w:r>
           <w:rPr>
             <w:rStyle w:val="Hyperlink"/>
@@ -5033,7 +5725,7 @@
       </w:pPr>
     </w:p>
     <w:sectPr>
-      <w:footerReference w:type="default" r:id="rId23"/>
+      <w:footerReference w:type="default" r:id="rId34"/>
       <w:pgSz w:w="11906" w:h="16838" w:code="9"/>
       <w:pgMar w:top="1418" w:right="1418" w:bottom="1418" w:left="1418" w:header="720" w:footer="720" w:gutter="0"/>
       <w:cols w:space="720"/>

</xml_diff>

<commit_message>
Updated documentation with ADC module
</commit_message>
<xml_diff>
--- a/DOC/proiect_microprocesoare_documentatie.docx
+++ b/DOC/proiect_microprocesoare_documentatie.docx
@@ -2999,13 +2999,37 @@
         <w:rPr>
           <w:lang w:val="ro-RO"/>
         </w:rPr>
-        <w:t>Scopul acestui proiect este acela de a afișa în interfață, un grafic ce reprezintă datele primite de la senzor</w:t>
-      </w:r>
-      <w:r>
-        <w:rPr>
-          <w:lang w:val="ro-RO"/>
-        </w:rPr>
-        <w:t>ul de roatie</w:t>
+        <w:t>Scopul acestui proiect este acela de a afișa în interfață un grafic ce reprezintă datele primite de la senzor</w:t>
+      </w:r>
+      <w:r>
+        <w:rPr>
+          <w:lang w:val="ro-RO"/>
+        </w:rPr>
+        <w:t>ul de ro</w:t>
+      </w:r>
+      <w:r>
+        <w:rPr>
+          <w:lang w:val="ro-RO"/>
+        </w:rPr>
+        <w:t>t</w:t>
+      </w:r>
+      <w:r>
+        <w:rPr>
+          <w:lang w:val="ro-RO"/>
+        </w:rPr>
+        <w:t>a</w:t>
+      </w:r>
+      <w:r>
+        <w:rPr>
+          <w:lang w:val="ro-RO"/>
+        </w:rPr>
+        <w:t>ț</w:t>
+      </w:r>
+      <w:r>
+        <w:rPr>
+          <w:lang w:val="ro-RO"/>
+        </w:rPr>
+        <w:t>ie</w:t>
       </w:r>
       <w:r>
         <w:rPr>
@@ -3017,7 +3041,43 @@
         <w:rPr>
           <w:lang w:val="ro-RO"/>
         </w:rPr>
-        <w:t>rilor, atat cele de pe breadboard, cat si cel</w:t>
+        <w:t>rilor, at</w:t>
+      </w:r>
+      <w:r>
+        <w:rPr>
+          <w:lang w:val="ro-RO"/>
+        </w:rPr>
+        <w:t>â</w:t>
+      </w:r>
+      <w:r>
+        <w:rPr>
+          <w:lang w:val="ro-RO"/>
+        </w:rPr>
+        <w:t>t cele de pe breadboard, c</w:t>
+      </w:r>
+      <w:r>
+        <w:rPr>
+          <w:lang w:val="ro-RO"/>
+        </w:rPr>
+        <w:t>â</w:t>
+      </w:r>
+      <w:r>
+        <w:rPr>
+          <w:lang w:val="ro-RO"/>
+        </w:rPr>
+        <w:t xml:space="preserve">t </w:t>
+      </w:r>
+      <w:r>
+        <w:rPr>
+          <w:lang w:val="ro-RO"/>
+        </w:rPr>
+        <w:t>ș</w:t>
+      </w:r>
+      <w:r>
+        <w:rPr>
+          <w:lang w:val="ro-RO"/>
+        </w:rPr>
+        <w:t>i cel</w:t>
       </w:r>
       <w:r>
         <w:rPr>
@@ -3085,7 +3145,7 @@
         <w:rPr>
           <w:lang w:val="ro-RO"/>
         </w:rPr>
-        <w:t>Se va dezvolta un program care, la un interval de 0.15 secunde, va verifica valorile primite de la senzor și va actualiza graficul.</w:t>
+        <w:t>Se va dezvolta un program care va verifica valorile primite de la senzor și va actualiza graficul.</w:t>
       </w:r>
     </w:p>
     <w:p>
@@ -3135,7 +3195,7 @@
         <w:rPr>
           <w:lang w:val="ro-RO"/>
         </w:rPr>
-        <w:t xml:space="preserve"> culoar</w:t>
+        <w:t xml:space="preserve"> culor</w:t>
       </w:r>
       <w:r>
         <w:rPr>
@@ -3153,25 +3213,37 @@
         <w:rPr>
           <w:lang w:val="ro-RO"/>
         </w:rPr>
-        <w:t>e</w:t>
-      </w:r>
-      <w:r>
-        <w:rPr>
-          <w:lang w:val="ro-RO"/>
-        </w:rPr>
-        <w:t>,</w:t>
-      </w:r>
-      <w:r>
-        <w:rPr>
-          <w:lang w:val="ro-RO"/>
-        </w:rPr>
-        <w:t xml:space="preserve"> care trebuie sa fie afisate in ordine</w:t>
-      </w:r>
-      <w:r>
-        <w:rPr>
-          <w:lang w:val="ro-RO"/>
-        </w:rPr>
-        <w:t xml:space="preserve"> pe LED-ul dispus pe placuță, astfel:</w:t>
+        <w:t xml:space="preserve">e care trebuie sa fie afisate </w:t>
+      </w:r>
+      <w:r>
+        <w:rPr>
+          <w:lang w:val="ro-RO"/>
+        </w:rPr>
+        <w:t>î</w:t>
+      </w:r>
+      <w:r>
+        <w:rPr>
+          <w:lang w:val="ro-RO"/>
+        </w:rPr>
+        <w:t>n ordine</w:t>
+      </w:r>
+      <w:r>
+        <w:rPr>
+          <w:lang w:val="ro-RO"/>
+        </w:rPr>
+        <w:t xml:space="preserve"> pe LED-ul dispus pe pl</w:t>
+      </w:r>
+      <w:r>
+        <w:rPr>
+          <w:lang w:val="ro-RO"/>
+        </w:rPr>
+        <w:t>acă</w:t>
+      </w:r>
+      <w:r>
+        <w:rPr>
+          <w:lang w:val="ro-RO"/>
+        </w:rPr>
+        <w:t xml:space="preserve"> astfel:</w:t>
       </w:r>
       <w:r>
         <w:rPr>
@@ -3189,7 +3261,55 @@
         <w:rPr>
           <w:lang w:val="ro-RO"/>
         </w:rPr>
-        <w:t>Ordinea poate fi schimbata din interfata ( poate fi cea data anterior sau invers : nergu, mov, albastru si verde).</w:t>
+        <w:t>Ordinea poate fi schimbat</w:t>
+      </w:r>
+      <w:r>
+        <w:rPr>
+          <w:lang w:val="ro-RO"/>
+        </w:rPr>
+        <w:t>ă</w:t>
+      </w:r>
+      <w:r>
+        <w:rPr>
+          <w:lang w:val="ro-RO"/>
+        </w:rPr>
+        <w:t xml:space="preserve"> din interfa</w:t>
+      </w:r>
+      <w:r>
+        <w:rPr>
+          <w:lang w:val="ro-RO"/>
+        </w:rPr>
+        <w:t>ță</w:t>
+      </w:r>
+      <w:r>
+        <w:rPr>
+          <w:lang w:val="ro-RO"/>
+        </w:rPr>
+        <w:t xml:space="preserve"> (poate fi cea dat</w:t>
+      </w:r>
+      <w:r>
+        <w:rPr>
+          <w:lang w:val="ro-RO"/>
+        </w:rPr>
+        <w:t>ă</w:t>
+      </w:r>
+      <w:r>
+        <w:rPr>
+          <w:lang w:val="ro-RO"/>
+        </w:rPr>
+        <w:t xml:space="preserve"> anterior sau invers : nergu, mov, albastru </w:t>
+      </w:r>
+      <w:r>
+        <w:rPr>
+          <w:lang w:val="ro-RO"/>
+        </w:rPr>
+        <w:t>ș</w:t>
+      </w:r>
+      <w:r>
+        <w:rPr>
+          <w:lang w:val="ro-RO"/>
+        </w:rPr>
+        <w:t>i verde).</w:t>
       </w:r>
     </w:p>
     <w:p>
@@ -3257,6 +3377,12 @@
         </w:rPr>
         <w:t xml:space="preserve">Firul verde – </w:t>
       </w:r>
+      <w:r>
+        <w:rPr>
+          <w:lang w:val="ro-RO"/>
+        </w:rPr>
+        <w:t>conectează senzorul la pinul de pe placă pe care va transmite datele (în cazul prioectului nostru la pinul PTC2)</w:t>
+      </w:r>
     </w:p>
     <w:p>
       <w:pPr>
@@ -3276,6 +3402,12 @@
         </w:rPr>
         <w:t xml:space="preserve">Firul roșu – </w:t>
       </w:r>
+      <w:r>
+        <w:rPr>
+          <w:lang w:val="ro-RO"/>
+        </w:rPr>
+        <w:t>conectează senzorul la alimentarea de 3.3V</w:t>
+      </w:r>
     </w:p>
     <w:p>
       <w:pPr>
@@ -3293,7 +3425,19 @@
         <w:rPr>
           <w:lang w:val="ro-RO"/>
         </w:rPr>
-        <w:t>Firul negru – negru conectează senzorul la GND</w:t>
+        <w:t>Firul negru –</w:t>
+      </w:r>
+      <w:r>
+        <w:rPr>
+          <w:lang w:val="ro-RO"/>
+        </w:rPr>
+        <w:t xml:space="preserve"> </w:t>
+      </w:r>
+      <w:r>
+        <w:rPr>
+          <w:lang w:val="ro-RO"/>
+        </w:rPr>
+        <w:t>conectează senzorul la GND</w:t>
       </w:r>
     </w:p>
     <w:p>
@@ -3816,7 +3960,31 @@
         <w:rPr>
           <w:lang w:val="ro-RO"/>
         </w:rPr>
-        <w:t>return UART0-&gt;D : inseamna citire, iau de pe stiva.</w:t>
+        <w:t xml:space="preserve">return UART0-&gt;D : </w:t>
+      </w:r>
+      <w:r>
+        <w:rPr>
+          <w:lang w:val="ro-RO"/>
+        </w:rPr>
+        <w:t>î</w:t>
+      </w:r>
+      <w:r>
+        <w:rPr>
+          <w:lang w:val="ro-RO"/>
+        </w:rPr>
+        <w:t>nseamna citire, iau de pe stiv</w:t>
+      </w:r>
+      <w:r>
+        <w:rPr>
+          <w:lang w:val="ro-RO"/>
+        </w:rPr>
+        <w:t>ă</w:t>
+      </w:r>
+      <w:r>
+        <w:rPr>
+          <w:lang w:val="ro-RO"/>
+        </w:rPr>
+        <w:t>.</w:t>
       </w:r>
     </w:p>
     <w:p>
@@ -5314,10 +5482,18 @@
         </w:numPr>
       </w:pPr>
       <w:r>
-        <w:t>PIT_MCR</w:t>
-      </w:r>
-      <w:r>
-        <w:t xml:space="preserve"> : </w:t>
+        <w:t>PIT_</w:t>
+      </w:r>
+      <w:proofErr w:type="gramStart"/>
+      <w:r>
+        <w:t>MCR</w:t>
+      </w:r>
+      <w:r>
+        <w:t xml:space="preserve"> :</w:t>
+      </w:r>
+      <w:proofErr w:type="gramEnd"/>
+      <w:r>
+        <w:t xml:space="preserve"> </w:t>
       </w:r>
       <w:r>
         <w:t>This register enables or disables the PIT timer clocks and controls the timers when the</w:t>
@@ -5381,10 +5557,18 @@
       </w:r>
       <w:proofErr w:type="spellEnd"/>
       <w:r>
-        <w:t xml:space="preserve"> MDIS</w:t>
-      </w:r>
-      <w:r>
-        <w:t xml:space="preserve"> : </w:t>
+        <w:t xml:space="preserve"> </w:t>
+      </w:r>
+      <w:proofErr w:type="gramStart"/>
+      <w:r>
+        <w:t>MDIS</w:t>
+      </w:r>
+      <w:r>
+        <w:t xml:space="preserve"> :</w:t>
+      </w:r>
+      <w:proofErr w:type="gramEnd"/>
+      <w:r>
+        <w:t xml:space="preserve"> </w:t>
       </w:r>
     </w:p>
     <w:p>
@@ -5447,7 +5631,15 @@
       </w:r>
       <w:proofErr w:type="spellEnd"/>
       <w:r>
-        <w:t xml:space="preserve"> FRZ : </w:t>
+        <w:t xml:space="preserve"> </w:t>
+      </w:r>
+      <w:proofErr w:type="gramStart"/>
+      <w:r>
+        <w:t>FRZ :</w:t>
+      </w:r>
+      <w:proofErr w:type="gramEnd"/>
+      <w:r>
+        <w:t xml:space="preserve"> </w:t>
       </w:r>
       <w:proofErr w:type="spellStart"/>
       <w:r>
@@ -5571,13 +5763,21 @@
         <w:t>6</w:t>
       </w:r>
       <w:r>
-        <w:t>4H</w:t>
-      </w:r>
-      <w:r>
-        <w:t xml:space="preserve"> </w:t>
-      </w:r>
-      <w:r>
-        <w:t xml:space="preserve">: </w:t>
+        <w:t>4</w:t>
+      </w:r>
+      <w:proofErr w:type="gramStart"/>
+      <w:r>
+        <w:t>H</w:t>
+      </w:r>
+      <w:r>
+        <w:t xml:space="preserve"> </w:t>
+      </w:r>
+      <w:r>
+        <w:t>:</w:t>
+      </w:r>
+      <w:proofErr w:type="gramEnd"/>
+      <w:r>
+        <w:t xml:space="preserve"> </w:t>
       </w:r>
       <w:proofErr w:type="spellStart"/>
       <w:r>
@@ -5774,8 +5974,13 @@
       </w:r>
       <w:proofErr w:type="spellEnd"/>
       <w:r>
-        <w:t xml:space="preserve"> 1) :</w:t>
-      </w:r>
+        <w:t xml:space="preserve"> 1</w:t>
+      </w:r>
+      <w:proofErr w:type="gramStart"/>
+      <w:r>
+        <w:t>) :</w:t>
+      </w:r>
+      <w:proofErr w:type="gramEnd"/>
       <w:r>
         <w:t xml:space="preserve"> </w:t>
       </w:r>
@@ -5932,8 +6137,13 @@
       </w:r>
       <w:proofErr w:type="spellEnd"/>
       <w:r>
-        <w:t xml:space="preserve"> 1) :</w:t>
-      </w:r>
+        <w:t xml:space="preserve"> 1</w:t>
+      </w:r>
+      <w:proofErr w:type="gramStart"/>
+      <w:r>
+        <w:t>) :</w:t>
+      </w:r>
+      <w:proofErr w:type="gramEnd"/>
       <w:r>
         <w:t xml:space="preserve"> </w:t>
       </w:r>
@@ -6082,8 +6292,13 @@
       </w:r>
       <w:proofErr w:type="spellEnd"/>
       <w:r>
-        <w:t xml:space="preserve"> 1) :</w:t>
-      </w:r>
+        <w:t xml:space="preserve"> 1</w:t>
+      </w:r>
+      <w:proofErr w:type="gramStart"/>
+      <w:r>
+        <w:t>) :</w:t>
+      </w:r>
+      <w:proofErr w:type="gramEnd"/>
       <w:r>
         <w:t xml:space="preserve"> </w:t>
       </w:r>
@@ -6176,8 +6391,13 @@
       </w:r>
       <w:proofErr w:type="spellEnd"/>
       <w:r>
-        <w:t xml:space="preserve"> 1) :</w:t>
-      </w:r>
+        <w:t xml:space="preserve"> 1</w:t>
+      </w:r>
+      <w:proofErr w:type="gramStart"/>
+      <w:r>
+        <w:t>) :</w:t>
+      </w:r>
+      <w:proofErr w:type="gramEnd"/>
     </w:p>
     <w:p>
       <w:pPr>
@@ -6663,6 +6883,41 @@
     </w:p>
     <w:p>
       <w:pPr>
+        <w:rPr>
+          <w:lang w:val="ro-RO"/>
+        </w:rPr>
+      </w:pPr>
+    </w:p>
+    <w:p>
+      <w:pPr>
+        <w:rPr>
+          <w:lang w:val="ro-RO"/>
+        </w:rPr>
+      </w:pPr>
+    </w:p>
+    <w:p>
+      <w:pPr>
+        <w:rPr>
+          <w:lang w:val="ro-RO"/>
+        </w:rPr>
+      </w:pPr>
+    </w:p>
+    <w:p>
+      <w:pPr>
+        <w:rPr>
+          <w:lang w:val="ro-RO"/>
+        </w:rPr>
+      </w:pPr>
+    </w:p>
+    <w:p>
+      <w:pPr>
+        <w:rPr>
+          <w:lang w:val="ro-RO"/>
+        </w:rPr>
+      </w:pPr>
+    </w:p>
+    <w:p>
+      <w:pPr>
         <w:ind w:firstLine="720"/>
         <w:rPr>
           <w:lang w:val="ro-RO"/>
@@ -6685,8 +6940,2133 @@
         <w:rPr>
           <w:lang w:val="ro-RO"/>
         </w:rPr>
+        <w:lastRenderedPageBreak/>
         <w:t>Inițializarea modulului ADC</w:t>
       </w:r>
+    </w:p>
+    <w:p>
+      <w:pPr>
+        <w:rPr>
+          <w:lang w:val="ro-RO"/>
+        </w:rPr>
+      </w:pPr>
+    </w:p>
+    <w:p>
+      <w:pPr>
+        <w:ind w:firstLine="720"/>
+        <w:rPr>
+          <w:lang w:val="ro-RO"/>
+        </w:rPr>
+      </w:pPr>
+      <w:r>
+        <w:rPr>
+          <w:lang w:val="ro-RO"/>
+        </w:rPr>
+        <w:t>Microcontrolerul FRDM KL25Z este echipat cu un modul ADC (Convertor Analog-Digital)</w:t>
+      </w:r>
+      <w:r>
+        <w:rPr>
+          <w:lang w:val="ro-RO"/>
+        </w:rPr>
+        <w:t>,</w:t>
+      </w:r>
+      <w:r>
+        <w:rPr>
+          <w:lang w:val="ro-RO"/>
+        </w:rPr>
+        <w:t xml:space="preserve"> oferind posibilitatea de a converti semnale analogice în valori digitale. Acest modul ADC este esențial în domenii precum monitorizarea senzorilor, controlul motoarelor și în alte aplicații care necesită interacțiunea cu lumea analogică.</w:t>
+      </w:r>
+    </w:p>
+    <w:p>
+      <w:pPr>
+        <w:ind w:firstLine="720"/>
+        <w:rPr>
+          <w:lang w:val="ro-RO"/>
+        </w:rPr>
+      </w:pPr>
+      <w:r>
+        <w:rPr>
+          <w:lang w:val="ro-RO"/>
+        </w:rPr>
+        <w:t>Principalele caracteristici ale modulului ADC pe FRDM KL25Z includ rezoluție configurabilă, multiple canale de intrare analogică, și capacitatea de a genera intreruperi (interrupts) în timpul conversiilor. Cu o rezoluție variabilă, utilizatorul poate alege între o precizie mai mare sau o viteză mai mare de conversie, în funcție de cerințele specifice ale aplicației.</w:t>
+      </w:r>
+    </w:p>
+    <w:p>
+      <w:pPr>
+        <w:ind w:firstLine="720"/>
+        <w:rPr>
+          <w:lang w:val="ro-RO"/>
+        </w:rPr>
+      </w:pPr>
+      <w:r>
+        <w:rPr>
+          <w:lang w:val="ro-RO"/>
+        </w:rPr>
+        <w:t>Microcontrolerul oferă, de asemenea, diferite moduri de operare, cum ar fi modul single-ended și modul diferential, pentru a satisface nevoile diverse ale aplicațiilor. Utilizatorii pot selecta sursa de referință pentru a asigura stabilitatea și precizia conversiilor ADC.</w:t>
+      </w:r>
+    </w:p>
+    <w:p>
+      <w:pPr>
+        <w:rPr>
+          <w:lang w:val="ro-RO"/>
+        </w:rPr>
+      </w:pPr>
+      <w:r>
+        <w:rPr>
+          <w:lang w:val="ro-RO"/>
+        </w:rPr>
+        <w:tab/>
+      </w:r>
+      <w:r>
+        <w:rPr>
+          <w:lang w:val="ro-RO"/>
+        </w:rPr>
+        <w:t>Î</w:t>
+      </w:r>
+      <w:r>
+        <w:rPr>
+          <w:lang w:val="ro-RO"/>
+        </w:rPr>
+        <w:t>n cadrul proiectului nostru, am folosit acest ADC pentru a trans</w:t>
+      </w:r>
+      <w:r>
+        <w:rPr>
+          <w:lang w:val="ro-RO"/>
+        </w:rPr>
+        <w:t>f</w:t>
+      </w:r>
+      <w:r>
+        <w:rPr>
+          <w:lang w:val="ro-RO"/>
+        </w:rPr>
+        <w:t>orma semnalele digitale venite de la senzorul de rota</w:t>
+      </w:r>
+      <w:r>
+        <w:rPr>
+          <w:lang w:val="ro-RO"/>
+        </w:rPr>
+        <w:t>ț</w:t>
+      </w:r>
+      <w:r>
+        <w:rPr>
+          <w:lang w:val="ro-RO"/>
+        </w:rPr>
+        <w:t xml:space="preserve">ie </w:t>
+      </w:r>
+      <w:r>
+        <w:rPr>
+          <w:lang w:val="ro-RO"/>
+        </w:rPr>
+        <w:t>î</w:t>
+      </w:r>
+      <w:r>
+        <w:rPr>
+          <w:lang w:val="ro-RO"/>
+        </w:rPr>
+        <w:t>n semnale analogice pe care microcontrolerul s</w:t>
+      </w:r>
+      <w:r>
+        <w:rPr>
+          <w:lang w:val="ro-RO"/>
+        </w:rPr>
+        <w:t>ă</w:t>
+      </w:r>
+      <w:r>
+        <w:rPr>
+          <w:lang w:val="ro-RO"/>
+        </w:rPr>
+        <w:t xml:space="preserve"> le poat</w:t>
+      </w:r>
+      <w:r>
+        <w:rPr>
+          <w:lang w:val="ro-RO"/>
+        </w:rPr>
+        <w:t>ă</w:t>
+      </w:r>
+      <w:r>
+        <w:rPr>
+          <w:lang w:val="ro-RO"/>
+        </w:rPr>
+        <w:t xml:space="preserve"> interpreta.</w:t>
+      </w:r>
+    </w:p>
+    <w:p>
+      <w:pPr>
+        <w:rPr>
+          <w:lang w:val="ro-RO"/>
+        </w:rPr>
+      </w:pPr>
+      <w:r>
+        <w:rPr>
+          <w:lang w:val="ro-RO"/>
+        </w:rPr>
+        <w:tab/>
+        <w:t>În acest sens, am pornit mai întâi sursa de ceas pentru ADC0</w:t>
+      </w:r>
+      <w:r>
+        <w:rPr>
+          <w:lang w:val="ro-RO"/>
+        </w:rPr>
+        <w:t xml:space="preserve"> pentru a putea alimenta cu energie acest modul de pe placa. Acest lucru îl putem face setand pe 1 bitul corespunzator din SIM_SCGC6 (system clock gating register 6)</w:t>
+      </w:r>
+      <w:r>
+        <w:rPr>
+          <w:lang w:val="ro-RO"/>
+        </w:rPr>
+        <w:t>.</w:t>
+      </w:r>
+    </w:p>
+    <w:p>
+      <w:pPr>
+        <w:rPr>
+          <w:lang w:val="ro-RO"/>
+        </w:rPr>
+      </w:pPr>
+      <w:r>
+        <w:rPr>
+          <w:lang w:val="ro-RO"/>
+        </w:rPr>
+        <w:drawing>
+          <wp:inline distT="0" distB="0" distL="0" distR="0" wp14:anchorId="5C996A55" wp14:editId="7D02BF79">
+            <wp:extent cx="5759450" cy="2607310"/>
+            <wp:effectExtent l="0" t="0" r="0" b="0"/>
+            <wp:docPr id="2117786833" name="Picture 1"/>
+            <wp:cNvGraphicFramePr>
+              <a:graphicFrameLocks xmlns:a="http://schemas.openxmlformats.org/drawingml/2006/main" noChangeAspect="1"/>
+            </wp:cNvGraphicFramePr>
+            <a:graphic xmlns:a="http://schemas.openxmlformats.org/drawingml/2006/main">
+              <a:graphicData uri="http://schemas.openxmlformats.org/drawingml/2006/picture">
+                <pic:pic xmlns:pic="http://schemas.openxmlformats.org/drawingml/2006/picture">
+                  <pic:nvPicPr>
+                    <pic:cNvPr id="2117786833" name=""/>
+                    <pic:cNvPicPr/>
+                  </pic:nvPicPr>
+                  <pic:blipFill>
+                    <a:blip r:embed="rId33"/>
+                    <a:stretch>
+                      <a:fillRect/>
+                    </a:stretch>
+                  </pic:blipFill>
+                  <pic:spPr>
+                    <a:xfrm>
+                      <a:off x="0" y="0"/>
+                      <a:ext cx="5759450" cy="2607310"/>
+                    </a:xfrm>
+                    <a:prstGeom prst="rect">
+                      <a:avLst/>
+                    </a:prstGeom>
+                  </pic:spPr>
+                </pic:pic>
+              </a:graphicData>
+            </a:graphic>
+          </wp:inline>
+        </w:drawing>
+      </w:r>
+    </w:p>
+    <w:p>
+      <w:pPr>
+        <w:rPr>
+          <w:lang w:val="ro-RO"/>
+        </w:rPr>
+      </w:pPr>
+    </w:p>
+    <w:p>
+      <w:pPr>
+        <w:ind w:firstLine="360"/>
+        <w:rPr>
+          <w:lang w:val="ro-RO"/>
+        </w:rPr>
+      </w:pPr>
+      <w:r>
+        <w:rPr>
+          <w:lang w:val="ro-RO"/>
+        </w:rPr>
+        <w:tab/>
+        <w:t>Apoi, am creat o func</w:t>
+      </w:r>
+      <w:r>
+        <w:rPr>
+          <w:lang w:val="ro-RO"/>
+        </w:rPr>
+        <w:t>ț</w:t>
+      </w:r>
+      <w:r>
+        <w:rPr>
+          <w:lang w:val="ro-RO"/>
+        </w:rPr>
+        <w:t>ie de calibrare a modulului conform indica</w:t>
+      </w:r>
+      <w:r>
+        <w:rPr>
+          <w:lang w:val="ro-RO"/>
+        </w:rPr>
+        <w:t>ț</w:t>
+      </w:r>
+      <w:r>
+        <w:rPr>
+          <w:lang w:val="ro-RO"/>
+        </w:rPr>
+        <w:t>iilor din Reference Manual</w:t>
+      </w:r>
+      <w:r>
+        <w:rPr>
+          <w:lang w:val="ro-RO"/>
+        </w:rPr>
+        <w:t>.</w:t>
+      </w:r>
+      <w:r>
+        <w:rPr>
+          <w:lang w:val="ro-RO"/>
+        </w:rPr>
+        <w:t xml:space="preserve"> Acest lucru este necesar pentru </w:t>
+      </w:r>
+      <w:r>
+        <w:rPr>
+          <w:lang w:val="ro-RO"/>
+        </w:rPr>
+        <w:t>î</w:t>
+      </w:r>
+      <w:r>
+        <w:rPr>
+          <w:lang w:val="ro-RO"/>
+        </w:rPr>
+        <w:t>mbun</w:t>
+      </w:r>
+      <w:r>
+        <w:rPr>
+          <w:lang w:val="ro-RO"/>
+        </w:rPr>
+        <w:t>ă</w:t>
+      </w:r>
+      <w:r>
+        <w:rPr>
+          <w:lang w:val="ro-RO"/>
+        </w:rPr>
+        <w:t>t</w:t>
+      </w:r>
+      <w:r>
+        <w:rPr>
+          <w:lang w:val="ro-RO"/>
+        </w:rPr>
+        <w:t>ăț</w:t>
+      </w:r>
+      <w:r>
+        <w:rPr>
+          <w:lang w:val="ro-RO"/>
+        </w:rPr>
+        <w:t>irea acurate</w:t>
+      </w:r>
+      <w:r>
+        <w:rPr>
+          <w:lang w:val="ro-RO"/>
+        </w:rPr>
+        <w:t>ț</w:t>
+      </w:r>
+      <w:r>
+        <w:rPr>
+          <w:lang w:val="ro-RO"/>
+        </w:rPr>
+        <w:t>ii</w:t>
+      </w:r>
+      <w:r>
+        <w:rPr>
+          <w:lang w:val="ro-RO"/>
+        </w:rPr>
+        <w:t>, mic</w:t>
+      </w:r>
+      <w:r>
+        <w:rPr>
+          <w:lang w:val="ro-RO"/>
+        </w:rPr>
+        <w:t>ș</w:t>
+      </w:r>
+      <w:r>
+        <w:rPr>
+          <w:lang w:val="ro-RO"/>
+        </w:rPr>
+        <w:t xml:space="preserve">orarea erorilor </w:t>
+      </w:r>
+      <w:r>
+        <w:rPr>
+          <w:lang w:val="ro-RO"/>
+        </w:rPr>
+        <w:t>ș</w:t>
+      </w:r>
+      <w:r>
+        <w:rPr>
+          <w:lang w:val="ro-RO"/>
+        </w:rPr>
+        <w:t>i stabilitatea pe termen lung.</w:t>
+      </w:r>
+      <w:r>
+        <w:rPr>
+          <w:lang w:val="ro-RO"/>
+        </w:rPr>
+        <w:t xml:space="preserve"> Consider</w:t>
+      </w:r>
+      <w:r>
+        <w:rPr>
+          <w:lang w:val="ro-RO"/>
+        </w:rPr>
+        <w:t>ă</w:t>
+      </w:r>
+      <w:r>
+        <w:rPr>
+          <w:lang w:val="ro-RO"/>
+        </w:rPr>
+        <w:t>m c</w:t>
+      </w:r>
+      <w:r>
+        <w:rPr>
+          <w:lang w:val="ro-RO"/>
+        </w:rPr>
+        <w:t>ă</w:t>
+      </w:r>
+      <w:r>
+        <w:rPr>
+          <w:lang w:val="ro-RO"/>
+        </w:rPr>
+        <w:t xml:space="preserve"> explica</w:t>
+      </w:r>
+      <w:r>
+        <w:rPr>
+          <w:lang w:val="ro-RO"/>
+        </w:rPr>
+        <w:t>ț</w:t>
+      </w:r>
+      <w:r>
+        <w:rPr>
+          <w:lang w:val="ro-RO"/>
+        </w:rPr>
+        <w:t xml:space="preserve">iile oferite </w:t>
+      </w:r>
+      <w:r>
+        <w:rPr>
+          <w:lang w:val="ro-RO"/>
+        </w:rPr>
+        <w:t>î</w:t>
+      </w:r>
+      <w:r>
+        <w:rPr>
+          <w:lang w:val="ro-RO"/>
+        </w:rPr>
+        <w:t>n Reference Manual sunt destul de explicite, prin urmare recomand</w:t>
+      </w:r>
+      <w:r>
+        <w:rPr>
+          <w:lang w:val="ro-RO"/>
+        </w:rPr>
+        <w:t>ă</w:t>
+      </w:r>
+      <w:r>
+        <w:rPr>
+          <w:lang w:val="ro-RO"/>
+        </w:rPr>
+        <w:t>m cititorilor s</w:t>
+      </w:r>
+      <w:r>
+        <w:rPr>
+          <w:lang w:val="ro-RO"/>
+        </w:rPr>
+        <w:t>ă</w:t>
+      </w:r>
+      <w:r>
+        <w:rPr>
+          <w:lang w:val="ro-RO"/>
+        </w:rPr>
+        <w:t xml:space="preserve"> se </w:t>
+      </w:r>
+      <w:r>
+        <w:rPr>
+          <w:lang w:val="ro-RO"/>
+        </w:rPr>
+        <w:t>î</w:t>
+      </w:r>
+      <w:r>
+        <w:rPr>
+          <w:lang w:val="ro-RO"/>
+        </w:rPr>
+        <w:t>ndrepte spre acestea</w:t>
+      </w:r>
+      <w:r>
+        <w:rPr>
+          <w:lang w:val="ro-RO"/>
+        </w:rPr>
+        <w:t xml:space="preserve"> privind partea de calibrare a modulului</w:t>
+      </w:r>
+      <w:r>
+        <w:rPr>
+          <w:lang w:val="ro-RO"/>
+        </w:rPr>
+        <w:t xml:space="preserve"> </w:t>
+      </w:r>
+      <w:r>
+        <w:rPr>
+          <w:lang w:val="ro-RO"/>
+        </w:rPr>
+        <w:t>(pag. 494</w:t>
+      </w:r>
+      <w:r>
+        <w:rPr>
+          <w:lang w:val="ro-RO"/>
+        </w:rPr>
+        <w:t>)</w:t>
+      </w:r>
+      <w:r>
+        <w:rPr>
+          <w:lang w:val="ro-RO"/>
+        </w:rPr>
+        <w:t>.</w:t>
+      </w:r>
+    </w:p>
+    <w:p>
+      <w:pPr>
+        <w:ind w:firstLine="360"/>
+        <w:rPr>
+          <w:lang w:val="ro-RO"/>
+        </w:rPr>
+      </w:pPr>
+    </w:p>
+    <w:p>
+      <w:pPr>
+        <w:ind w:firstLine="360"/>
+        <w:rPr>
+          <w:lang w:val="ro-RO"/>
+        </w:rPr>
+      </w:pPr>
+      <w:r>
+        <w:rPr>
+          <w:lang w:val="ro-RO"/>
+        </w:rPr>
+        <w:lastRenderedPageBreak/>
+        <w:t>După calibrare, trebuie s</w:t>
+      </w:r>
+      <w:r>
+        <w:rPr>
+          <w:lang w:val="ro-RO"/>
+        </w:rPr>
+        <w:t>ă</w:t>
+      </w:r>
+      <w:r>
+        <w:rPr>
+          <w:lang w:val="ro-RO"/>
+        </w:rPr>
+        <w:t xml:space="preserve"> configuram ADC cu </w:t>
+      </w:r>
+      <w:r>
+        <w:rPr>
+          <w:lang w:val="ro-RO"/>
+        </w:rPr>
+        <w:t>op</w:t>
+      </w:r>
+      <w:r>
+        <w:rPr>
+          <w:lang w:val="ro-RO"/>
+        </w:rPr>
+        <w:t>ț</w:t>
+      </w:r>
+      <w:r>
+        <w:rPr>
+          <w:lang w:val="ro-RO"/>
+        </w:rPr>
+        <w:t xml:space="preserve">iunile dorite. Pentru aceasta, ne </w:t>
+      </w:r>
+      <w:r>
+        <w:rPr>
+          <w:lang w:val="ro-RO"/>
+        </w:rPr>
+        <w:t>î</w:t>
+      </w:r>
+      <w:r>
+        <w:rPr>
+          <w:lang w:val="ro-RO"/>
+        </w:rPr>
+        <w:t>ndreptam aten</w:t>
+      </w:r>
+      <w:r>
+        <w:rPr>
+          <w:lang w:val="ro-RO"/>
+        </w:rPr>
+        <w:t>ț</w:t>
+      </w:r>
+      <w:r>
+        <w:rPr>
+          <w:lang w:val="ro-RO"/>
+        </w:rPr>
+        <w:t>ia spre registrul de configurare CFG1. Ne dorim s</w:t>
+      </w:r>
+      <w:r>
+        <w:rPr>
+          <w:lang w:val="ro-RO"/>
+        </w:rPr>
+        <w:t>ă</w:t>
+      </w:r>
+      <w:r>
+        <w:rPr>
+          <w:lang w:val="ro-RO"/>
+        </w:rPr>
+        <w:t xml:space="preserve"> avem normal power configuration, s</w:t>
+      </w:r>
+      <w:r>
+        <w:rPr>
+          <w:lang w:val="ro-RO"/>
+        </w:rPr>
+        <w:t>ă</w:t>
+      </w:r>
+      <w:r>
+        <w:rPr>
+          <w:lang w:val="ro-RO"/>
+        </w:rPr>
+        <w:t xml:space="preserve"> folosim ca surs</w:t>
+      </w:r>
+      <w:r>
+        <w:rPr>
+          <w:lang w:val="ro-RO"/>
+        </w:rPr>
+        <w:t>ă</w:t>
+      </w:r>
+      <w:r>
+        <w:rPr>
+          <w:lang w:val="ro-RO"/>
+        </w:rPr>
+        <w:t xml:space="preserve"> de ceas sursa pl</w:t>
+      </w:r>
+      <w:r>
+        <w:rPr>
+          <w:lang w:val="ro-RO"/>
+        </w:rPr>
+        <w:t>ă</w:t>
+      </w:r>
+      <w:r>
+        <w:rPr>
+          <w:lang w:val="ro-RO"/>
+        </w:rPr>
+        <w:t>cii, sursa intern</w:t>
+      </w:r>
+      <w:r>
+        <w:rPr>
+          <w:lang w:val="ro-RO"/>
+        </w:rPr>
+        <w:t>ă</w:t>
+      </w:r>
+      <w:r>
+        <w:rPr>
+          <w:lang w:val="ro-RO"/>
+        </w:rPr>
+        <w:t xml:space="preserve"> a ADC sa fie sursa de ceas input divizată la 4 (pentru a avea o frecvneta mai mica sau egala cu 4MHz (pag </w:t>
+      </w:r>
+      <w:r>
+        <w:rPr>
+          <w:lang w:val="ro-RO"/>
+        </w:rPr>
+        <w:t>494</w:t>
+      </w:r>
+      <w:r>
+        <w:rPr>
+          <w:lang w:val="ro-RO"/>
+        </w:rPr>
+        <w:t>)), s</w:t>
+      </w:r>
+      <w:r>
+        <w:rPr>
+          <w:lang w:val="ro-RO"/>
+        </w:rPr>
+        <w:t>ă</w:t>
+      </w:r>
+      <w:r>
+        <w:rPr>
+          <w:lang w:val="ro-RO"/>
+        </w:rPr>
+        <w:t xml:space="preserve"> avem o conversie de 16 biti </w:t>
+      </w:r>
+      <w:r>
+        <w:rPr>
+          <w:lang w:val="ro-RO"/>
+        </w:rPr>
+        <w:t>ș</w:t>
+      </w:r>
+      <w:r>
+        <w:rPr>
+          <w:lang w:val="ro-RO"/>
+        </w:rPr>
+        <w:t>i s</w:t>
+      </w:r>
+      <w:r>
+        <w:rPr>
+          <w:lang w:val="ro-RO"/>
+        </w:rPr>
+        <w:t>ă</w:t>
+      </w:r>
+      <w:r>
+        <w:rPr>
+          <w:lang w:val="ro-RO"/>
+        </w:rPr>
+        <w:t xml:space="preserve"> utiliz</w:t>
+      </w:r>
+      <w:r>
+        <w:rPr>
+          <w:lang w:val="ro-RO"/>
+        </w:rPr>
+        <w:t>ă</w:t>
+      </w:r>
+      <w:r>
+        <w:rPr>
+          <w:lang w:val="ro-RO"/>
+        </w:rPr>
+        <w:t>m convertorul pe un short sample time. Astfel set</w:t>
+      </w:r>
+      <w:r>
+        <w:rPr>
+          <w:lang w:val="ro-RO"/>
+        </w:rPr>
+        <w:t>ă</w:t>
+      </w:r>
+      <w:r>
+        <w:rPr>
+          <w:lang w:val="ro-RO"/>
+        </w:rPr>
+        <w:t>m corespunz</w:t>
+      </w:r>
+      <w:r>
+        <w:rPr>
+          <w:lang w:val="ro-RO"/>
+        </w:rPr>
+        <w:t>ă</w:t>
+      </w:r>
+      <w:r>
+        <w:rPr>
+          <w:lang w:val="ro-RO"/>
+        </w:rPr>
+        <w:t>tor bi</w:t>
+      </w:r>
+      <w:r>
+        <w:rPr>
+          <w:lang w:val="ro-RO"/>
+        </w:rPr>
+        <w:t>ț</w:t>
+      </w:r>
+      <w:r>
+        <w:rPr>
+          <w:lang w:val="ro-RO"/>
+        </w:rPr>
+        <w:t>ii acestui registru de configurare.</w:t>
+      </w:r>
+    </w:p>
+    <w:p>
+      <w:pPr>
+        <w:ind w:firstLine="360"/>
+        <w:rPr>
+          <w:lang w:val="ro-RO"/>
+        </w:rPr>
+      </w:pPr>
+      <w:r>
+        <w:rPr>
+          <w:lang w:val="ro-RO"/>
+        </w:rPr>
+        <w:drawing>
+          <wp:inline distT="0" distB="0" distL="0" distR="0" wp14:anchorId="27A37C24" wp14:editId="18737DF8">
+            <wp:extent cx="5759450" cy="352425"/>
+            <wp:effectExtent l="0" t="0" r="0" b="0"/>
+            <wp:docPr id="1060203197" name="Picture 1"/>
+            <wp:cNvGraphicFramePr>
+              <a:graphicFrameLocks xmlns:a="http://schemas.openxmlformats.org/drawingml/2006/main" noChangeAspect="1"/>
+            </wp:cNvGraphicFramePr>
+            <a:graphic xmlns:a="http://schemas.openxmlformats.org/drawingml/2006/main">
+              <a:graphicData uri="http://schemas.openxmlformats.org/drawingml/2006/picture">
+                <pic:pic xmlns:pic="http://schemas.openxmlformats.org/drawingml/2006/picture">
+                  <pic:nvPicPr>
+                    <pic:cNvPr id="1060203197" name=""/>
+                    <pic:cNvPicPr/>
+                  </pic:nvPicPr>
+                  <pic:blipFill>
+                    <a:blip r:embed="rId34"/>
+                    <a:stretch>
+                      <a:fillRect/>
+                    </a:stretch>
+                  </pic:blipFill>
+                  <pic:spPr>
+                    <a:xfrm>
+                      <a:off x="0" y="0"/>
+                      <a:ext cx="5759450" cy="352425"/>
+                    </a:xfrm>
+                    <a:prstGeom prst="rect">
+                      <a:avLst/>
+                    </a:prstGeom>
+                  </pic:spPr>
+                </pic:pic>
+              </a:graphicData>
+            </a:graphic>
+          </wp:inline>
+        </w:drawing>
+      </w:r>
+    </w:p>
+    <w:p>
+      <w:pPr>
+        <w:ind w:firstLine="360"/>
+        <w:rPr>
+          <w:lang w:val="ro-RO"/>
+        </w:rPr>
+      </w:pPr>
+    </w:p>
+    <w:p>
+      <w:pPr>
+        <w:ind w:firstLine="360"/>
+        <w:rPr>
+          <w:lang w:val="ro-RO"/>
+        </w:rPr>
+      </w:pPr>
+      <w:r>
+        <w:rPr>
+          <w:lang w:val="ro-RO"/>
+        </w:rPr>
+        <w:drawing>
+          <wp:inline distT="0" distB="0" distL="0" distR="0" wp14:anchorId="578AB2CB" wp14:editId="45BFF2E0">
+            <wp:extent cx="5385998" cy="6729825"/>
+            <wp:effectExtent l="0" t="0" r="0" b="0"/>
+            <wp:docPr id="794888966" name="Picture 1"/>
+            <wp:cNvGraphicFramePr>
+              <a:graphicFrameLocks xmlns:a="http://schemas.openxmlformats.org/drawingml/2006/main" noChangeAspect="1"/>
+            </wp:cNvGraphicFramePr>
+            <a:graphic xmlns:a="http://schemas.openxmlformats.org/drawingml/2006/main">
+              <a:graphicData uri="http://schemas.openxmlformats.org/drawingml/2006/picture">
+                <pic:pic xmlns:pic="http://schemas.openxmlformats.org/drawingml/2006/picture">
+                  <pic:nvPicPr>
+                    <pic:cNvPr id="794888966" name=""/>
+                    <pic:cNvPicPr/>
+                  </pic:nvPicPr>
+                  <pic:blipFill>
+                    <a:blip r:embed="rId35"/>
+                    <a:stretch>
+                      <a:fillRect/>
+                    </a:stretch>
+                  </pic:blipFill>
+                  <pic:spPr>
+                    <a:xfrm>
+                      <a:off x="0" y="0"/>
+                      <a:ext cx="5393464" cy="6739154"/>
+                    </a:xfrm>
+                    <a:prstGeom prst="rect">
+                      <a:avLst/>
+                    </a:prstGeom>
+                  </pic:spPr>
+                </pic:pic>
+              </a:graphicData>
+            </a:graphic>
+          </wp:inline>
+        </w:drawing>
+      </w:r>
+    </w:p>
+    <w:p>
+      <w:pPr>
+        <w:ind w:firstLine="360"/>
+        <w:rPr>
+          <w:lang w:val="ro-RO"/>
+        </w:rPr>
+      </w:pPr>
+      <w:r>
+        <w:rPr>
+          <w:lang w:val="ro-RO"/>
+        </w:rPr>
+        <w:lastRenderedPageBreak/>
+        <w:drawing>
+          <wp:inline distT="0" distB="0" distL="0" distR="0" wp14:anchorId="0C02FAEB" wp14:editId="24FEADDE">
+            <wp:extent cx="5759450" cy="4667885"/>
+            <wp:effectExtent l="0" t="0" r="0" b="0"/>
+            <wp:docPr id="1732193420" name="Picture 1"/>
+            <wp:cNvGraphicFramePr>
+              <a:graphicFrameLocks xmlns:a="http://schemas.openxmlformats.org/drawingml/2006/main" noChangeAspect="1"/>
+            </wp:cNvGraphicFramePr>
+            <a:graphic xmlns:a="http://schemas.openxmlformats.org/drawingml/2006/main">
+              <a:graphicData uri="http://schemas.openxmlformats.org/drawingml/2006/picture">
+                <pic:pic xmlns:pic="http://schemas.openxmlformats.org/drawingml/2006/picture">
+                  <pic:nvPicPr>
+                    <pic:cNvPr id="1732193420" name=""/>
+                    <pic:cNvPicPr/>
+                  </pic:nvPicPr>
+                  <pic:blipFill>
+                    <a:blip r:embed="rId36"/>
+                    <a:stretch>
+                      <a:fillRect/>
+                    </a:stretch>
+                  </pic:blipFill>
+                  <pic:spPr>
+                    <a:xfrm>
+                      <a:off x="0" y="0"/>
+                      <a:ext cx="5759450" cy="4667885"/>
+                    </a:xfrm>
+                    <a:prstGeom prst="rect">
+                      <a:avLst/>
+                    </a:prstGeom>
+                  </pic:spPr>
+                </pic:pic>
+              </a:graphicData>
+            </a:graphic>
+          </wp:inline>
+        </w:drawing>
+      </w:r>
+    </w:p>
+    <w:p>
+      <w:pPr>
+        <w:rPr>
+          <w:lang w:val="ro-RO"/>
+        </w:rPr>
+      </w:pPr>
+    </w:p>
+    <w:p>
+      <w:pPr>
+        <w:ind w:firstLine="360"/>
+        <w:rPr>
+          <w:lang w:val="ro-RO"/>
+        </w:rPr>
+      </w:pPr>
+      <w:r>
+        <w:rPr>
+          <w:lang w:val="ro-RO"/>
+        </w:rPr>
+        <w:tab/>
+        <w:t>De asemenea, dup</w:t>
+      </w:r>
+      <w:r>
+        <w:rPr>
+          <w:lang w:val="ro-RO"/>
+        </w:rPr>
+        <w:t>ă</w:t>
+      </w:r>
+      <w:r>
+        <w:rPr>
+          <w:lang w:val="ro-RO"/>
+        </w:rPr>
+        <w:t xml:space="preserve"> cum scrie </w:t>
+      </w:r>
+      <w:r>
+        <w:rPr>
+          <w:lang w:val="ro-RO"/>
+        </w:rPr>
+        <w:t>ș</w:t>
+      </w:r>
+      <w:r>
+        <w:rPr>
+          <w:lang w:val="ro-RO"/>
+        </w:rPr>
+        <w:t xml:space="preserve">i </w:t>
+      </w:r>
+      <w:r>
+        <w:rPr>
+          <w:lang w:val="ro-RO"/>
+        </w:rPr>
+        <w:t>î</w:t>
+      </w:r>
+      <w:r>
+        <w:rPr>
+          <w:lang w:val="ro-RO"/>
+        </w:rPr>
+        <w:t>n explic</w:t>
+      </w:r>
+      <w:r>
+        <w:rPr>
+          <w:lang w:val="ro-RO"/>
+        </w:rPr>
+        <w:t>a</w:t>
+      </w:r>
+      <w:r>
+        <w:rPr>
+          <w:lang w:val="ro-RO"/>
+        </w:rPr>
+        <w:t>ț</w:t>
+      </w:r>
+      <w:r>
+        <w:rPr>
+          <w:lang w:val="ro-RO"/>
+        </w:rPr>
+        <w:t>ia c</w:t>
+      </w:r>
+      <w:r>
+        <w:rPr>
+          <w:lang w:val="ro-RO"/>
+        </w:rPr>
+        <w:t>â</w:t>
+      </w:r>
+      <w:r>
+        <w:rPr>
+          <w:lang w:val="ro-RO"/>
+        </w:rPr>
+        <w:t>mpului MODE de mai sus, pentru a avea single ended conversion, trebuie s</w:t>
+      </w:r>
+      <w:r>
+        <w:rPr>
+          <w:lang w:val="ro-RO"/>
+        </w:rPr>
+        <w:t>ă</w:t>
+      </w:r>
+      <w:r>
+        <w:rPr>
+          <w:lang w:val="ro-RO"/>
+        </w:rPr>
+        <w:t xml:space="preserve"> setam pe 0 bitul DIFF. Acesta se afl</w:t>
+      </w:r>
+      <w:r>
+        <w:rPr>
+          <w:lang w:val="ro-RO"/>
+        </w:rPr>
+        <w:t>ă</w:t>
+      </w:r>
+      <w:r>
+        <w:rPr>
+          <w:lang w:val="ro-RO"/>
+        </w:rPr>
+        <w:t xml:space="preserve"> </w:t>
+      </w:r>
+      <w:r>
+        <w:rPr>
+          <w:lang w:val="ro-RO"/>
+        </w:rPr>
+        <w:t>î</w:t>
+      </w:r>
+      <w:r>
+        <w:rPr>
+          <w:lang w:val="ro-RO"/>
+        </w:rPr>
+        <w:t xml:space="preserve">n registrul de status </w:t>
+      </w:r>
+      <w:r>
+        <w:rPr>
+          <w:lang w:val="ro-RO"/>
+        </w:rPr>
+        <w:t>ș</w:t>
+      </w:r>
+      <w:r>
+        <w:rPr>
+          <w:lang w:val="ro-RO"/>
+        </w:rPr>
+        <w:t>i control 1 (ADC0_SC1).</w:t>
+      </w:r>
+      <w:r>
+        <w:rPr>
+          <w:lang w:val="ro-RO"/>
+        </w:rPr>
+        <w:t xml:space="preserve"> Tot aici putem seta ca atunci cand s-a realizat o conversie complet</w:t>
+      </w:r>
+      <w:r>
+        <w:rPr>
+          <w:lang w:val="ro-RO"/>
+        </w:rPr>
+        <w:t>ă</w:t>
+      </w:r>
+      <w:r>
+        <w:rPr>
+          <w:lang w:val="ro-RO"/>
+        </w:rPr>
+        <w:t xml:space="preserve"> s</w:t>
+      </w:r>
+      <w:r>
+        <w:rPr>
+          <w:lang w:val="ro-RO"/>
+        </w:rPr>
+        <w:t>ă</w:t>
+      </w:r>
+      <w:r>
+        <w:rPr>
+          <w:lang w:val="ro-RO"/>
+        </w:rPr>
+        <w:t xml:space="preserve"> se apeleze o </w:t>
+      </w:r>
+      <w:r>
+        <w:rPr>
+          <w:lang w:val="ro-RO"/>
+        </w:rPr>
+        <w:t>î</w:t>
+      </w:r>
+      <w:r>
+        <w:rPr>
+          <w:lang w:val="ro-RO"/>
+        </w:rPr>
+        <w:t>ntrerupere (c</w:t>
+      </w:r>
+      <w:r>
+        <w:rPr>
+          <w:lang w:val="ro-RO"/>
+        </w:rPr>
+        <w:t>â</w:t>
+      </w:r>
+      <w:r>
+        <w:rPr>
+          <w:lang w:val="ro-RO"/>
+        </w:rPr>
+        <w:t xml:space="preserve">mpul AIEN) precum </w:t>
+      </w:r>
+      <w:r>
+        <w:rPr>
+          <w:lang w:val="ro-RO"/>
+        </w:rPr>
+        <w:t>ș</w:t>
+      </w:r>
+      <w:r>
+        <w:rPr>
+          <w:lang w:val="ro-RO"/>
+        </w:rPr>
+        <w:t>i canalul de input de unde se vor citi datele de la senzor (</w:t>
+      </w:r>
+      <w:r>
+        <w:rPr>
+          <w:lang w:val="ro-RO"/>
+        </w:rPr>
+        <w:t>î</w:t>
+      </w:r>
+      <w:r>
+        <w:rPr>
+          <w:lang w:val="ro-RO"/>
+        </w:rPr>
+        <w:t xml:space="preserve">n cazul nostru 13 </w:t>
+      </w:r>
+      <w:r>
+        <w:rPr>
+          <w:lang w:val="ro-RO"/>
+        </w:rPr>
+        <w:t>î</w:t>
+      </w:r>
+      <w:r>
+        <w:rPr>
+          <w:lang w:val="ro-RO"/>
+        </w:rPr>
+        <w:t>ntruc</w:t>
+      </w:r>
+      <w:r>
+        <w:rPr>
+          <w:lang w:val="ro-RO"/>
+        </w:rPr>
+        <w:t>â</w:t>
+      </w:r>
+      <w:r>
+        <w:rPr>
+          <w:lang w:val="ro-RO"/>
+        </w:rPr>
+        <w:t>t conectam senzorul pe pinul PTC2)</w:t>
+      </w:r>
+      <w:r>
+        <w:rPr>
+          <w:lang w:val="ro-RO"/>
+        </w:rPr>
+        <w:t>(c</w:t>
+      </w:r>
+      <w:r>
+        <w:rPr>
+          <w:lang w:val="ro-RO"/>
+        </w:rPr>
+        <w:t>â</w:t>
+      </w:r>
+      <w:r>
+        <w:rPr>
+          <w:lang w:val="ro-RO"/>
+        </w:rPr>
+        <w:t>mpul ADCH)</w:t>
+      </w:r>
+      <w:r>
+        <w:rPr>
+          <w:lang w:val="ro-RO"/>
+        </w:rPr>
+        <w:t xml:space="preserve">. </w:t>
+      </w:r>
+    </w:p>
+    <w:p>
+      <w:pPr>
+        <w:ind w:firstLine="360"/>
+        <w:rPr>
+          <w:lang w:val="ro-RO"/>
+        </w:rPr>
+      </w:pPr>
+      <w:r>
+        <w:rPr>
+          <w:lang w:val="ro-RO"/>
+        </w:rPr>
+        <w:tab/>
+        <w:t>Totodat</w:t>
+      </w:r>
+      <w:r>
+        <w:rPr>
+          <w:lang w:val="ro-RO"/>
+        </w:rPr>
+        <w:t>ă</w:t>
+      </w:r>
+      <w:r>
+        <w:rPr>
+          <w:lang w:val="ro-RO"/>
+        </w:rPr>
+        <w:t>, setam ca, conversiile s</w:t>
+      </w:r>
+      <w:r>
+        <w:rPr>
+          <w:lang w:val="ro-RO"/>
+        </w:rPr>
+        <w:t>ă</w:t>
+      </w:r>
+      <w:r>
+        <w:rPr>
+          <w:lang w:val="ro-RO"/>
+        </w:rPr>
+        <w:t xml:space="preserve"> fie continue astfel </w:t>
+      </w:r>
+      <w:r>
+        <w:rPr>
+          <w:lang w:val="ro-RO"/>
+        </w:rPr>
+        <w:t>î</w:t>
+      </w:r>
+      <w:r>
+        <w:rPr>
+          <w:lang w:val="ro-RO"/>
+        </w:rPr>
+        <w:t>ncat s</w:t>
+      </w:r>
+      <w:r>
+        <w:rPr>
+          <w:lang w:val="ro-RO"/>
+        </w:rPr>
+        <w:t>ă</w:t>
+      </w:r>
+      <w:r>
+        <w:rPr>
+          <w:lang w:val="ro-RO"/>
+        </w:rPr>
+        <w:t xml:space="preserve"> putem folosi </w:t>
+      </w:r>
+      <w:r>
+        <w:rPr>
+          <w:lang w:val="ro-RO"/>
+        </w:rPr>
+        <w:t>ș</w:t>
+      </w:r>
+      <w:r>
+        <w:rPr>
+          <w:lang w:val="ro-RO"/>
+        </w:rPr>
+        <w:t xml:space="preserve">i </w:t>
+      </w:r>
+      <w:r>
+        <w:rPr>
+          <w:lang w:val="ro-RO"/>
+        </w:rPr>
+        <w:t>î</w:t>
+      </w:r>
+      <w:r>
+        <w:rPr>
+          <w:lang w:val="ro-RO"/>
+        </w:rPr>
+        <w:t xml:space="preserve">ntreruperile </w:t>
+      </w:r>
+      <w:r>
+        <w:rPr>
+          <w:lang w:val="ro-RO"/>
+        </w:rPr>
+        <w:t>î</w:t>
+      </w:r>
+      <w:r>
+        <w:rPr>
+          <w:lang w:val="ro-RO"/>
+        </w:rPr>
+        <w:t>n acela</w:t>
+      </w:r>
+      <w:r>
+        <w:rPr>
+          <w:lang w:val="ro-RO"/>
+        </w:rPr>
+        <w:t>ș</w:t>
+      </w:r>
+      <w:r>
+        <w:rPr>
+          <w:lang w:val="ro-RO"/>
+        </w:rPr>
+        <w:t>i timp cu modulul ADC.</w:t>
+      </w:r>
+    </w:p>
+    <w:p>
+      <w:pPr>
+        <w:ind w:firstLine="360"/>
+        <w:rPr>
+          <w:lang w:val="ro-RO"/>
+        </w:rPr>
+      </w:pPr>
+      <w:r>
+        <w:rPr>
+          <w:lang w:val="ro-RO"/>
+        </w:rPr>
+        <w:drawing>
+          <wp:inline distT="0" distB="0" distL="0" distR="0" wp14:anchorId="0EADC083" wp14:editId="314CB1D1">
+            <wp:extent cx="5759450" cy="1520190"/>
+            <wp:effectExtent l="0" t="0" r="0" b="0"/>
+            <wp:docPr id="1346031019" name="Picture 1"/>
+            <wp:cNvGraphicFramePr>
+              <a:graphicFrameLocks xmlns:a="http://schemas.openxmlformats.org/drawingml/2006/main" noChangeAspect="1"/>
+            </wp:cNvGraphicFramePr>
+            <a:graphic xmlns:a="http://schemas.openxmlformats.org/drawingml/2006/main">
+              <a:graphicData uri="http://schemas.openxmlformats.org/drawingml/2006/picture">
+                <pic:pic xmlns:pic="http://schemas.openxmlformats.org/drawingml/2006/picture">
+                  <pic:nvPicPr>
+                    <pic:cNvPr id="1346031019" name=""/>
+                    <pic:cNvPicPr/>
+                  </pic:nvPicPr>
+                  <pic:blipFill>
+                    <a:blip r:embed="rId37"/>
+                    <a:stretch>
+                      <a:fillRect/>
+                    </a:stretch>
+                  </pic:blipFill>
+                  <pic:spPr>
+                    <a:xfrm>
+                      <a:off x="0" y="0"/>
+                      <a:ext cx="5759450" cy="1520190"/>
+                    </a:xfrm>
+                    <a:prstGeom prst="rect">
+                      <a:avLst/>
+                    </a:prstGeom>
+                  </pic:spPr>
+                </pic:pic>
+              </a:graphicData>
+            </a:graphic>
+          </wp:inline>
+        </w:drawing>
+      </w:r>
+    </w:p>
+    <w:p>
+      <w:pPr>
+        <w:ind w:firstLine="360"/>
+        <w:rPr>
+          <w:lang w:val="ro-RO"/>
+        </w:rPr>
+      </w:pPr>
+      <w:r>
+        <w:rPr>
+          <w:lang w:val="ro-RO"/>
+        </w:rPr>
+        <w:lastRenderedPageBreak/>
+        <w:drawing>
+          <wp:inline distT="0" distB="0" distL="0" distR="0" wp14:anchorId="5CD9D618" wp14:editId="7F928474">
+            <wp:extent cx="5759450" cy="3555365"/>
+            <wp:effectExtent l="0" t="0" r="0" b="0"/>
+            <wp:docPr id="30239344" name="Picture 1"/>
+            <wp:cNvGraphicFramePr>
+              <a:graphicFrameLocks xmlns:a="http://schemas.openxmlformats.org/drawingml/2006/main" noChangeAspect="1"/>
+            </wp:cNvGraphicFramePr>
+            <a:graphic xmlns:a="http://schemas.openxmlformats.org/drawingml/2006/main">
+              <a:graphicData uri="http://schemas.openxmlformats.org/drawingml/2006/picture">
+                <pic:pic xmlns:pic="http://schemas.openxmlformats.org/drawingml/2006/picture">
+                  <pic:nvPicPr>
+                    <pic:cNvPr id="30239344" name=""/>
+                    <pic:cNvPicPr/>
+                  </pic:nvPicPr>
+                  <pic:blipFill>
+                    <a:blip r:embed="rId38"/>
+                    <a:stretch>
+                      <a:fillRect/>
+                    </a:stretch>
+                  </pic:blipFill>
+                  <pic:spPr>
+                    <a:xfrm>
+                      <a:off x="0" y="0"/>
+                      <a:ext cx="5759450" cy="3555365"/>
+                    </a:xfrm>
+                    <a:prstGeom prst="rect">
+                      <a:avLst/>
+                    </a:prstGeom>
+                  </pic:spPr>
+                </pic:pic>
+              </a:graphicData>
+            </a:graphic>
+          </wp:inline>
+        </w:drawing>
+      </w:r>
+    </w:p>
+    <w:p>
+      <w:pPr>
+        <w:ind w:firstLine="360"/>
+        <w:rPr>
+          <w:lang w:val="ro-RO"/>
+        </w:rPr>
+      </w:pPr>
+    </w:p>
+    <w:p>
+      <w:pPr>
+        <w:ind w:firstLine="360"/>
+        <w:rPr>
+          <w:lang w:val="ro-RO"/>
+        </w:rPr>
+      </w:pPr>
+      <w:r>
+        <w:rPr>
+          <w:lang w:val="ro-RO"/>
+        </w:rPr>
+        <w:drawing>
+          <wp:inline distT="0" distB="0" distL="0" distR="0" wp14:anchorId="4BC7A2DD" wp14:editId="4E3F3771">
+            <wp:extent cx="5759450" cy="4861560"/>
+            <wp:effectExtent l="0" t="0" r="0" b="0"/>
+            <wp:docPr id="380623105" name="Picture 1"/>
+            <wp:cNvGraphicFramePr>
+              <a:graphicFrameLocks xmlns:a="http://schemas.openxmlformats.org/drawingml/2006/main" noChangeAspect="1"/>
+            </wp:cNvGraphicFramePr>
+            <a:graphic xmlns:a="http://schemas.openxmlformats.org/drawingml/2006/main">
+              <a:graphicData uri="http://schemas.openxmlformats.org/drawingml/2006/picture">
+                <pic:pic xmlns:pic="http://schemas.openxmlformats.org/drawingml/2006/picture">
+                  <pic:nvPicPr>
+                    <pic:cNvPr id="380623105" name=""/>
+                    <pic:cNvPicPr/>
+                  </pic:nvPicPr>
+                  <pic:blipFill>
+                    <a:blip r:embed="rId39"/>
+                    <a:stretch>
+                      <a:fillRect/>
+                    </a:stretch>
+                  </pic:blipFill>
+                  <pic:spPr>
+                    <a:xfrm>
+                      <a:off x="0" y="0"/>
+                      <a:ext cx="5759450" cy="4861560"/>
+                    </a:xfrm>
+                    <a:prstGeom prst="rect">
+                      <a:avLst/>
+                    </a:prstGeom>
+                  </pic:spPr>
+                </pic:pic>
+              </a:graphicData>
+            </a:graphic>
+          </wp:inline>
+        </w:drawing>
+      </w:r>
+    </w:p>
+    <w:p>
+      <w:pPr>
+        <w:ind w:firstLine="360"/>
+      </w:pPr>
+      <w:r>
+        <w:rPr>
+          <w:lang w:val="ro-RO"/>
+        </w:rPr>
+        <w:lastRenderedPageBreak/>
+        <w:t>Î</w:t>
+      </w:r>
+      <w:r>
+        <w:rPr>
+          <w:lang w:val="ro-RO"/>
+        </w:rPr>
+        <w:t>n continuare, am implementat func</w:t>
+      </w:r>
+      <w:r>
+        <w:rPr>
+          <w:lang w:val="ro-RO"/>
+        </w:rPr>
+        <w:t>ț</w:t>
+      </w:r>
+      <w:r>
+        <w:rPr>
+          <w:lang w:val="ro-RO"/>
+        </w:rPr>
+        <w:t>ia care cite</w:t>
+      </w:r>
+      <w:r>
+        <w:rPr>
+          <w:lang w:val="ro-RO"/>
+        </w:rPr>
+        <w:t>ș</w:t>
+      </w:r>
+      <w:r>
+        <w:rPr>
+          <w:lang w:val="ro-RO"/>
+        </w:rPr>
+        <w:t>te o</w:t>
+      </w:r>
+      <w:r>
+        <w:rPr>
+          <w:lang w:val="ro-RO"/>
+        </w:rPr>
+        <w:t xml:space="preserve"> </w:t>
+      </w:r>
+      <w:r>
+        <w:rPr>
+          <w:lang w:val="ro-RO"/>
+        </w:rPr>
+        <w:t>conversie f</w:t>
+      </w:r>
+      <w:r>
+        <w:rPr>
+          <w:lang w:val="ro-RO"/>
+        </w:rPr>
+        <w:t>ă</w:t>
+      </w:r>
+      <w:r>
+        <w:rPr>
+          <w:lang w:val="ro-RO"/>
+        </w:rPr>
+        <w:t>cut</w:t>
+      </w:r>
+      <w:r>
+        <w:rPr>
+          <w:lang w:val="ro-RO"/>
+        </w:rPr>
+        <w:t>ă</w:t>
+      </w:r>
+      <w:r>
+        <w:rPr>
+          <w:lang w:val="ro-RO"/>
+        </w:rPr>
+        <w:t xml:space="preserve"> de modulul ADC </w:t>
+      </w:r>
+      <w:r>
+        <w:rPr>
+          <w:lang w:val="ro-RO"/>
+        </w:rPr>
+        <w:t>ș</w:t>
+      </w:r>
+      <w:r>
+        <w:rPr>
+          <w:lang w:val="ro-RO"/>
+        </w:rPr>
+        <w:t>i o proceseaz</w:t>
+      </w:r>
+      <w:r>
+        <w:rPr>
+          <w:lang w:val="ro-RO"/>
+        </w:rPr>
+        <w:t>ă</w:t>
+      </w:r>
+      <w:r>
+        <w:rPr>
+          <w:lang w:val="ro-RO"/>
+        </w:rPr>
+        <w:t>. Astfel, configur</w:t>
+      </w:r>
+      <w:r>
+        <w:rPr>
+          <w:lang w:val="ro-RO"/>
+        </w:rPr>
+        <w:t>ă</w:t>
+      </w:r>
+      <w:r>
+        <w:rPr>
+          <w:lang w:val="ro-RO"/>
+        </w:rPr>
+        <w:t xml:space="preserve">m </w:t>
+      </w:r>
+      <w:r>
+        <w:rPr>
+          <w:lang w:val="ro-RO"/>
+        </w:rPr>
+        <w:t>modulul s</w:t>
+      </w:r>
+      <w:r>
+        <w:rPr>
+          <w:lang w:val="ro-RO"/>
+        </w:rPr>
+        <w:t>ă</w:t>
+      </w:r>
+      <w:r>
+        <w:rPr>
+          <w:lang w:val="ro-RO"/>
+        </w:rPr>
+        <w:t xml:space="preserve"> citeasc</w:t>
+      </w:r>
+      <w:r>
+        <w:rPr>
+          <w:lang w:val="ro-RO"/>
+        </w:rPr>
+        <w:t>ă</w:t>
+      </w:r>
+      <w:r>
+        <w:rPr>
+          <w:lang w:val="ro-RO"/>
+        </w:rPr>
+        <w:t xml:space="preserve"> date de pe canalul pe care este conectat senzorul</w:t>
+      </w:r>
+      <w:r>
+        <w:t>:</w:t>
+      </w:r>
+    </w:p>
+    <w:p>
+      <w:pPr>
+        <w:ind w:firstLine="360"/>
+      </w:pPr>
+      <w:r>
+        <w:drawing>
+          <wp:inline distT="0" distB="0" distL="0" distR="0" wp14:anchorId="0C16E941" wp14:editId="65FF25F9">
+            <wp:extent cx="4610743" cy="1371791"/>
+            <wp:effectExtent l="0" t="0" r="0" b="0"/>
+            <wp:docPr id="1039707319" name="Picture 1"/>
+            <wp:cNvGraphicFramePr>
+              <a:graphicFrameLocks xmlns:a="http://schemas.openxmlformats.org/drawingml/2006/main" noChangeAspect="1"/>
+            </wp:cNvGraphicFramePr>
+            <a:graphic xmlns:a="http://schemas.openxmlformats.org/drawingml/2006/main">
+              <a:graphicData uri="http://schemas.openxmlformats.org/drawingml/2006/picture">
+                <pic:pic xmlns:pic="http://schemas.openxmlformats.org/drawingml/2006/picture">
+                  <pic:nvPicPr>
+                    <pic:cNvPr id="1039707319" name=""/>
+                    <pic:cNvPicPr/>
+                  </pic:nvPicPr>
+                  <pic:blipFill>
+                    <a:blip r:embed="rId40"/>
+                    <a:stretch>
+                      <a:fillRect/>
+                    </a:stretch>
+                  </pic:blipFill>
+                  <pic:spPr>
+                    <a:xfrm>
+                      <a:off x="0" y="0"/>
+                      <a:ext cx="4610743" cy="1371791"/>
+                    </a:xfrm>
+                    <a:prstGeom prst="rect">
+                      <a:avLst/>
+                    </a:prstGeom>
+                  </pic:spPr>
+                </pic:pic>
+              </a:graphicData>
+            </a:graphic>
+          </wp:inline>
+        </w:drawing>
+      </w:r>
+    </w:p>
+    <w:p>
+      <w:pPr>
+        <w:ind w:firstLine="360"/>
+      </w:pPr>
+      <w:r>
+        <w:t xml:space="preserve">Citim </w:t>
+      </w:r>
+      <w:proofErr w:type="spellStart"/>
+      <w:r>
+        <w:t>valoarea</w:t>
+      </w:r>
+      <w:proofErr w:type="spellEnd"/>
+      <w:r>
+        <w:t xml:space="preserve"> din </w:t>
+      </w:r>
+      <w:proofErr w:type="spellStart"/>
+      <w:r>
+        <w:t>registrul</w:t>
+      </w:r>
+      <w:proofErr w:type="spellEnd"/>
+      <w:r>
+        <w:t xml:space="preserve"> ADC0_</w:t>
+      </w:r>
+      <w:proofErr w:type="gramStart"/>
+      <w:r>
+        <w:t>R</w:t>
+      </w:r>
+      <w:r>
+        <w:t>[</w:t>
+      </w:r>
+      <w:proofErr w:type="gramEnd"/>
+      <w:r>
+        <w:t>0]</w:t>
+      </w:r>
+      <w:r>
+        <w:t xml:space="preserve"> </w:t>
+      </w:r>
+      <w:proofErr w:type="spellStart"/>
+      <w:r>
+        <w:t>ș</w:t>
+      </w:r>
+      <w:r>
+        <w:t>i</w:t>
+      </w:r>
+      <w:proofErr w:type="spellEnd"/>
+      <w:r>
+        <w:t xml:space="preserve"> </w:t>
+      </w:r>
+      <w:proofErr w:type="spellStart"/>
+      <w:r>
+        <w:t>apoi</w:t>
+      </w:r>
+      <w:proofErr w:type="spellEnd"/>
+      <w:r>
+        <w:t xml:space="preserve"> o </w:t>
+      </w:r>
+      <w:proofErr w:type="spellStart"/>
+      <w:r>
+        <w:t>transform</w:t>
+      </w:r>
+      <w:r>
+        <w:t>ă</w:t>
+      </w:r>
+      <w:r>
+        <w:t>m</w:t>
+      </w:r>
+      <w:proofErr w:type="spellEnd"/>
+      <w:r>
+        <w:t xml:space="preserve"> </w:t>
+      </w:r>
+      <w:proofErr w:type="spellStart"/>
+      <w:r>
+        <w:t>î</w:t>
+      </w:r>
+      <w:r>
+        <w:t>n</w:t>
+      </w:r>
+      <w:proofErr w:type="spellEnd"/>
+      <w:r>
+        <w:t xml:space="preserve"> </w:t>
+      </w:r>
+      <w:r>
+        <w:t>char</w:t>
+      </w:r>
+      <w:r>
+        <w:t xml:space="preserve"> </w:t>
+      </w:r>
+      <w:proofErr w:type="spellStart"/>
+      <w:r>
+        <w:t>pentru</w:t>
+      </w:r>
+      <w:proofErr w:type="spellEnd"/>
+      <w:r>
+        <w:t xml:space="preserve"> a o </w:t>
+      </w:r>
+      <w:proofErr w:type="spellStart"/>
+      <w:r>
+        <w:t>putea</w:t>
+      </w:r>
+      <w:proofErr w:type="spellEnd"/>
+      <w:r>
+        <w:t xml:space="preserve"> </w:t>
+      </w:r>
+      <w:proofErr w:type="spellStart"/>
+      <w:r>
+        <w:t>trimite</w:t>
+      </w:r>
+      <w:proofErr w:type="spellEnd"/>
+      <w:r>
+        <w:t xml:space="preserve"> </w:t>
+      </w:r>
+      <w:proofErr w:type="spellStart"/>
+      <w:r>
+        <w:t>prin</w:t>
+      </w:r>
+      <w:proofErr w:type="spellEnd"/>
+      <w:r>
+        <w:t xml:space="preserve"> UART </w:t>
+      </w:r>
+      <w:proofErr w:type="spellStart"/>
+      <w:r>
+        <w:t>către</w:t>
+      </w:r>
+      <w:proofErr w:type="spellEnd"/>
+      <w:r>
+        <w:t xml:space="preserve"> </w:t>
+      </w:r>
+      <w:proofErr w:type="spellStart"/>
+      <w:r>
+        <w:t>aplicația</w:t>
+      </w:r>
+      <w:proofErr w:type="spellEnd"/>
+      <w:r>
+        <w:t xml:space="preserve"> host:</w:t>
+      </w:r>
+    </w:p>
+    <w:p>
+      <w:pPr>
+        <w:ind w:firstLine="360"/>
+      </w:pPr>
+      <w:r>
+        <w:drawing>
+          <wp:inline distT="0" distB="0" distL="0" distR="0" wp14:anchorId="2D915091" wp14:editId="3ACC9B26">
+            <wp:extent cx="4267796" cy="2781688"/>
+            <wp:effectExtent l="0" t="0" r="0" b="0"/>
+            <wp:docPr id="1753564812" name="Picture 1"/>
+            <wp:cNvGraphicFramePr>
+              <a:graphicFrameLocks xmlns:a="http://schemas.openxmlformats.org/drawingml/2006/main" noChangeAspect="1"/>
+            </wp:cNvGraphicFramePr>
+            <a:graphic xmlns:a="http://schemas.openxmlformats.org/drawingml/2006/main">
+              <a:graphicData uri="http://schemas.openxmlformats.org/drawingml/2006/picture">
+                <pic:pic xmlns:pic="http://schemas.openxmlformats.org/drawingml/2006/picture">
+                  <pic:nvPicPr>
+                    <pic:cNvPr id="1753564812" name=""/>
+                    <pic:cNvPicPr/>
+                  </pic:nvPicPr>
+                  <pic:blipFill>
+                    <a:blip r:embed="rId41"/>
+                    <a:stretch>
+                      <a:fillRect/>
+                    </a:stretch>
+                  </pic:blipFill>
+                  <pic:spPr>
+                    <a:xfrm>
+                      <a:off x="0" y="0"/>
+                      <a:ext cx="4267796" cy="2781688"/>
+                    </a:xfrm>
+                    <a:prstGeom prst="rect">
+                      <a:avLst/>
+                    </a:prstGeom>
+                  </pic:spPr>
+                </pic:pic>
+              </a:graphicData>
+            </a:graphic>
+          </wp:inline>
+        </w:drawing>
+      </w:r>
+    </w:p>
+    <w:p>
+      <w:pPr>
+        <w:ind w:firstLine="360"/>
+        <w:rPr>
+          <w:lang w:val="ro-RO"/>
+        </w:rPr>
+      </w:pPr>
+    </w:p>
+    <w:p>
+      <w:pPr>
+        <w:ind w:firstLine="720"/>
+      </w:pPr>
+      <w:r>
+        <w:rPr>
+          <w:lang w:val="ro-RO"/>
+        </w:rPr>
+        <w:t>În functia de tratare a întreruperii vom prelua valoarea convertit</w:t>
+      </w:r>
+      <w:r>
+        <w:rPr>
+          <w:lang w:val="ro-RO"/>
+        </w:rPr>
+        <w:t>ă</w:t>
+      </w:r>
+      <w:r>
+        <w:rPr>
+          <w:lang w:val="ro-RO"/>
+        </w:rPr>
+        <w:t xml:space="preserve"> de modulul ADC (prin func</w:t>
+      </w:r>
+      <w:r>
+        <w:rPr>
+          <w:lang w:val="ro-RO"/>
+        </w:rPr>
+        <w:t>ț</w:t>
+      </w:r>
+      <w:r>
+        <w:rPr>
+          <w:lang w:val="ro-RO"/>
+        </w:rPr>
+        <w:t xml:space="preserve">ia getRotationSensorValue) iar </w:t>
+      </w:r>
+      <w:r>
+        <w:rPr>
+          <w:lang w:val="ro-RO"/>
+        </w:rPr>
+        <w:t>î</w:t>
+      </w:r>
+      <w:r>
+        <w:rPr>
+          <w:lang w:val="ro-RO"/>
+        </w:rPr>
+        <w:t>n func</w:t>
+      </w:r>
+      <w:r>
+        <w:rPr>
+          <w:lang w:val="ro-RO"/>
+        </w:rPr>
+        <w:t>ț</w:t>
+      </w:r>
+      <w:r>
+        <w:rPr>
+          <w:lang w:val="ro-RO"/>
+        </w:rPr>
+        <w:t>ie de aceast</w:t>
+      </w:r>
+      <w:r>
+        <w:rPr>
+          <w:lang w:val="ro-RO"/>
+        </w:rPr>
+        <w:t>ă</w:t>
+      </w:r>
+      <w:r>
+        <w:rPr>
+          <w:lang w:val="ro-RO"/>
+        </w:rPr>
+        <w:t xml:space="preserve"> valoare vom aprinde ledurile corespunz</w:t>
+      </w:r>
+      <w:r>
+        <w:rPr>
+          <w:lang w:val="ro-RO"/>
+        </w:rPr>
+        <w:t>ă</w:t>
+      </w:r>
+      <w:r>
+        <w:rPr>
+          <w:lang w:val="ro-RO"/>
+        </w:rPr>
+        <w:t>toare de pe breadboard</w:t>
+      </w:r>
+      <w:r>
+        <w:t>.</w:t>
+      </w:r>
+    </w:p>
+    <w:p>
+      <w:pPr>
+        <w:ind w:firstLine="720"/>
+      </w:pPr>
+      <w:r>
+        <w:t xml:space="preserve">Se </w:t>
+      </w:r>
+      <w:proofErr w:type="spellStart"/>
+      <w:r>
+        <w:t>poate</w:t>
+      </w:r>
+      <w:proofErr w:type="spellEnd"/>
+      <w:r>
+        <w:t xml:space="preserve"> </w:t>
+      </w:r>
+      <w:proofErr w:type="spellStart"/>
+      <w:r>
+        <w:t>observa</w:t>
+      </w:r>
+      <w:proofErr w:type="spellEnd"/>
+      <w:r>
+        <w:t xml:space="preserve"> </w:t>
+      </w:r>
+      <w:proofErr w:type="spellStart"/>
+      <w:r>
+        <w:t>că</w:t>
+      </w:r>
+      <w:proofErr w:type="spellEnd"/>
+      <w:r>
+        <w:t xml:space="preserve"> </w:t>
+      </w:r>
+      <w:r>
+        <w:rPr>
+          <w:lang w:val="ro-RO"/>
+        </w:rPr>
+        <w:t>î</w:t>
+      </w:r>
+      <w:r>
+        <w:t xml:space="preserve">n </w:t>
+      </w:r>
+      <w:proofErr w:type="spellStart"/>
+      <w:r>
+        <w:t>finalul</w:t>
+      </w:r>
+      <w:proofErr w:type="spellEnd"/>
+      <w:r>
+        <w:t xml:space="preserve"> </w:t>
+      </w:r>
+      <w:proofErr w:type="spellStart"/>
+      <w:r>
+        <w:t>func</w:t>
+      </w:r>
+      <w:r>
+        <w:t>ț</w:t>
+      </w:r>
+      <w:r>
+        <w:t>iei</w:t>
+      </w:r>
+      <w:proofErr w:type="spellEnd"/>
+      <w:r>
+        <w:t xml:space="preserve"> </w:t>
+      </w:r>
+      <w:proofErr w:type="spellStart"/>
+      <w:r>
+        <w:t>este</w:t>
+      </w:r>
+      <w:proofErr w:type="spellEnd"/>
+      <w:r>
+        <w:t xml:space="preserve"> </w:t>
+      </w:r>
+      <w:proofErr w:type="spellStart"/>
+      <w:r>
+        <w:t>implementat</w:t>
+      </w:r>
+      <w:proofErr w:type="spellEnd"/>
+      <w:r>
+        <w:t xml:space="preserve"> un delay. </w:t>
+      </w:r>
+      <w:proofErr w:type="spellStart"/>
+      <w:r>
+        <w:t>Acesta</w:t>
+      </w:r>
+      <w:proofErr w:type="spellEnd"/>
+      <w:r>
+        <w:t xml:space="preserve"> </w:t>
+      </w:r>
+      <w:proofErr w:type="spellStart"/>
+      <w:r>
+        <w:t>este</w:t>
+      </w:r>
+      <w:proofErr w:type="spellEnd"/>
+      <w:r>
+        <w:t xml:space="preserve"> </w:t>
+      </w:r>
+      <w:proofErr w:type="spellStart"/>
+      <w:r>
+        <w:t>necesar</w:t>
+      </w:r>
+      <w:proofErr w:type="spellEnd"/>
+      <w:r>
+        <w:t xml:space="preserve"> </w:t>
+      </w:r>
+      <w:proofErr w:type="spellStart"/>
+      <w:r>
+        <w:t>pentru</w:t>
+      </w:r>
+      <w:proofErr w:type="spellEnd"/>
+      <w:r>
+        <w:t xml:space="preserve"> ca </w:t>
+      </w:r>
+      <w:proofErr w:type="spellStart"/>
+      <w:r>
+        <w:t>modulul</w:t>
+      </w:r>
+      <w:proofErr w:type="spellEnd"/>
+      <w:r>
+        <w:t xml:space="preserve"> ADC </w:t>
+      </w:r>
+      <w:proofErr w:type="spellStart"/>
+      <w:r>
+        <w:t>s</w:t>
+      </w:r>
+      <w:r>
+        <w:t>ă</w:t>
+      </w:r>
+      <w:proofErr w:type="spellEnd"/>
+      <w:r>
+        <w:t xml:space="preserve"> </w:t>
+      </w:r>
+      <w:proofErr w:type="spellStart"/>
+      <w:r>
+        <w:t>poat</w:t>
+      </w:r>
+      <w:r>
+        <w:t>ă</w:t>
+      </w:r>
+      <w:proofErr w:type="spellEnd"/>
+      <w:r>
+        <w:t xml:space="preserve"> termina </w:t>
+      </w:r>
+      <w:proofErr w:type="spellStart"/>
+      <w:r>
+        <w:t>conversia</w:t>
+      </w:r>
+      <w:proofErr w:type="spellEnd"/>
+      <w:r>
+        <w:t xml:space="preserve"> </w:t>
+      </w:r>
+      <w:proofErr w:type="spellStart"/>
+      <w:r>
+        <w:t>datelor</w:t>
+      </w:r>
+      <w:proofErr w:type="spellEnd"/>
+      <w:r>
+        <w:t xml:space="preserve"> </w:t>
+      </w:r>
+      <w:proofErr w:type="spellStart"/>
+      <w:r>
+        <w:t>prim</w:t>
+      </w:r>
+      <w:r>
+        <w:t>i</w:t>
+      </w:r>
+      <w:r>
+        <w:t>te</w:t>
+      </w:r>
+      <w:proofErr w:type="spellEnd"/>
+      <w:r>
+        <w:t xml:space="preserve"> de la </w:t>
+      </w:r>
+      <w:proofErr w:type="spellStart"/>
+      <w:r>
+        <w:t>senzor</w:t>
+      </w:r>
+      <w:proofErr w:type="spellEnd"/>
+      <w:r>
+        <w:t xml:space="preserve"> </w:t>
+      </w:r>
+      <w:proofErr w:type="spellStart"/>
+      <w:r>
+        <w:t>î</w:t>
+      </w:r>
+      <w:r>
+        <w:t>nainte</w:t>
+      </w:r>
+      <w:proofErr w:type="spellEnd"/>
+      <w:r>
+        <w:t xml:space="preserve"> de a </w:t>
+      </w:r>
+      <w:proofErr w:type="spellStart"/>
+      <w:r>
+        <w:t>citi</w:t>
+      </w:r>
+      <w:proofErr w:type="spellEnd"/>
+      <w:r>
+        <w:t xml:space="preserve"> </w:t>
+      </w:r>
+      <w:proofErr w:type="spellStart"/>
+      <w:r>
+        <w:t>noi</w:t>
+      </w:r>
+      <w:proofErr w:type="spellEnd"/>
+      <w:r>
+        <w:t xml:space="preserve"> </w:t>
+      </w:r>
+      <w:proofErr w:type="spellStart"/>
+      <w:r>
+        <w:t>valoarea</w:t>
+      </w:r>
+      <w:proofErr w:type="spellEnd"/>
+      <w:r>
+        <w:t xml:space="preserve"> din </w:t>
+      </w:r>
+      <w:proofErr w:type="spellStart"/>
+      <w:r>
+        <w:t>registrul</w:t>
+      </w:r>
+      <w:proofErr w:type="spellEnd"/>
+      <w:r>
+        <w:t xml:space="preserve"> result</w:t>
+      </w:r>
+      <w:r>
+        <w:t>:</w:t>
+      </w:r>
+    </w:p>
+    <w:p>
+      <w:pPr>
+        <w:ind w:firstLine="360"/>
+      </w:pPr>
+      <w:r>
+        <w:lastRenderedPageBreak/>
+        <w:tab/>
+      </w:r>
+      <w:r>
+        <w:drawing>
+          <wp:inline distT="0" distB="0" distL="0" distR="0" wp14:anchorId="36979AB6" wp14:editId="71171BD8">
+            <wp:extent cx="3991532" cy="8240275"/>
+            <wp:effectExtent l="0" t="0" r="9525" b="8890"/>
+            <wp:docPr id="1034835556" name="Picture 1"/>
+            <wp:cNvGraphicFramePr>
+              <a:graphicFrameLocks xmlns:a="http://schemas.openxmlformats.org/drawingml/2006/main" noChangeAspect="1"/>
+            </wp:cNvGraphicFramePr>
+            <a:graphic xmlns:a="http://schemas.openxmlformats.org/drawingml/2006/main">
+              <a:graphicData uri="http://schemas.openxmlformats.org/drawingml/2006/picture">
+                <pic:pic xmlns:pic="http://schemas.openxmlformats.org/drawingml/2006/picture">
+                  <pic:nvPicPr>
+                    <pic:cNvPr id="1034835556" name=""/>
+                    <pic:cNvPicPr/>
+                  </pic:nvPicPr>
+                  <pic:blipFill>
+                    <a:blip r:embed="rId42"/>
+                    <a:stretch>
+                      <a:fillRect/>
+                    </a:stretch>
+                  </pic:blipFill>
+                  <pic:spPr>
+                    <a:xfrm>
+                      <a:off x="0" y="0"/>
+                      <a:ext cx="3991532" cy="8240275"/>
+                    </a:xfrm>
+                    <a:prstGeom prst="rect">
+                      <a:avLst/>
+                    </a:prstGeom>
+                  </pic:spPr>
+                </pic:pic>
+              </a:graphicData>
+            </a:graphic>
+          </wp:inline>
+        </w:drawing>
+      </w:r>
+    </w:p>
+    <w:p>
+      <w:pPr>
+        <w:ind w:firstLine="360"/>
+      </w:pPr>
     </w:p>
     <w:p>
       <w:pPr>
@@ -6734,7 +9114,6 @@
         <w:rPr>
           <w:lang w:val="ro-RO"/>
         </w:rPr>
-        <w:lastRenderedPageBreak/>
         <w:t>Dificultăți întâmpinate</w:t>
       </w:r>
       <w:bookmarkEnd w:id="6"/>
@@ -6883,7 +9262,15 @@
       </w:r>
       <w:proofErr w:type="spellEnd"/>
       <w:r>
-        <w:t xml:space="preserve"> un LED:</w:t>
+        <w:t xml:space="preserve"> </w:t>
+      </w:r>
+      <w:proofErr w:type="gramStart"/>
+      <w:r>
+        <w:t>un LED</w:t>
+      </w:r>
+      <w:proofErr w:type="gramEnd"/>
+      <w:r>
+        <w:t>:</w:t>
       </w:r>
     </w:p>
     <w:p>
@@ -7705,7 +10092,7 @@
         </w:rPr>
         <w:t xml:space="preserve"> </w:t>
       </w:r>
-      <w:hyperlink r:id="rId33" w:anchor=":~:text=Plug%20the%20LED's%20longer%20lead,main%20part%20of%20the%20breadboard.&amp;text=Plug%20one%20of%20the%20leads,middle%20channel%20of%20the%20breadboard" w:history="1">
+      <w:hyperlink r:id="rId43" w:anchor=":~:text=Plug%20the%20LED's%20longer%20lead,main%20part%20of%20the%20breadboard.&amp;text=Plug%20one%20of%20the%20leads,middle%20channel%20of%20the%20breadboard" w:history="1">
         <w:r>
           <w:rPr>
             <w:rStyle w:val="Hyperlink"/>
@@ -7941,7 +10328,7 @@
       </w:pPr>
     </w:p>
     <w:sectPr>
-      <w:footerReference w:type="default" r:id="rId34"/>
+      <w:footerReference w:type="default" r:id="rId44"/>
       <w:pgSz w:w="11906" w:h="16838" w:code="9"/>
       <w:pgMar w:top="1418" w:right="1418" w:bottom="1418" w:left="1418" w:header="720" w:footer="720" w:gutter="0"/>
       <w:cols w:space="720"/>

</xml_diff>

<commit_message>
Microcontroler 4 colors LED : normal order and reverse order done.
</commit_message>
<xml_diff>
--- a/DOC/proiect_microprocesoare_documentatie.docx
+++ b/DOC/proiect_microprocesoare_documentatie.docx
@@ -1387,88 +1387,6 @@
         </w:p>
         <w:p>
           <w:pPr>
-            <w:pStyle w:val="TOC3"/>
-            <w:tabs>
-              <w:tab w:val="left" w:pos="1320"/>
-              <w:tab w:val="right" w:leader="dot" w:pos="9060"/>
-            </w:tabs>
-            <w:rPr>
-              <w:rFonts w:asciiTheme="minorHAnsi" w:hAnsiTheme="minorHAnsi"/>
-              <w:noProof/>
-              <w:sz w:val="22"/>
-              <w:lang w:val="ro-RO"/>
-            </w:rPr>
-          </w:pPr>
-          <w:hyperlink w:anchor="_Toc93045602" w:history="1">
-            <w:r>
-              <w:rPr>
-                <w:rStyle w:val="Hyperlink"/>
-                <w:noProof/>
-                <w:lang w:val="ro-RO"/>
-              </w:rPr>
-              <w:t>4.2.5.</w:t>
-            </w:r>
-            <w:r>
-              <w:rPr>
-                <w:rFonts w:asciiTheme="minorHAnsi" w:hAnsiTheme="minorHAnsi"/>
-                <w:noProof/>
-                <w:sz w:val="22"/>
-                <w:lang w:val="ro-RO"/>
-              </w:rPr>
-              <w:tab/>
-            </w:r>
-            <w:r>
-              <w:rPr>
-                <w:noProof/>
-                <w:webHidden/>
-              </w:rPr>
-              <w:tab/>
-            </w:r>
-            <w:r>
-              <w:rPr>
-                <w:noProof/>
-                <w:webHidden/>
-              </w:rPr>
-              <w:fldChar w:fldCharType="begin"/>
-            </w:r>
-            <w:r>
-              <w:rPr>
-                <w:noProof/>
-                <w:webHidden/>
-              </w:rPr>
-              <w:instrText xml:space="preserve"> PAGEREF _Toc93045602 \h </w:instrText>
-            </w:r>
-            <w:r>
-              <w:rPr>
-                <w:noProof/>
-                <w:webHidden/>
-              </w:rPr>
-            </w:r>
-            <w:r>
-              <w:rPr>
-                <w:noProof/>
-                <w:webHidden/>
-              </w:rPr>
-              <w:fldChar w:fldCharType="separate"/>
-            </w:r>
-            <w:r>
-              <w:rPr>
-                <w:noProof/>
-                <w:webHidden/>
-              </w:rPr>
-              <w:t>15</w:t>
-            </w:r>
-            <w:r>
-              <w:rPr>
-                <w:noProof/>
-                <w:webHidden/>
-              </w:rPr>
-              <w:fldChar w:fldCharType="end"/>
-            </w:r>
-          </w:hyperlink>
-        </w:p>
-        <w:p>
-          <w:pPr>
             <w:pStyle w:val="TOC1"/>
             <w:tabs>
               <w:tab w:val="left" w:pos="480"/>
@@ -1806,27 +1724,14 @@
         <w:t xml:space="preserve"> </w:t>
       </w:r>
       <w:r>
-        <w:t xml:space="preserve">un </w:t>
-      </w:r>
-      <w:proofErr w:type="spellStart"/>
-      <w:r>
-        <w:t>simplu</w:t>
-      </w:r>
-      <w:proofErr w:type="spellEnd"/>
-      <w:r>
+        <w:t>un simplu potențiometru</w:t>
+      </w:r>
+      <w:r>
+        <w:rPr>
+          <w:lang w:val="ro-RO"/>
+        </w:rPr>
         <w:t xml:space="preserve"> </w:t>
       </w:r>
-      <w:proofErr w:type="spellStart"/>
-      <w:r>
-        <w:t>potențiometru</w:t>
-      </w:r>
-      <w:proofErr w:type="spellEnd"/>
-      <w:r>
-        <w:rPr>
-          <w:lang w:val="ro-RO"/>
-        </w:rPr>
-        <w:t xml:space="preserve"> </w:t>
-      </w:r>
       <w:r>
         <w:rPr>
           <w:lang w:val="ro-RO"/>
@@ -1840,31 +1745,7 @@
         <w:t xml:space="preserve">, </w:t>
       </w:r>
       <w:r>
-        <w:t xml:space="preserve">care </w:t>
-      </w:r>
-      <w:proofErr w:type="spellStart"/>
-      <w:r>
-        <w:t>permite</w:t>
-      </w:r>
-      <w:proofErr w:type="spellEnd"/>
-      <w:r>
-        <w:t xml:space="preserve"> </w:t>
-      </w:r>
-      <w:proofErr w:type="spellStart"/>
-      <w:r>
-        <w:t>rotația</w:t>
-      </w:r>
-      <w:proofErr w:type="spellEnd"/>
-      <w:r>
-        <w:t xml:space="preserve"> de la 0 </w:t>
-      </w:r>
-      <w:proofErr w:type="spellStart"/>
-      <w:r>
-        <w:t>până</w:t>
-      </w:r>
-      <w:proofErr w:type="spellEnd"/>
-      <w:r>
-        <w:t xml:space="preserve"> la 300 de grade.</w:t>
+        <w:t>care permite rotația de la 0 până la 300 de grade.</w:t>
       </w:r>
     </w:p>
     <w:p>
@@ -2007,21 +1888,12 @@
           <w:bCs/>
         </w:rPr>
       </w:pPr>
-      <w:proofErr w:type="spellStart"/>
       <w:r>
         <w:rPr>
           <w:b/>
           <w:bCs/>
         </w:rPr>
-        <w:t>Descriere</w:t>
-      </w:r>
-      <w:proofErr w:type="spellEnd"/>
-      <w:r>
-        <w:rPr>
-          <w:b/>
-          <w:bCs/>
-        </w:rPr>
-        <w:t>:</w:t>
+        <w:t>Descriere:</w:t>
       </w:r>
     </w:p>
     <w:p>
@@ -2031,152 +1903,15 @@
           <w:numId w:val="8"/>
         </w:numPr>
       </w:pPr>
-      <w:proofErr w:type="spellStart"/>
       <w:r>
         <w:rPr>
           <w:b/>
           <w:bCs/>
         </w:rPr>
-        <w:t>Tipul</w:t>
-      </w:r>
-      <w:proofErr w:type="spellEnd"/>
-      <w:r>
-        <w:rPr>
-          <w:b/>
-          <w:bCs/>
-        </w:rPr>
-        <w:t xml:space="preserve"> </w:t>
-      </w:r>
-      <w:proofErr w:type="spellStart"/>
-      <w:r>
-        <w:rPr>
-          <w:b/>
-          <w:bCs/>
-        </w:rPr>
-        <w:t>Senzorului</w:t>
-      </w:r>
-      <w:proofErr w:type="spellEnd"/>
-      <w:r>
-        <w:rPr>
-          <w:b/>
-          <w:bCs/>
-        </w:rPr>
-        <w:t>:</w:t>
-      </w:r>
-      <w:r>
-        <w:t xml:space="preserve"> Potențiometru </w:t>
-      </w:r>
-      <w:proofErr w:type="spellStart"/>
-      <w:r>
-        <w:t>rotativ</w:t>
-      </w:r>
-      <w:proofErr w:type="spellEnd"/>
-      <w:r>
-        <w:t xml:space="preserve">. </w:t>
-      </w:r>
-      <w:proofErr w:type="spellStart"/>
-      <w:r>
-        <w:t>Acesta</w:t>
-      </w:r>
-      <w:proofErr w:type="spellEnd"/>
-      <w:r>
-        <w:t xml:space="preserve"> </w:t>
-      </w:r>
-      <w:proofErr w:type="spellStart"/>
-      <w:r>
-        <w:t>este</w:t>
-      </w:r>
-      <w:proofErr w:type="spellEnd"/>
-      <w:r>
-        <w:t xml:space="preserve"> un </w:t>
-      </w:r>
-      <w:proofErr w:type="spellStart"/>
-      <w:r>
-        <w:t>senzor</w:t>
-      </w:r>
-      <w:proofErr w:type="spellEnd"/>
-      <w:r>
-        <w:t xml:space="preserve"> analogic care </w:t>
-      </w:r>
-      <w:proofErr w:type="spellStart"/>
-      <w:r>
-        <w:t>furnizează</w:t>
-      </w:r>
-      <w:proofErr w:type="spellEnd"/>
-      <w:r>
-        <w:t xml:space="preserve"> o </w:t>
-      </w:r>
-      <w:proofErr w:type="spellStart"/>
-      <w:r>
-        <w:t>valoare</w:t>
-      </w:r>
-      <w:proofErr w:type="spellEnd"/>
-      <w:r>
-        <w:t xml:space="preserve"> </w:t>
-      </w:r>
-      <w:proofErr w:type="spellStart"/>
-      <w:r>
-        <w:t>variabilă</w:t>
-      </w:r>
-      <w:proofErr w:type="spellEnd"/>
-      <w:r>
-        <w:t xml:space="preserve"> </w:t>
-      </w:r>
-      <w:proofErr w:type="spellStart"/>
-      <w:r>
-        <w:t>în</w:t>
-      </w:r>
-      <w:proofErr w:type="spellEnd"/>
-      <w:r>
-        <w:t xml:space="preserve"> </w:t>
-      </w:r>
-      <w:proofErr w:type="spellStart"/>
-      <w:r>
-        <w:t>funcție</w:t>
-      </w:r>
-      <w:proofErr w:type="spellEnd"/>
-      <w:r>
-        <w:t xml:space="preserve"> de </w:t>
-      </w:r>
-      <w:proofErr w:type="spellStart"/>
-      <w:r>
-        <w:t>poziția</w:t>
-      </w:r>
-      <w:proofErr w:type="spellEnd"/>
-      <w:r>
-        <w:t xml:space="preserve"> </w:t>
-      </w:r>
-      <w:proofErr w:type="spellStart"/>
-      <w:r>
-        <w:t>sau</w:t>
-      </w:r>
-      <w:proofErr w:type="spellEnd"/>
-      <w:r>
-        <w:t xml:space="preserve"> </w:t>
-      </w:r>
-      <w:proofErr w:type="spellStart"/>
-      <w:r>
-        <w:t>rotația</w:t>
-      </w:r>
-      <w:proofErr w:type="spellEnd"/>
-      <w:r>
-        <w:t xml:space="preserve"> </w:t>
-      </w:r>
-      <w:proofErr w:type="spellStart"/>
-      <w:r>
-        <w:t>unui</w:t>
-      </w:r>
-      <w:proofErr w:type="spellEnd"/>
-      <w:r>
-        <w:t xml:space="preserve"> </w:t>
-      </w:r>
-      <w:proofErr w:type="spellStart"/>
-      <w:r>
-        <w:t>potențiometru</w:t>
-      </w:r>
-      <w:proofErr w:type="spellEnd"/>
-      <w:r>
-        <w:t>.</w:t>
+        <w:t>Tipul Senzorului:</w:t>
+      </w:r>
+      <w:r>
+        <w:t xml:space="preserve"> Potențiometru rotativ. Acesta este un senzor analogic care furnizează o valoare variabilă în funcție de poziția sau rotația unui potențiometru.</w:t>
       </w:r>
     </w:p>
     <w:p>
@@ -2186,136 +1921,15 @@
           <w:numId w:val="8"/>
         </w:numPr>
       </w:pPr>
-      <w:proofErr w:type="spellStart"/>
       <w:r>
         <w:rPr>
           <w:b/>
           <w:bCs/>
         </w:rPr>
-        <w:t>Interfață</w:t>
-      </w:r>
-      <w:proofErr w:type="spellEnd"/>
-      <w:r>
-        <w:rPr>
-          <w:b/>
-          <w:bCs/>
-        </w:rPr>
-        <w:t>:</w:t>
-      </w:r>
-      <w:r>
-        <w:t xml:space="preserve"> </w:t>
-      </w:r>
-      <w:proofErr w:type="spellStart"/>
-      <w:r>
-        <w:t>Analogică</w:t>
-      </w:r>
-      <w:proofErr w:type="spellEnd"/>
-      <w:r>
-        <w:t xml:space="preserve">. </w:t>
-      </w:r>
-      <w:proofErr w:type="spellStart"/>
-      <w:r>
-        <w:t>Acest</w:t>
-      </w:r>
-      <w:proofErr w:type="spellEnd"/>
-      <w:r>
-        <w:t xml:space="preserve"> </w:t>
-      </w:r>
-      <w:proofErr w:type="spellStart"/>
-      <w:r>
-        <w:t>senzor</w:t>
-      </w:r>
-      <w:proofErr w:type="spellEnd"/>
-      <w:r>
-        <w:t xml:space="preserve"> se </w:t>
-      </w:r>
-      <w:proofErr w:type="spellStart"/>
-      <w:r>
-        <w:t>conectează</w:t>
-      </w:r>
-      <w:proofErr w:type="spellEnd"/>
-      <w:r>
-        <w:t xml:space="preserve"> la un port analogic al </w:t>
-      </w:r>
-      <w:proofErr w:type="spellStart"/>
-      <w:r>
-        <w:t>unui</w:t>
-      </w:r>
-      <w:proofErr w:type="spellEnd"/>
-      <w:r>
-        <w:t xml:space="preserve"> </w:t>
-      </w:r>
-      <w:proofErr w:type="spellStart"/>
-      <w:r>
-        <w:t>microcontroler</w:t>
-      </w:r>
-      <w:proofErr w:type="spellEnd"/>
-      <w:r>
-        <w:t xml:space="preserve"> </w:t>
-      </w:r>
-      <w:proofErr w:type="spellStart"/>
-      <w:r>
-        <w:t>sau</w:t>
-      </w:r>
-      <w:proofErr w:type="spellEnd"/>
-      <w:r>
-        <w:t xml:space="preserve"> </w:t>
-      </w:r>
-      <w:proofErr w:type="spellStart"/>
-      <w:r>
-        <w:t>unei</w:t>
-      </w:r>
-      <w:proofErr w:type="spellEnd"/>
-      <w:r>
-        <w:t xml:space="preserve"> </w:t>
-      </w:r>
-      <w:proofErr w:type="spellStart"/>
-      <w:r>
-        <w:t>plăci</w:t>
-      </w:r>
-      <w:proofErr w:type="spellEnd"/>
-      <w:r>
-        <w:t xml:space="preserve"> de </w:t>
-      </w:r>
-      <w:proofErr w:type="spellStart"/>
-      <w:r>
-        <w:t>dezvoltare</w:t>
-      </w:r>
-      <w:proofErr w:type="spellEnd"/>
-      <w:r>
-        <w:t xml:space="preserve"> </w:t>
-      </w:r>
-      <w:proofErr w:type="spellStart"/>
-      <w:r>
-        <w:t>pentru</w:t>
-      </w:r>
-      <w:proofErr w:type="spellEnd"/>
-      <w:r>
-        <w:t xml:space="preserve"> a </w:t>
-      </w:r>
-      <w:proofErr w:type="spellStart"/>
-      <w:r>
-        <w:t>transmite</w:t>
-      </w:r>
-      <w:proofErr w:type="spellEnd"/>
-      <w:r>
-        <w:t xml:space="preserve"> </w:t>
-      </w:r>
-      <w:proofErr w:type="spellStart"/>
-      <w:r>
-        <w:t>valori</w:t>
-      </w:r>
-      <w:proofErr w:type="spellEnd"/>
-      <w:r>
-        <w:t xml:space="preserve"> </w:t>
-      </w:r>
-      <w:proofErr w:type="spellStart"/>
-      <w:r>
-        <w:t>analogice</w:t>
-      </w:r>
-      <w:proofErr w:type="spellEnd"/>
-      <w:r>
-        <w:t>.</w:t>
+        <w:t>Interfață:</w:t>
+      </w:r>
+      <w:r>
+        <w:t xml:space="preserve"> Analogică. Acest senzor se conectează la un port analogic al unui microcontroler sau unei plăci de dezvoltare pentru a transmite valori analogice.</w:t>
       </w:r>
     </w:p>
     <w:p>
@@ -2325,116 +1939,27 @@
           <w:numId w:val="8"/>
         </w:numPr>
       </w:pPr>
-      <w:proofErr w:type="spellStart"/>
       <w:r>
         <w:rPr>
           <w:b/>
           <w:bCs/>
         </w:rPr>
-        <w:t>Tensiune</w:t>
-      </w:r>
-      <w:proofErr w:type="spellEnd"/>
-      <w:r>
-        <w:rPr>
-          <w:b/>
-          <w:bCs/>
-        </w:rPr>
-        <w:t xml:space="preserve"> de </w:t>
-      </w:r>
-      <w:proofErr w:type="spellStart"/>
-      <w:r>
-        <w:rPr>
-          <w:b/>
-          <w:bCs/>
-        </w:rPr>
-        <w:t>Lucru</w:t>
-      </w:r>
-      <w:proofErr w:type="spellEnd"/>
-      <w:r>
-        <w:rPr>
-          <w:b/>
-          <w:bCs/>
-        </w:rPr>
-        <w:t>:</w:t>
-      </w:r>
-      <w:r>
-        <w:t xml:space="preserve"> </w:t>
-      </w:r>
-      <w:proofErr w:type="spellStart"/>
-      <w:r>
-        <w:t>Alimentare</w:t>
-      </w:r>
-      <w:proofErr w:type="spellEnd"/>
-      <w:r>
-        <w:t xml:space="preserve"> la </w:t>
+        <w:t>Tensiune de Lucru:</w:t>
+      </w:r>
+      <w:r>
+        <w:t xml:space="preserve"> Alimentare la </w:t>
       </w:r>
       <w:r>
         <w:t>3.3</w:t>
       </w:r>
       <w:r>
-        <w:t xml:space="preserve">VDC. </w:t>
-      </w:r>
-      <w:proofErr w:type="spellStart"/>
-      <w:r>
-        <w:t>Acesta</w:t>
-      </w:r>
-      <w:proofErr w:type="spellEnd"/>
-      <w:r>
-        <w:t xml:space="preserve"> </w:t>
-      </w:r>
-      <w:proofErr w:type="spellStart"/>
-      <w:r>
-        <w:t>necesită</w:t>
-      </w:r>
-      <w:proofErr w:type="spellEnd"/>
-      <w:r>
-        <w:t xml:space="preserve"> o </w:t>
-      </w:r>
-      <w:proofErr w:type="spellStart"/>
-      <w:r>
-        <w:t>alimentare</w:t>
-      </w:r>
-      <w:proofErr w:type="spellEnd"/>
-      <w:r>
-        <w:t xml:space="preserve"> de </w:t>
+        <w:t xml:space="preserve">VDC. Acesta necesită o alimentare de </w:t>
       </w:r>
       <w:r>
         <w:t>3.3</w:t>
       </w:r>
       <w:r>
-        <w:t xml:space="preserve"> </w:t>
-      </w:r>
-      <w:proofErr w:type="spellStart"/>
-      <w:r>
-        <w:t>volți</w:t>
-      </w:r>
-      <w:proofErr w:type="spellEnd"/>
-      <w:r>
-        <w:t xml:space="preserve"> </w:t>
-      </w:r>
-      <w:proofErr w:type="spellStart"/>
-      <w:r>
-        <w:t>pentru</w:t>
-      </w:r>
-      <w:proofErr w:type="spellEnd"/>
-      <w:r>
-        <w:t xml:space="preserve"> a </w:t>
-      </w:r>
-      <w:proofErr w:type="spellStart"/>
-      <w:r>
-        <w:t>funcționa</w:t>
-      </w:r>
-      <w:proofErr w:type="spellEnd"/>
-      <w:r>
-        <w:t xml:space="preserve"> </w:t>
-      </w:r>
-      <w:proofErr w:type="spellStart"/>
-      <w:r>
-        <w:t>corect</w:t>
-      </w:r>
-      <w:proofErr w:type="spellEnd"/>
-      <w:r>
-        <w:t>.</w:t>
+        <w:t xml:space="preserve"> volți pentru a funcționa corect.</w:t>
       </w:r>
     </w:p>
     <w:p>
@@ -2452,79 +1977,7 @@
         <w:t>Canale:</w:t>
       </w:r>
       <w:r>
-        <w:t xml:space="preserve"> Are un </w:t>
-      </w:r>
-      <w:proofErr w:type="spellStart"/>
-      <w:r>
-        <w:t>singur</w:t>
-      </w:r>
-      <w:proofErr w:type="spellEnd"/>
-      <w:r>
-        <w:t xml:space="preserve"> canal (Ch: 1), </w:t>
-      </w:r>
-      <w:proofErr w:type="spellStart"/>
-      <w:r>
-        <w:t>ceea</w:t>
-      </w:r>
-      <w:proofErr w:type="spellEnd"/>
-      <w:r>
-        <w:t xml:space="preserve"> </w:t>
-      </w:r>
-      <w:proofErr w:type="spellStart"/>
-      <w:r>
-        <w:t>ce</w:t>
-      </w:r>
-      <w:proofErr w:type="spellEnd"/>
-      <w:r>
-        <w:t xml:space="preserve"> </w:t>
-      </w:r>
-      <w:proofErr w:type="spellStart"/>
-      <w:r>
-        <w:t>înseamnă</w:t>
-      </w:r>
-      <w:proofErr w:type="spellEnd"/>
-      <w:r>
-        <w:t xml:space="preserve"> </w:t>
-      </w:r>
-      <w:proofErr w:type="spellStart"/>
-      <w:r>
-        <w:t>că</w:t>
-      </w:r>
-      <w:proofErr w:type="spellEnd"/>
-      <w:r>
-        <w:t xml:space="preserve"> </w:t>
-      </w:r>
-      <w:proofErr w:type="spellStart"/>
-      <w:r>
-        <w:t>oferă</w:t>
-      </w:r>
-      <w:proofErr w:type="spellEnd"/>
-      <w:r>
-        <w:t xml:space="preserve"> o </w:t>
-      </w:r>
-      <w:proofErr w:type="spellStart"/>
-      <w:r>
-        <w:t>singură</w:t>
-      </w:r>
-      <w:proofErr w:type="spellEnd"/>
-      <w:r>
-        <w:t xml:space="preserve"> </w:t>
-      </w:r>
-      <w:proofErr w:type="spellStart"/>
-      <w:r>
-        <w:t>valoare</w:t>
-      </w:r>
-      <w:proofErr w:type="spellEnd"/>
-      <w:r>
-        <w:t xml:space="preserve"> de </w:t>
-      </w:r>
-      <w:proofErr w:type="spellStart"/>
-      <w:r>
-        <w:t>ieșire</w:t>
-      </w:r>
-      <w:proofErr w:type="spellEnd"/>
-      <w:r>
-        <w:t>.</w:t>
+        <w:t xml:space="preserve"> Are un singur canal (Ch: 1), ceea ce înseamnă că oferă o singură valoare de ieșire.</w:t>
       </w:r>
     </w:p>
     <w:p>
@@ -2642,13 +2095,8 @@
       </w:r>
     </w:p>
     <w:p>
-      <w:proofErr w:type="spellStart"/>
-      <w:r>
-        <w:t>Specificații</w:t>
-      </w:r>
-      <w:proofErr w:type="spellEnd"/>
-      <w:r>
-        <w:t>:</w:t>
+      <w:r>
+        <w:t>Specificații:</w:t>
       </w:r>
     </w:p>
     <w:p>
@@ -2658,29 +2106,8 @@
           <w:numId w:val="16"/>
         </w:numPr>
       </w:pPr>
-      <w:proofErr w:type="spellStart"/>
-      <w:r>
-        <w:t>Tensiune</w:t>
-      </w:r>
-      <w:proofErr w:type="spellEnd"/>
-      <w:r>
-        <w:t xml:space="preserve"> de </w:t>
-      </w:r>
-      <w:proofErr w:type="spellStart"/>
-      <w:r>
-        <w:t>alimentare</w:t>
-      </w:r>
-      <w:proofErr w:type="spellEnd"/>
-      <w:r>
-        <w:t xml:space="preserve">: 3.3V </w:t>
-      </w:r>
-      <w:proofErr w:type="spellStart"/>
-      <w:r>
-        <w:t>până</w:t>
-      </w:r>
-      <w:proofErr w:type="spellEnd"/>
-      <w:r>
-        <w:t xml:space="preserve"> la 5V;</w:t>
+      <w:r>
+        <w:t>Tensiune de alimentare: 3.3V până la 5V;</w:t>
       </w:r>
     </w:p>
     <w:p>
@@ -2691,23 +2118,7 @@
         </w:numPr>
       </w:pPr>
       <w:r>
-        <w:t xml:space="preserve">Se </w:t>
-      </w:r>
-      <w:proofErr w:type="spellStart"/>
-      <w:r>
-        <w:t>poate</w:t>
-      </w:r>
-      <w:proofErr w:type="spellEnd"/>
-      <w:r>
-        <w:t xml:space="preserve"> roti </w:t>
-      </w:r>
-      <w:proofErr w:type="spellStart"/>
-      <w:r>
-        <w:t>până</w:t>
-      </w:r>
-      <w:proofErr w:type="spellEnd"/>
-      <w:r>
-        <w:t xml:space="preserve"> la 300 de grade;</w:t>
+        <w:t>Se poate roti până la 300 de grade;</w:t>
       </w:r>
     </w:p>
     <w:p>
@@ -2717,13 +2128,8 @@
           <w:numId w:val="16"/>
         </w:numPr>
       </w:pPr>
-      <w:proofErr w:type="spellStart"/>
-      <w:r>
-        <w:t>Mărime</w:t>
-      </w:r>
-      <w:proofErr w:type="spellEnd"/>
-      <w:r>
-        <w:t>: 22x31 mm.</w:t>
+      <w:r>
+        <w:t>Mărime: 22x31 mm.</w:t>
       </w:r>
     </w:p>
     <w:tbl>
@@ -3798,13 +3204,8 @@
         <w:ind w:firstLine="284"/>
         <w:jc w:val="center"/>
       </w:pPr>
-      <w:proofErr w:type="spellStart"/>
-      <w:r>
-        <w:t>Figura</w:t>
-      </w:r>
-      <w:proofErr w:type="spellEnd"/>
-      <w:r>
-        <w:t xml:space="preserve"> </w:t>
+      <w:r>
+        <w:t xml:space="preserve">Figura </w:t>
       </w:r>
       <w:fldSimple w:instr=" SEQ Figura \* ARABIC ">
         <w:r>
@@ -3815,21 +3216,8 @@
         </w:r>
       </w:fldSimple>
       <w:r>
-        <w:t xml:space="preserve">. </w:t>
-      </w:r>
-      <w:proofErr w:type="spellStart"/>
-      <w:r>
-        <w:t>Funcția</w:t>
-      </w:r>
-      <w:proofErr w:type="spellEnd"/>
-      <w:r>
-        <w:t xml:space="preserve"> </w:t>
-      </w:r>
-      <w:proofErr w:type="spellStart"/>
-      <w:r>
-        <w:t>init</w:t>
-      </w:r>
-      <w:proofErr w:type="spellEnd"/>
+        <w:t>. Funcția init</w:t>
+      </w:r>
     </w:p>
     <w:p>
       <w:pPr>
@@ -4873,37 +4261,8 @@
         </w:rPr>
         <w:t xml:space="preserve">. </w:t>
       </w:r>
-      <w:proofErr w:type="spellStart"/>
-      <w:r>
-        <w:t>Perifericul</w:t>
-      </w:r>
-      <w:proofErr w:type="spellEnd"/>
-      <w:r>
-        <w:t xml:space="preserve"> PIT nu </w:t>
-      </w:r>
-      <w:proofErr w:type="spellStart"/>
-      <w:r>
-        <w:t>interfatează</w:t>
-      </w:r>
-      <w:proofErr w:type="spellEnd"/>
-      <w:r>
-        <w:t xml:space="preserve"> cu </w:t>
-      </w:r>
-      <w:proofErr w:type="spellStart"/>
-      <w:r>
-        <w:t>pini</w:t>
-      </w:r>
-      <w:proofErr w:type="spellEnd"/>
-      <w:r>
-        <w:t xml:space="preserve"> </w:t>
-      </w:r>
-      <w:proofErr w:type="spellStart"/>
-      <w:r>
-        <w:t>externi</w:t>
-      </w:r>
-      <w:proofErr w:type="spellEnd"/>
-      <w:r>
-        <w:t xml:space="preserve">. </w:t>
+      <w:r>
+        <w:t xml:space="preserve">Perifericul PIT nu interfatează cu pini externi. </w:t>
       </w:r>
       <w:r>
         <w:rPr>
@@ -4989,55 +4348,7 @@
         <w:t xml:space="preserve"> doua surse de ceas</w:t>
       </w:r>
       <w:r>
-        <w:t xml:space="preserve"> (</w:t>
-      </w:r>
-      <w:proofErr w:type="spellStart"/>
-      <w:r>
-        <w:t>acele</w:t>
-      </w:r>
-      <w:proofErr w:type="spellEnd"/>
-      <w:r>
-        <w:t xml:space="preserve"> 2 </w:t>
-      </w:r>
-      <w:proofErr w:type="spellStart"/>
-      <w:r>
-        <w:t>cipuri</w:t>
-      </w:r>
-      <w:proofErr w:type="spellEnd"/>
-      <w:r>
-        <w:t xml:space="preserve"> cu </w:t>
-      </w:r>
-      <w:proofErr w:type="spellStart"/>
-      <w:r>
-        <w:t>suprafata</w:t>
-      </w:r>
-      <w:proofErr w:type="spellEnd"/>
-      <w:r>
-        <w:t xml:space="preserve"> </w:t>
-      </w:r>
-      <w:proofErr w:type="spellStart"/>
-      <w:r>
-        <w:t>metalica</w:t>
-      </w:r>
-      <w:proofErr w:type="spellEnd"/>
-      <w:r>
-        <w:t xml:space="preserve">, </w:t>
-      </w:r>
-      <w:proofErr w:type="spellStart"/>
-      <w:r>
-        <w:t>argintie</w:t>
-      </w:r>
-      <w:proofErr w:type="spellEnd"/>
-      <w:r>
-        <w:t xml:space="preserve"> : y1 </w:t>
-      </w:r>
-      <w:proofErr w:type="spellStart"/>
-      <w:r>
-        <w:t>si</w:t>
-      </w:r>
-      <w:proofErr w:type="spellEnd"/>
-      <w:r>
-        <w:t xml:space="preserve"> y2)</w:t>
+        <w:t xml:space="preserve"> (acele 2 cipuri cu suprafata metalica, argintie : y1 si y2)</w:t>
       </w:r>
       <w:r>
         <w:rPr>
@@ -5137,340 +4448,60 @@
         <w:tab/>
         <w:t xml:space="preserve">Pentru a mari rezolutia avem la dispozitie </w:t>
       </w:r>
-      <w:proofErr w:type="spellStart"/>
-      <w:r>
-        <w:t>două</w:t>
-      </w:r>
-      <w:proofErr w:type="spellEnd"/>
+      <w:r>
+        <w:t>două canale</w:t>
+      </w:r>
+      <w:r>
+        <w:t xml:space="preserve"> care pot fi</w:t>
+      </w:r>
+      <w:r>
+        <w:t xml:space="preserve"> folosite pentru timere</w:t>
+      </w:r>
       <w:r>
         <w:t xml:space="preserve"> </w:t>
       </w:r>
-      <w:proofErr w:type="spellStart"/>
-      <w:r>
-        <w:t>canale</w:t>
-      </w:r>
-      <w:proofErr w:type="spellEnd"/>
-      <w:r>
-        <w:t xml:space="preserve"> care pot fi</w:t>
+      <w:r>
+        <w:t>(Channel 0 si Channel 1</w:t>
+      </w:r>
+      <w:r>
+        <w:t>, fiecare pe 32 biti</w:t>
+      </w:r>
+      <w:r>
+        <w:t>)</w:t>
+      </w:r>
+      <w:r>
+        <w:t>. Daca le concatenam vom avea numarator pe 64biti = &gt; numara de la 0 la 2^62 – 1 (se mareste plaja de valori). Accesul la un canal se face cu ajutorul sintaxei PIT-&gt;CHANNEL[x].</w:t>
+      </w:r>
+    </w:p>
+    <w:p>
+      <w:pPr>
+        <w:ind w:firstLine="720"/>
+      </w:pPr>
+      <w:r>
+        <w:t>Fiecare timer are asociată o valoare de numărare</w:t>
       </w:r>
       <w:r>
         <w:t xml:space="preserve"> </w:t>
       </w:r>
-      <w:proofErr w:type="spellStart"/>
-      <w:r>
-        <w:t>folosite</w:t>
-      </w:r>
-      <w:proofErr w:type="spellEnd"/>
-      <w:r>
-        <w:t xml:space="preserve"> </w:t>
-      </w:r>
-      <w:proofErr w:type="spellStart"/>
-      <w:r>
-        <w:t>pentru</w:t>
-      </w:r>
-      <w:proofErr w:type="spellEnd"/>
-      <w:r>
-        <w:t xml:space="preserve"> </w:t>
-      </w:r>
-      <w:proofErr w:type="spellStart"/>
-      <w:r>
-        <w:t>timere</w:t>
-      </w:r>
-      <w:proofErr w:type="spellEnd"/>
-      <w:r>
-        <w:t xml:space="preserve"> </w:t>
-      </w:r>
-      <w:r>
-        <w:t xml:space="preserve">(Channel 0 </w:t>
-      </w:r>
-      <w:proofErr w:type="spellStart"/>
-      <w:r>
-        <w:t>si</w:t>
-      </w:r>
-      <w:proofErr w:type="spellEnd"/>
-      <w:r>
-        <w:t xml:space="preserve"> Channel 1</w:t>
-      </w:r>
-      <w:r>
-        <w:t xml:space="preserve">, </w:t>
-      </w:r>
-      <w:proofErr w:type="spellStart"/>
-      <w:r>
-        <w:t>fiecare</w:t>
-      </w:r>
-      <w:proofErr w:type="spellEnd"/>
-      <w:r>
-        <w:t xml:space="preserve"> pe 32 </w:t>
-      </w:r>
-      <w:proofErr w:type="spellStart"/>
-      <w:r>
-        <w:t>biti</w:t>
-      </w:r>
-      <w:proofErr w:type="spellEnd"/>
-      <w:r>
-        <w:t>)</w:t>
-      </w:r>
-      <w:r>
-        <w:t xml:space="preserve">. Daca le </w:t>
-      </w:r>
-      <w:proofErr w:type="spellStart"/>
-      <w:r>
-        <w:t>concatenam</w:t>
-      </w:r>
-      <w:proofErr w:type="spellEnd"/>
-      <w:r>
-        <w:t xml:space="preserve"> </w:t>
-      </w:r>
-      <w:proofErr w:type="spellStart"/>
-      <w:r>
-        <w:t>vom</w:t>
-      </w:r>
-      <w:proofErr w:type="spellEnd"/>
-      <w:r>
-        <w:t xml:space="preserve"> </w:t>
-      </w:r>
-      <w:proofErr w:type="spellStart"/>
-      <w:r>
-        <w:t>avea</w:t>
-      </w:r>
-      <w:proofErr w:type="spellEnd"/>
-      <w:r>
-        <w:t xml:space="preserve"> </w:t>
-      </w:r>
-      <w:proofErr w:type="spellStart"/>
-      <w:r>
-        <w:t>numarator</w:t>
-      </w:r>
-      <w:proofErr w:type="spellEnd"/>
-      <w:r>
-        <w:t xml:space="preserve"> pe 64biti = &gt; </w:t>
-      </w:r>
-      <w:proofErr w:type="spellStart"/>
-      <w:r>
-        <w:t>numara</w:t>
-      </w:r>
-      <w:proofErr w:type="spellEnd"/>
-      <w:r>
-        <w:t xml:space="preserve"> de la 0 la 2^62 – 1 (se </w:t>
-      </w:r>
-      <w:proofErr w:type="spellStart"/>
-      <w:r>
-        <w:t>mareste</w:t>
-      </w:r>
-      <w:proofErr w:type="spellEnd"/>
-      <w:r>
-        <w:t xml:space="preserve"> </w:t>
-      </w:r>
-      <w:proofErr w:type="spellStart"/>
-      <w:r>
-        <w:t>plaja</w:t>
-      </w:r>
-      <w:proofErr w:type="spellEnd"/>
-      <w:r>
-        <w:t xml:space="preserve"> de </w:t>
-      </w:r>
-      <w:proofErr w:type="spellStart"/>
-      <w:r>
-        <w:t>valori</w:t>
-      </w:r>
-      <w:proofErr w:type="spellEnd"/>
-      <w:r>
-        <w:t xml:space="preserve">). </w:t>
-      </w:r>
-      <w:proofErr w:type="spellStart"/>
-      <w:r>
-        <w:t>Accesul</w:t>
-      </w:r>
-      <w:proofErr w:type="spellEnd"/>
-      <w:r>
-        <w:t xml:space="preserve"> la un canal se face cu </w:t>
-      </w:r>
-      <w:proofErr w:type="spellStart"/>
-      <w:r>
-        <w:t>ajutorul</w:t>
-      </w:r>
-      <w:proofErr w:type="spellEnd"/>
-      <w:r>
-        <w:t xml:space="preserve"> </w:t>
-      </w:r>
-      <w:proofErr w:type="spellStart"/>
-      <w:r>
-        <w:t>sintaxei</w:t>
-      </w:r>
-      <w:proofErr w:type="spellEnd"/>
-      <w:r>
-        <w:t xml:space="preserve"> PIT-&gt;CHANNEL[x].</w:t>
+      <w:r>
+        <w:t>independentă</w:t>
+      </w:r>
+      <w:r>
+        <w:t xml:space="preserve"> (load_value = LDVAL)</w:t>
+      </w:r>
+      <w:r>
+        <w:t>.</w:t>
+      </w:r>
+      <w:r>
+        <w:t xml:space="preserve"> In cazul placii noastre, e o valoare de la xare incepe sa numere (sa decrementeze).</w:t>
       </w:r>
     </w:p>
     <w:p>
       <w:pPr>
         <w:ind w:firstLine="720"/>
       </w:pPr>
-      <w:proofErr w:type="spellStart"/>
-      <w:r>
-        <w:t>Fiecare</w:t>
-      </w:r>
-      <w:proofErr w:type="spellEnd"/>
-      <w:r>
-        <w:t xml:space="preserve"> timer are </w:t>
-      </w:r>
-      <w:proofErr w:type="spellStart"/>
-      <w:r>
-        <w:t>asociată</w:t>
-      </w:r>
-      <w:proofErr w:type="spellEnd"/>
-      <w:r>
-        <w:t xml:space="preserve"> o </w:t>
-      </w:r>
-      <w:proofErr w:type="spellStart"/>
-      <w:r>
-        <w:t>valoare</w:t>
-      </w:r>
-      <w:proofErr w:type="spellEnd"/>
-      <w:r>
-        <w:t xml:space="preserve"> de </w:t>
-      </w:r>
-      <w:proofErr w:type="spellStart"/>
-      <w:r>
-        <w:t>numărare</w:t>
-      </w:r>
-      <w:proofErr w:type="spellEnd"/>
-      <w:r>
-        <w:t xml:space="preserve"> </w:t>
-      </w:r>
-      <w:proofErr w:type="spellStart"/>
-      <w:r>
-        <w:t>independentă</w:t>
-      </w:r>
-      <w:proofErr w:type="spellEnd"/>
-      <w:r>
-        <w:t xml:space="preserve"> (</w:t>
-      </w:r>
-      <w:proofErr w:type="spellStart"/>
-      <w:r>
-        <w:t>load_value</w:t>
-      </w:r>
-      <w:proofErr w:type="spellEnd"/>
-      <w:r>
-        <w:t xml:space="preserve"> = LDVAL)</w:t>
-      </w:r>
-      <w:r>
-        <w:t>.</w:t>
-      </w:r>
-      <w:r>
-        <w:t xml:space="preserve"> In </w:t>
-      </w:r>
-      <w:proofErr w:type="spellStart"/>
-      <w:r>
-        <w:t>cazul</w:t>
-      </w:r>
-      <w:proofErr w:type="spellEnd"/>
-      <w:r>
-        <w:t xml:space="preserve"> </w:t>
-      </w:r>
-      <w:proofErr w:type="spellStart"/>
-      <w:r>
-        <w:t>placii</w:t>
-      </w:r>
-      <w:proofErr w:type="spellEnd"/>
-      <w:r>
-        <w:t xml:space="preserve"> </w:t>
-      </w:r>
-      <w:proofErr w:type="spellStart"/>
-      <w:r>
-        <w:t>noastre</w:t>
-      </w:r>
-      <w:proofErr w:type="spellEnd"/>
-      <w:r>
-        <w:t xml:space="preserve">, e o </w:t>
-      </w:r>
-      <w:proofErr w:type="spellStart"/>
-      <w:r>
-        <w:t>valoare</w:t>
-      </w:r>
-      <w:proofErr w:type="spellEnd"/>
-      <w:r>
-        <w:t xml:space="preserve"> de la </w:t>
-      </w:r>
-      <w:proofErr w:type="spellStart"/>
-      <w:r>
-        <w:t>xare</w:t>
-      </w:r>
-      <w:proofErr w:type="spellEnd"/>
-      <w:r>
-        <w:t xml:space="preserve"> </w:t>
-      </w:r>
-      <w:proofErr w:type="spellStart"/>
-      <w:r>
-        <w:t>incepe</w:t>
-      </w:r>
-      <w:proofErr w:type="spellEnd"/>
-      <w:r>
-        <w:t xml:space="preserve"> </w:t>
-      </w:r>
-      <w:proofErr w:type="spellStart"/>
-      <w:r>
-        <w:t>sa</w:t>
-      </w:r>
-      <w:proofErr w:type="spellEnd"/>
-      <w:r>
-        <w:t xml:space="preserve"> </w:t>
-      </w:r>
-      <w:proofErr w:type="spellStart"/>
-      <w:r>
-        <w:t>numere</w:t>
-      </w:r>
-      <w:proofErr w:type="spellEnd"/>
-      <w:r>
-        <w:t xml:space="preserve"> (</w:t>
-      </w:r>
-      <w:proofErr w:type="spellStart"/>
-      <w:r>
-        <w:t>sa</w:t>
-      </w:r>
-      <w:proofErr w:type="spellEnd"/>
-      <w:r>
-        <w:t xml:space="preserve"> </w:t>
-      </w:r>
-      <w:proofErr w:type="spellStart"/>
-      <w:r>
-        <w:t>decrementeze</w:t>
-      </w:r>
-      <w:proofErr w:type="spellEnd"/>
-      <w:r>
-        <w:t>).</w:t>
-      </w:r>
-    </w:p>
-    <w:p>
-      <w:pPr>
-        <w:ind w:firstLine="720"/>
-      </w:pPr>
-      <w:r>
-        <w:t xml:space="preserve">PIT </w:t>
-      </w:r>
-      <w:proofErr w:type="spellStart"/>
-      <w:r>
-        <w:t>ul</w:t>
-      </w:r>
-      <w:proofErr w:type="spellEnd"/>
-      <w:r>
-        <w:t xml:space="preserve">, in general, are 3 </w:t>
-      </w:r>
-      <w:proofErr w:type="spellStart"/>
-      <w:r>
-        <w:t>registrii</w:t>
-      </w:r>
-      <w:proofErr w:type="spellEnd"/>
-      <w:r>
-        <w:t xml:space="preserve"> </w:t>
-      </w:r>
-      <w:proofErr w:type="spellStart"/>
-      <w:r>
-        <w:t>specifici</w:t>
-      </w:r>
-      <w:proofErr w:type="spellEnd"/>
-      <w:r>
-        <w:t>:</w:t>
+      <w:r>
+        <w:t>PIT ul, in general, are 3 registrii specifici:</w:t>
       </w:r>
     </w:p>
     <w:p>
@@ -5482,62 +4513,22 @@
         </w:numPr>
       </w:pPr>
       <w:r>
-        <w:t>PIT_</w:t>
-      </w:r>
-      <w:proofErr w:type="gramStart"/>
-      <w:r>
-        <w:t>MCR</w:t>
-      </w:r>
-      <w:r>
-        <w:t xml:space="preserve"> :</w:t>
-      </w:r>
-      <w:proofErr w:type="gramEnd"/>
+        <w:t>PIT_MCR</w:t>
+      </w:r>
+      <w:r>
+        <w:t xml:space="preserve"> : </w:t>
+      </w:r>
+      <w:r>
+        <w:t>This register enables or disables the PIT timer clocks and controls the timers when the</w:t>
+      </w:r>
       <w:r>
         <w:t xml:space="preserve"> </w:t>
       </w:r>
       <w:r>
-        <w:t>This register enables or disables the PIT timer clocks and controls the timers when the</w:t>
-      </w:r>
-      <w:r>
-        <w:t xml:space="preserve"> </w:t>
-      </w:r>
-      <w:r>
         <w:t>PIT enters the Debug mode.</w:t>
       </w:r>
       <w:r>
-        <w:t xml:space="preserve"> </w:t>
-      </w:r>
-      <w:proofErr w:type="spellStart"/>
-      <w:r>
-        <w:t>Contine</w:t>
-      </w:r>
-      <w:proofErr w:type="spellEnd"/>
-      <w:r>
-        <w:t xml:space="preserve"> </w:t>
-      </w:r>
-      <w:proofErr w:type="spellStart"/>
-      <w:r>
-        <w:t>printre</w:t>
-      </w:r>
-      <w:proofErr w:type="spellEnd"/>
-      <w:r>
-        <w:t xml:space="preserve"> </w:t>
-      </w:r>
-      <w:proofErr w:type="spellStart"/>
-      <w:r>
-        <w:t>cei</w:t>
-      </w:r>
-      <w:proofErr w:type="spellEnd"/>
-      <w:r>
-        <w:t xml:space="preserve"> 32 de </w:t>
-      </w:r>
-      <w:proofErr w:type="spellStart"/>
-      <w:r>
-        <w:t>biti</w:t>
-      </w:r>
-      <w:proofErr w:type="spellEnd"/>
-      <w:r>
-        <w:t>:</w:t>
+        <w:t xml:space="preserve"> Contine printre cei 32 de biti:</w:t>
       </w:r>
     </w:p>
     <w:p>
@@ -5549,26 +4540,10 @@
         </w:numPr>
       </w:pPr>
       <w:r>
-        <w:t xml:space="preserve">un bit </w:t>
-      </w:r>
-      <w:proofErr w:type="spellStart"/>
-      <w:r>
-        <w:t>pentru</w:t>
-      </w:r>
-      <w:proofErr w:type="spellEnd"/>
-      <w:r>
-        <w:t xml:space="preserve"> </w:t>
-      </w:r>
-      <w:proofErr w:type="gramStart"/>
-      <w:r>
-        <w:t>MDIS</w:t>
-      </w:r>
-      <w:r>
-        <w:t xml:space="preserve"> :</w:t>
-      </w:r>
-      <w:proofErr w:type="gramEnd"/>
-      <w:r>
-        <w:t xml:space="preserve"> </w:t>
+        <w:t>un bit pentru MDIS</w:t>
+      </w:r>
+      <w:r>
+        <w:t xml:space="preserve"> : </w:t>
       </w:r>
     </w:p>
     <w:p>
@@ -5623,123 +4598,19 @@
         </w:numPr>
       </w:pPr>
       <w:r>
-        <w:t xml:space="preserve">un bit </w:t>
-      </w:r>
-      <w:proofErr w:type="spellStart"/>
-      <w:r>
-        <w:t>pentru</w:t>
-      </w:r>
-      <w:proofErr w:type="spellEnd"/>
-      <w:r>
-        <w:t xml:space="preserve"> </w:t>
-      </w:r>
-      <w:proofErr w:type="gramStart"/>
-      <w:r>
-        <w:t>FRZ :</w:t>
-      </w:r>
-      <w:proofErr w:type="gramEnd"/>
-      <w:r>
-        <w:t xml:space="preserve"> </w:t>
-      </w:r>
-      <w:proofErr w:type="spellStart"/>
-      <w:r>
-        <w:t>daca</w:t>
-      </w:r>
-      <w:proofErr w:type="spellEnd"/>
-      <w:r>
-        <w:t xml:space="preserve"> e 0</w:t>
+        <w:t>un bit pentru FRZ : daca e 0</w:t>
       </w:r>
       <w:r>
         <w:t>,</w:t>
       </w:r>
       <w:r>
-        <w:t xml:space="preserve"> </w:t>
-      </w:r>
-      <w:proofErr w:type="spellStart"/>
-      <w:r>
-        <w:t>timerul</w:t>
-      </w:r>
-      <w:proofErr w:type="spellEnd"/>
-      <w:r>
-        <w:t xml:space="preserve"> nu se </w:t>
-      </w:r>
-      <w:proofErr w:type="spellStart"/>
-      <w:r>
-        <w:t>blocheaza</w:t>
-      </w:r>
-      <w:proofErr w:type="spellEnd"/>
-      <w:r>
-        <w:t xml:space="preserve"> in </w:t>
-      </w:r>
-      <w:proofErr w:type="spellStart"/>
-      <w:r>
-        <w:t>cazul</w:t>
-      </w:r>
-      <w:proofErr w:type="spellEnd"/>
-      <w:r>
-        <w:t xml:space="preserve"> in care </w:t>
-      </w:r>
-      <w:proofErr w:type="spellStart"/>
-      <w:r>
-        <w:t>facem</w:t>
-      </w:r>
-      <w:proofErr w:type="spellEnd"/>
-      <w:r>
-        <w:t xml:space="preserve"> debug, </w:t>
-      </w:r>
-      <w:proofErr w:type="spellStart"/>
-      <w:r>
-        <w:t>iar</w:t>
-      </w:r>
-      <w:proofErr w:type="spellEnd"/>
-      <w:r>
-        <w:t xml:space="preserve"> </w:t>
-      </w:r>
-      <w:proofErr w:type="spellStart"/>
-      <w:r>
-        <w:t>daca</w:t>
-      </w:r>
-      <w:proofErr w:type="spellEnd"/>
-      <w:r>
-        <w:t xml:space="preserve"> e 1</w:t>
+        <w:t xml:space="preserve"> timerul nu se blocheaza in cazul in care facem debug, iar daca e 1</w:t>
       </w:r>
       <w:r>
         <w:t>,</w:t>
       </w:r>
       <w:r>
-        <w:t xml:space="preserve"> </w:t>
-      </w:r>
-      <w:proofErr w:type="spellStart"/>
-      <w:r>
-        <w:t>atunci</w:t>
-      </w:r>
-      <w:proofErr w:type="spellEnd"/>
-      <w:r>
-        <w:t xml:space="preserve"> </w:t>
-      </w:r>
-      <w:proofErr w:type="spellStart"/>
-      <w:r>
-        <w:t>timerul</w:t>
-      </w:r>
-      <w:proofErr w:type="spellEnd"/>
-      <w:r>
-        <w:t xml:space="preserve"> </w:t>
-      </w:r>
-      <w:proofErr w:type="spellStart"/>
-      <w:r>
-        <w:t>este</w:t>
-      </w:r>
-      <w:proofErr w:type="spellEnd"/>
-      <w:r>
-        <w:t xml:space="preserve"> </w:t>
-      </w:r>
-      <w:proofErr w:type="spellStart"/>
-      <w:r>
-        <w:t>oprit</w:t>
-      </w:r>
-      <w:proofErr w:type="spellEnd"/>
-      <w:r>
-        <w:t>.</w:t>
+        <w:t xml:space="preserve"> atunci timerul este oprit.</w:t>
       </w:r>
     </w:p>
     <w:p>
@@ -5763,99 +4634,14 @@
         <w:t>6</w:t>
       </w:r>
       <w:r>
-        <w:t>4</w:t>
-      </w:r>
-      <w:proofErr w:type="gramStart"/>
-      <w:r>
-        <w:t>H</w:t>
+        <w:t>4H</w:t>
       </w:r>
       <w:r>
         <w:t xml:space="preserve"> </w:t>
       </w:r>
       <w:r>
-        <w:t>:</w:t>
-      </w:r>
-      <w:proofErr w:type="gramEnd"/>
-      <w:r>
-        <w:t xml:space="preserve"> </w:t>
-      </w:r>
-      <w:proofErr w:type="spellStart"/>
-      <w:r>
-        <w:t>acesta</w:t>
-      </w:r>
-      <w:proofErr w:type="spellEnd"/>
-      <w:r>
-        <w:t xml:space="preserve"> </w:t>
-      </w:r>
-      <w:proofErr w:type="spellStart"/>
-      <w:r>
-        <w:t>si</w:t>
-      </w:r>
-      <w:proofErr w:type="spellEnd"/>
-      <w:r>
-        <w:t xml:space="preserve"> </w:t>
-      </w:r>
-      <w:proofErr w:type="spellStart"/>
-      <w:r>
-        <w:t>urmatorul</w:t>
-      </w:r>
-      <w:proofErr w:type="spellEnd"/>
-      <w:r>
-        <w:t xml:space="preserve"> sunt </w:t>
-      </w:r>
-      <w:proofErr w:type="spellStart"/>
-      <w:r>
-        <w:t>pentru</w:t>
-      </w:r>
-      <w:proofErr w:type="spellEnd"/>
-      <w:r>
-        <w:t xml:space="preserve"> </w:t>
-      </w:r>
-      <w:proofErr w:type="spellStart"/>
-      <w:r>
-        <w:t>folositi</w:t>
-      </w:r>
-      <w:proofErr w:type="spellEnd"/>
-      <w:r>
-        <w:t xml:space="preserve"> </w:t>
-      </w:r>
-      <w:proofErr w:type="spellStart"/>
-      <w:r>
-        <w:t>pentru</w:t>
-      </w:r>
-      <w:proofErr w:type="spellEnd"/>
-      <w:r>
-        <w:t xml:space="preserve"> </w:t>
-      </w:r>
-      <w:proofErr w:type="spellStart"/>
-      <w:r>
-        <w:t>acea</w:t>
-      </w:r>
-      <w:proofErr w:type="spellEnd"/>
-      <w:r>
-        <w:t xml:space="preserve"> </w:t>
-      </w:r>
-      <w:proofErr w:type="spellStart"/>
-      <w:r>
-        <w:t>inlantuire</w:t>
-      </w:r>
-      <w:proofErr w:type="spellEnd"/>
-      <w:r>
-        <w:t>/</w:t>
-      </w:r>
-      <w:proofErr w:type="spellStart"/>
-      <w:r>
-        <w:t>concatenare</w:t>
-      </w:r>
-      <w:proofErr w:type="spellEnd"/>
-      <w:r>
-        <w:t xml:space="preserve"> de </w:t>
-      </w:r>
-      <w:proofErr w:type="spellStart"/>
-      <w:r>
-        <w:t>timere</w:t>
-      </w:r>
-      <w:proofErr w:type="spellEnd"/>
+        <w:t>: acesta si urmatorul sunt pentru folositi pentru acea inlantuire/concatenare de timere</w:t>
+      </w:r>
     </w:p>
     <w:p>
       <w:pPr>
@@ -5885,55 +4671,7 @@
         <w:ind w:firstLine="720"/>
       </w:pPr>
       <w:r>
-        <w:t xml:space="preserve">Si </w:t>
-      </w:r>
-      <w:proofErr w:type="spellStart"/>
-      <w:r>
-        <w:t>fiecare</w:t>
-      </w:r>
-      <w:proofErr w:type="spellEnd"/>
-      <w:r>
-        <w:t xml:space="preserve"> timer/</w:t>
-      </w:r>
-      <w:proofErr w:type="spellStart"/>
-      <w:r>
-        <w:t>numarator</w:t>
-      </w:r>
-      <w:proofErr w:type="spellEnd"/>
-      <w:r>
-        <w:t xml:space="preserve">/PIT la </w:t>
-      </w:r>
-      <w:proofErr w:type="spellStart"/>
-      <w:r>
-        <w:t>randul</w:t>
-      </w:r>
-      <w:proofErr w:type="spellEnd"/>
-      <w:r>
-        <w:t xml:space="preserve"> </w:t>
-      </w:r>
-      <w:proofErr w:type="spellStart"/>
-      <w:r>
-        <w:t>sau</w:t>
-      </w:r>
-      <w:proofErr w:type="spellEnd"/>
-      <w:r>
-        <w:t xml:space="preserve">, are cate 4 </w:t>
-      </w:r>
-      <w:proofErr w:type="spellStart"/>
-      <w:r>
-        <w:t>registrii</w:t>
-      </w:r>
-      <w:proofErr w:type="spellEnd"/>
-      <w:r>
-        <w:t xml:space="preserve"> </w:t>
-      </w:r>
-      <w:proofErr w:type="spellStart"/>
-      <w:r>
-        <w:t>specifici</w:t>
-      </w:r>
-      <w:proofErr w:type="spellEnd"/>
-      <w:r>
-        <w:t xml:space="preserve">: </w:t>
+        <w:t xml:space="preserve">Si fiecare timer/numarator/PIT la randul sau, are cate 4 registrii specifici: </w:t>
       </w:r>
     </w:p>
     <w:p>
@@ -5944,117 +4682,14 @@
           <w:numId w:val="15"/>
         </w:numPr>
       </w:pPr>
-      <w:proofErr w:type="spellStart"/>
-      <w:r>
-        <w:t>PIT_LDVALn</w:t>
-      </w:r>
-      <w:proofErr w:type="spellEnd"/>
-      <w:r>
-        <w:t xml:space="preserve"> (n e specific </w:t>
-      </w:r>
-      <w:proofErr w:type="spellStart"/>
-      <w:r>
-        <w:t>canalului</w:t>
-      </w:r>
-      <w:proofErr w:type="spellEnd"/>
-      <w:r>
-        <w:t xml:space="preserve">, </w:t>
-      </w:r>
-      <w:proofErr w:type="spellStart"/>
-      <w:r>
-        <w:t>poate</w:t>
-      </w:r>
-      <w:proofErr w:type="spellEnd"/>
-      <w:r>
-        <w:t xml:space="preserve"> fi 0 </w:t>
-      </w:r>
-      <w:proofErr w:type="spellStart"/>
-      <w:r>
-        <w:t>sau</w:t>
-      </w:r>
-      <w:proofErr w:type="spellEnd"/>
-      <w:r>
-        <w:t xml:space="preserve"> 1</w:t>
-      </w:r>
-      <w:proofErr w:type="gramStart"/>
-      <w:r>
-        <w:t>) :</w:t>
-      </w:r>
-      <w:proofErr w:type="gramEnd"/>
+      <w:r>
+        <w:t>PIT_LDVALn (n e specific canalului, poate fi 0 sau 1) :</w:t>
+      </w:r>
       <w:r>
         <w:t xml:space="preserve"> </w:t>
       </w:r>
-      <w:proofErr w:type="spellStart"/>
-      <w:r>
-        <w:t>reprezinta</w:t>
-      </w:r>
-      <w:proofErr w:type="spellEnd"/>
-      <w:r>
-        <w:t xml:space="preserve"> </w:t>
-      </w:r>
-      <w:proofErr w:type="spellStart"/>
-      <w:r>
-        <w:t>load_value</w:t>
-      </w:r>
-      <w:proofErr w:type="spellEnd"/>
-      <w:r>
-        <w:t xml:space="preserve">; </w:t>
-      </w:r>
-      <w:proofErr w:type="spellStart"/>
-      <w:r>
-        <w:t>prin</w:t>
-      </w:r>
-      <w:proofErr w:type="spellEnd"/>
-      <w:r>
-        <w:t xml:space="preserve"> </w:t>
-      </w:r>
-      <w:proofErr w:type="spellStart"/>
-      <w:r>
-        <w:t>el</w:t>
-      </w:r>
-      <w:proofErr w:type="spellEnd"/>
-      <w:r>
-        <w:t xml:space="preserve"> specific </w:t>
-      </w:r>
-      <w:proofErr w:type="spellStart"/>
-      <w:r>
-        <w:t>perioada</w:t>
-      </w:r>
-      <w:proofErr w:type="spellEnd"/>
-      <w:r>
-        <w:t xml:space="preserve"> </w:t>
-      </w:r>
-      <w:proofErr w:type="spellStart"/>
-      <w:r>
-        <w:t>dintre</w:t>
-      </w:r>
-      <w:proofErr w:type="spellEnd"/>
-      <w:r>
-        <w:t xml:space="preserve"> </w:t>
-      </w:r>
-      <w:proofErr w:type="spellStart"/>
-      <w:r>
-        <w:t>doua</w:t>
-      </w:r>
-      <w:proofErr w:type="spellEnd"/>
-      <w:r>
-        <w:t xml:space="preserve"> </w:t>
-      </w:r>
-      <w:proofErr w:type="spellStart"/>
-      <w:r>
-        <w:t>intreruperi</w:t>
-      </w:r>
-      <w:proofErr w:type="spellEnd"/>
-      <w:r>
-        <w:t>(</w:t>
-      </w:r>
-      <w:proofErr w:type="spellStart"/>
-      <w:r>
-        <w:t>reseturi</w:t>
-      </w:r>
-      <w:proofErr w:type="spellEnd"/>
-      <w:r>
-        <w:t>).</w:t>
+      <w:r>
+        <w:t>reprezinta load_value; prin el specific perioada dintre doua intreruperi(reseturi).</w:t>
       </w:r>
     </w:p>
     <w:p>
@@ -6107,109 +4742,11 @@
           <w:numId w:val="15"/>
         </w:numPr>
       </w:pPr>
-      <w:proofErr w:type="spellStart"/>
-      <w:r>
-        <w:t>PIT_CVALn</w:t>
-      </w:r>
-      <w:proofErr w:type="spellEnd"/>
-      <w:r>
-        <w:t xml:space="preserve"> (n e specific </w:t>
-      </w:r>
-      <w:proofErr w:type="spellStart"/>
-      <w:r>
-        <w:t>canalului</w:t>
-      </w:r>
-      <w:proofErr w:type="spellEnd"/>
-      <w:r>
-        <w:t xml:space="preserve">, </w:t>
-      </w:r>
-      <w:proofErr w:type="spellStart"/>
-      <w:r>
-        <w:t>poate</w:t>
-      </w:r>
-      <w:proofErr w:type="spellEnd"/>
-      <w:r>
-        <w:t xml:space="preserve"> fi 0 </w:t>
-      </w:r>
-      <w:proofErr w:type="spellStart"/>
-      <w:r>
-        <w:t>sau</w:t>
-      </w:r>
-      <w:proofErr w:type="spellEnd"/>
-      <w:r>
-        <w:t xml:space="preserve"> 1</w:t>
-      </w:r>
-      <w:proofErr w:type="gramStart"/>
-      <w:r>
-        <w:t>) :</w:t>
-      </w:r>
-      <w:proofErr w:type="gramEnd"/>
-      <w:r>
-        <w:t xml:space="preserve"> </w:t>
-      </w:r>
-      <w:proofErr w:type="spellStart"/>
-      <w:r>
-        <w:t>avem</w:t>
-      </w:r>
-      <w:proofErr w:type="spellEnd"/>
-      <w:r>
-        <w:t xml:space="preserve"> </w:t>
-      </w:r>
-      <w:proofErr w:type="spellStart"/>
-      <w:r>
-        <w:t>doar</w:t>
-      </w:r>
-      <w:proofErr w:type="spellEnd"/>
-      <w:r>
-        <w:t xml:space="preserve"> </w:t>
-      </w:r>
-      <w:proofErr w:type="spellStart"/>
-      <w:r>
-        <w:t>drept</w:t>
-      </w:r>
-      <w:proofErr w:type="spellEnd"/>
-      <w:r>
-        <w:t xml:space="preserve"> de read(R) </w:t>
-      </w:r>
-      <w:proofErr w:type="spellStart"/>
-      <w:r>
-        <w:t>si</w:t>
-      </w:r>
-      <w:proofErr w:type="spellEnd"/>
-      <w:r>
-        <w:t xml:space="preserve"> </w:t>
-      </w:r>
-      <w:proofErr w:type="spellStart"/>
-      <w:r>
-        <w:t>reprezinta</w:t>
-      </w:r>
-      <w:proofErr w:type="spellEnd"/>
-      <w:r>
-        <w:t xml:space="preserve"> </w:t>
-      </w:r>
-      <w:proofErr w:type="spellStart"/>
-      <w:r>
-        <w:t>valoarea</w:t>
-      </w:r>
-      <w:proofErr w:type="spellEnd"/>
-      <w:r>
-        <w:t xml:space="preserve"> </w:t>
-      </w:r>
-      <w:proofErr w:type="spellStart"/>
-      <w:r>
-        <w:t>curenta</w:t>
-      </w:r>
-      <w:proofErr w:type="spellEnd"/>
-      <w:r>
-        <w:t xml:space="preserve"> a </w:t>
-      </w:r>
-      <w:proofErr w:type="spellStart"/>
-      <w:r>
-        <w:t>timerului</w:t>
-      </w:r>
-      <w:proofErr w:type="spellEnd"/>
-      <w:r>
-        <w:t>.</w:t>
+      <w:r>
+        <w:t>PIT_CVALn (n e specific canalului, poate fi 0 sau 1) :</w:t>
+      </w:r>
+      <w:r>
+        <w:t xml:space="preserve"> avem doar drept de read(R) si reprezinta valoarea curenta a timerului.</w:t>
       </w:r>
     </w:p>
     <w:p>
@@ -6262,43 +4799,9 @@
           <w:numId w:val="15"/>
         </w:numPr>
       </w:pPr>
-      <w:proofErr w:type="spellStart"/>
-      <w:r>
-        <w:t>PIT_TCTRLn</w:t>
-      </w:r>
-      <w:proofErr w:type="spellEnd"/>
-      <w:r>
-        <w:t xml:space="preserve"> (n e specific </w:t>
-      </w:r>
-      <w:proofErr w:type="spellStart"/>
-      <w:r>
-        <w:t>canalului</w:t>
-      </w:r>
-      <w:proofErr w:type="spellEnd"/>
-      <w:r>
-        <w:t xml:space="preserve">, </w:t>
-      </w:r>
-      <w:proofErr w:type="spellStart"/>
-      <w:r>
-        <w:t>poate</w:t>
-      </w:r>
-      <w:proofErr w:type="spellEnd"/>
-      <w:r>
-        <w:t xml:space="preserve"> fi 0 </w:t>
-      </w:r>
-      <w:proofErr w:type="spellStart"/>
-      <w:r>
-        <w:t>sau</w:t>
-      </w:r>
-      <w:proofErr w:type="spellEnd"/>
-      <w:r>
-        <w:t xml:space="preserve"> 1</w:t>
-      </w:r>
-      <w:proofErr w:type="gramStart"/>
-      <w:r>
-        <w:t>) :</w:t>
-      </w:r>
-      <w:proofErr w:type="gramEnd"/>
+      <w:r>
+        <w:t>PIT_TCTRLn (n e specific canalului, poate fi 0 sau 1) :</w:t>
+      </w:r>
       <w:r>
         <w:t xml:space="preserve"> </w:t>
       </w:r>
@@ -6355,7 +4858,6 @@
           <w:numId w:val="15"/>
         </w:numPr>
       </w:pPr>
-      <w:proofErr w:type="spellStart"/>
       <w:r>
         <w:t>PIT_T</w:t>
       </w:r>
@@ -6363,41 +4865,8 @@
         <w:t>F</w:t>
       </w:r>
       <w:r>
-        <w:t>LGn</w:t>
-      </w:r>
-      <w:proofErr w:type="spellEnd"/>
-      <w:r>
-        <w:t xml:space="preserve"> (n e specific </w:t>
-      </w:r>
-      <w:proofErr w:type="spellStart"/>
-      <w:r>
-        <w:t>canalului</w:t>
-      </w:r>
-      <w:proofErr w:type="spellEnd"/>
-      <w:r>
-        <w:t xml:space="preserve">, </w:t>
-      </w:r>
-      <w:proofErr w:type="spellStart"/>
-      <w:r>
-        <w:t>poate</w:t>
-      </w:r>
-      <w:proofErr w:type="spellEnd"/>
-      <w:r>
-        <w:t xml:space="preserve"> fi 0 </w:t>
-      </w:r>
-      <w:proofErr w:type="spellStart"/>
-      <w:r>
-        <w:t>sau</w:t>
-      </w:r>
-      <w:proofErr w:type="spellEnd"/>
-      <w:r>
-        <w:t xml:space="preserve"> 1</w:t>
-      </w:r>
-      <w:proofErr w:type="gramStart"/>
-      <w:r>
-        <w:t>) :</w:t>
-      </w:r>
-      <w:proofErr w:type="gramEnd"/>
+        <w:t>LGn (n e specific canalului, poate fi 0 sau 1) :</w:t>
+      </w:r>
     </w:p>
     <w:p>
       <w:pPr>
@@ -7124,6 +5593,7 @@
       </w:pPr>
       <w:r>
         <w:rPr>
+          <w:noProof/>
           <w:lang w:val="ro-RO"/>
         </w:rPr>
         <w:drawing>
@@ -7398,19 +5868,7 @@
         <w:rPr>
           <w:lang w:val="ro-RO"/>
         </w:rPr>
-        <w:t xml:space="preserve"> </w:t>
-      </w:r>
-      <w:r>
-        <w:rPr>
-          <w:lang w:val="ro-RO"/>
-        </w:rPr>
-        <w:t>(pag. 494</w:t>
-      </w:r>
-      <w:r>
-        <w:rPr>
-          <w:lang w:val="ro-RO"/>
-        </w:rPr>
-        <w:t>)</w:t>
+        <w:t xml:space="preserve"> (pag. 494)</w:t>
       </w:r>
       <w:r>
         <w:rPr>
@@ -7661,6 +6119,7 @@
       </w:pPr>
       <w:r>
         <w:rPr>
+          <w:noProof/>
           <w:lang w:val="ro-RO"/>
         </w:rPr>
         <w:drawing>
@@ -7717,6 +6176,7 @@
       </w:pPr>
       <w:r>
         <w:rPr>
+          <w:noProof/>
           <w:lang w:val="ro-RO"/>
         </w:rPr>
         <w:drawing>
@@ -7765,6 +6225,7 @@
       </w:pPr>
       <w:r>
         <w:rPr>
+          <w:noProof/>
           <w:lang w:val="ro-RO"/>
         </w:rPr>
         <w:lastRenderedPageBreak/>
@@ -8187,6 +6648,7 @@
       </w:pPr>
       <w:r>
         <w:rPr>
+          <w:noProof/>
           <w:lang w:val="ro-RO"/>
         </w:rPr>
         <w:drawing>
@@ -8235,6 +6697,7 @@
       </w:pPr>
       <w:r>
         <w:rPr>
+          <w:noProof/>
           <w:lang w:val="ro-RO"/>
         </w:rPr>
         <w:lastRenderedPageBreak/>
@@ -8292,6 +6755,7 @@
       </w:pPr>
       <w:r>
         <w:rPr>
+          <w:noProof/>
           <w:lang w:val="ro-RO"/>
         </w:rPr>
         <w:drawing>
@@ -8483,6 +6947,9 @@
         <w:ind w:firstLine="360"/>
       </w:pPr>
       <w:r>
+        <w:rPr>
+          <w:noProof/>
+        </w:rPr>
         <w:drawing>
           <wp:inline distT="0" distB="0" distL="0" distR="0" wp14:anchorId="0C16E941" wp14:editId="65FF25F9">
             <wp:extent cx="4610743" cy="1371791"/>
@@ -8525,135 +6992,37 @@
         <w:ind w:firstLine="360"/>
       </w:pPr>
       <w:r>
-        <w:t xml:space="preserve">Citim </w:t>
-      </w:r>
-      <w:proofErr w:type="spellStart"/>
-      <w:r>
-        <w:t>valoarea</w:t>
-      </w:r>
-      <w:proofErr w:type="spellEnd"/>
-      <w:r>
-        <w:t xml:space="preserve"> din </w:t>
-      </w:r>
-      <w:proofErr w:type="spellStart"/>
-      <w:r>
-        <w:t>registrul</w:t>
-      </w:r>
-      <w:proofErr w:type="spellEnd"/>
-      <w:r>
-        <w:t xml:space="preserve"> ADC0_</w:t>
-      </w:r>
-      <w:proofErr w:type="gramStart"/>
-      <w:r>
-        <w:t>R</w:t>
-      </w:r>
-      <w:r>
-        <w:t>[</w:t>
-      </w:r>
-      <w:proofErr w:type="gramEnd"/>
-      <w:r>
-        <w:t>0]</w:t>
-      </w:r>
-      <w:r>
-        <w:t xml:space="preserve"> </w:t>
-      </w:r>
-      <w:proofErr w:type="spellStart"/>
-      <w:r>
-        <w:t>ș</w:t>
-      </w:r>
-      <w:r>
-        <w:t>i</w:t>
-      </w:r>
-      <w:proofErr w:type="spellEnd"/>
-      <w:r>
-        <w:t xml:space="preserve"> </w:t>
-      </w:r>
-      <w:proofErr w:type="spellStart"/>
-      <w:r>
-        <w:t>apoi</w:t>
-      </w:r>
-      <w:proofErr w:type="spellEnd"/>
-      <w:r>
-        <w:t xml:space="preserve"> o </w:t>
-      </w:r>
-      <w:proofErr w:type="spellStart"/>
-      <w:r>
-        <w:t>transform</w:t>
+        <w:t>Citim valoarea din registrul ADC0_R</w:t>
+      </w:r>
+      <w:r>
+        <w:t>[0]</w:t>
+      </w:r>
+      <w:r>
+        <w:t xml:space="preserve"> ș</w:t>
+      </w:r>
+      <w:r>
+        <w:t>i apoi o transform</w:t>
       </w:r>
       <w:r>
         <w:t>ă</w:t>
       </w:r>
       <w:r>
-        <w:t>m</w:t>
-      </w:r>
-      <w:proofErr w:type="spellEnd"/>
-      <w:r>
-        <w:t xml:space="preserve"> </w:t>
-      </w:r>
-      <w:proofErr w:type="spellStart"/>
+        <w:t xml:space="preserve">m </w:t>
+      </w:r>
       <w:r>
         <w:t>î</w:t>
       </w:r>
       <w:r>
-        <w:t>n</w:t>
-      </w:r>
-      <w:proofErr w:type="spellEnd"/>
-      <w:r>
-        <w:t xml:space="preserve"> </w:t>
+        <w:t xml:space="preserve">n </w:t>
       </w:r>
       <w:r>
         <w:t>char</w:t>
       </w:r>
       <w:r>
-        <w:t xml:space="preserve"> </w:t>
-      </w:r>
-      <w:proofErr w:type="spellStart"/>
-      <w:r>
-        <w:t>pentru</w:t>
-      </w:r>
-      <w:proofErr w:type="spellEnd"/>
-      <w:r>
-        <w:t xml:space="preserve"> a o </w:t>
-      </w:r>
-      <w:proofErr w:type="spellStart"/>
-      <w:r>
-        <w:t>putea</w:t>
-      </w:r>
-      <w:proofErr w:type="spellEnd"/>
-      <w:r>
-        <w:t xml:space="preserve"> </w:t>
-      </w:r>
-      <w:proofErr w:type="spellStart"/>
-      <w:r>
-        <w:t>trimite</w:t>
-      </w:r>
-      <w:proofErr w:type="spellEnd"/>
-      <w:r>
-        <w:t xml:space="preserve"> </w:t>
-      </w:r>
-      <w:proofErr w:type="spellStart"/>
-      <w:r>
-        <w:t>prin</w:t>
-      </w:r>
-      <w:proofErr w:type="spellEnd"/>
-      <w:r>
-        <w:t xml:space="preserve"> UART </w:t>
-      </w:r>
-      <w:proofErr w:type="spellStart"/>
-      <w:r>
-        <w:t>către</w:t>
-      </w:r>
-      <w:proofErr w:type="spellEnd"/>
-      <w:r>
-        <w:t xml:space="preserve"> </w:t>
-      </w:r>
-      <w:proofErr w:type="spellStart"/>
-      <w:r>
-        <w:t>aplicația</w:t>
-      </w:r>
-      <w:proofErr w:type="spellEnd"/>
-      <w:r>
-        <w:t xml:space="preserve"> host:</w:t>
+        <w:t xml:space="preserve"> pentru a o putea </w:t>
+      </w:r>
+      <w:r>
+        <w:t>trimite prin UART către aplicația host:</w:t>
       </w:r>
     </w:p>
     <w:p>
@@ -8661,6 +7030,9 @@
         <w:ind w:firstLine="360"/>
       </w:pPr>
       <w:r>
+        <w:rPr>
+          <w:noProof/>
+        </w:rPr>
         <w:drawing>
           <wp:inline distT="0" distB="0" distL="0" distR="0" wp14:anchorId="2D915091" wp14:editId="3ACC9B26">
             <wp:extent cx="4267796" cy="2781688"/>
@@ -8797,221 +7169,58 @@
         <w:ind w:firstLine="720"/>
       </w:pPr>
       <w:r>
-        <w:t xml:space="preserve">Se </w:t>
-      </w:r>
-      <w:proofErr w:type="spellStart"/>
-      <w:r>
-        <w:t>poate</w:t>
-      </w:r>
-      <w:proofErr w:type="spellEnd"/>
+        <w:t xml:space="preserve">Se poate observa </w:t>
+      </w:r>
+      <w:r>
+        <w:t>că</w:t>
+      </w:r>
       <w:r>
         <w:t xml:space="preserve"> </w:t>
       </w:r>
-      <w:proofErr w:type="spellStart"/>
-      <w:r>
-        <w:t>observa</w:t>
-      </w:r>
-      <w:proofErr w:type="spellEnd"/>
+      <w:r>
+        <w:rPr>
+          <w:lang w:val="ro-RO"/>
+        </w:rPr>
+        <w:t>î</w:t>
+      </w:r>
+      <w:r>
+        <w:t>n finalul func</w:t>
+      </w:r>
+      <w:r>
+        <w:t>ț</w:t>
+      </w:r>
+      <w:r>
+        <w:t>iei este implementat un delay. Acesta este necesar pentru ca modulul ADC s</w:t>
+      </w:r>
+      <w:r>
+        <w:t>ă</w:t>
+      </w:r>
+      <w:r>
+        <w:t xml:space="preserve"> poat</w:t>
+      </w:r>
+      <w:r>
+        <w:t>ă</w:t>
+      </w:r>
+      <w:r>
+        <w:t xml:space="preserve"> termina conversia</w:t>
+      </w:r>
+      <w:r>
+        <w:t xml:space="preserve"> datelor prim</w:t>
+      </w:r>
+      <w:r>
+        <w:t>i</w:t>
+      </w:r>
+      <w:r>
+        <w:t>te de la senzor</w:t>
+      </w:r>
       <w:r>
         <w:t xml:space="preserve"> </w:t>
       </w:r>
-      <w:proofErr w:type="spellStart"/>
-      <w:r>
-        <w:t>că</w:t>
-      </w:r>
-      <w:proofErr w:type="spellEnd"/>
-      <w:r>
-        <w:t xml:space="preserve"> </w:t>
-      </w:r>
-      <w:r>
-        <w:rPr>
-          <w:lang w:val="ro-RO"/>
-        </w:rPr>
+      <w:r>
         <w:t>î</w:t>
       </w:r>
       <w:r>
-        <w:t xml:space="preserve">n </w:t>
-      </w:r>
-      <w:proofErr w:type="spellStart"/>
-      <w:r>
-        <w:t>finalul</w:t>
-      </w:r>
-      <w:proofErr w:type="spellEnd"/>
-      <w:r>
-        <w:t xml:space="preserve"> </w:t>
-      </w:r>
-      <w:proofErr w:type="spellStart"/>
-      <w:r>
-        <w:t>func</w:t>
-      </w:r>
-      <w:r>
-        <w:t>ț</w:t>
-      </w:r>
-      <w:r>
-        <w:t>iei</w:t>
-      </w:r>
-      <w:proofErr w:type="spellEnd"/>
-      <w:r>
-        <w:t xml:space="preserve"> </w:t>
-      </w:r>
-      <w:proofErr w:type="spellStart"/>
-      <w:r>
-        <w:t>este</w:t>
-      </w:r>
-      <w:proofErr w:type="spellEnd"/>
-      <w:r>
-        <w:t xml:space="preserve"> </w:t>
-      </w:r>
-      <w:proofErr w:type="spellStart"/>
-      <w:r>
-        <w:t>implementat</w:t>
-      </w:r>
-      <w:proofErr w:type="spellEnd"/>
-      <w:r>
-        <w:t xml:space="preserve"> un delay. </w:t>
-      </w:r>
-      <w:proofErr w:type="spellStart"/>
-      <w:r>
-        <w:t>Acesta</w:t>
-      </w:r>
-      <w:proofErr w:type="spellEnd"/>
-      <w:r>
-        <w:t xml:space="preserve"> </w:t>
-      </w:r>
-      <w:proofErr w:type="spellStart"/>
-      <w:r>
-        <w:t>este</w:t>
-      </w:r>
-      <w:proofErr w:type="spellEnd"/>
-      <w:r>
-        <w:t xml:space="preserve"> </w:t>
-      </w:r>
-      <w:proofErr w:type="spellStart"/>
-      <w:r>
-        <w:t>necesar</w:t>
-      </w:r>
-      <w:proofErr w:type="spellEnd"/>
-      <w:r>
-        <w:t xml:space="preserve"> </w:t>
-      </w:r>
-      <w:proofErr w:type="spellStart"/>
-      <w:r>
-        <w:t>pentru</w:t>
-      </w:r>
-      <w:proofErr w:type="spellEnd"/>
-      <w:r>
-        <w:t xml:space="preserve"> ca </w:t>
-      </w:r>
-      <w:proofErr w:type="spellStart"/>
-      <w:r>
-        <w:t>modulul</w:t>
-      </w:r>
-      <w:proofErr w:type="spellEnd"/>
-      <w:r>
-        <w:t xml:space="preserve"> ADC </w:t>
-      </w:r>
-      <w:proofErr w:type="spellStart"/>
-      <w:r>
-        <w:t>s</w:t>
-      </w:r>
-      <w:r>
-        <w:t>ă</w:t>
-      </w:r>
-      <w:proofErr w:type="spellEnd"/>
-      <w:r>
-        <w:t xml:space="preserve"> </w:t>
-      </w:r>
-      <w:proofErr w:type="spellStart"/>
-      <w:r>
-        <w:t>poat</w:t>
-      </w:r>
-      <w:r>
-        <w:t>ă</w:t>
-      </w:r>
-      <w:proofErr w:type="spellEnd"/>
-      <w:r>
-        <w:t xml:space="preserve"> termina </w:t>
-      </w:r>
-      <w:proofErr w:type="spellStart"/>
-      <w:r>
-        <w:t>conversia</w:t>
-      </w:r>
-      <w:proofErr w:type="spellEnd"/>
-      <w:r>
-        <w:t xml:space="preserve"> </w:t>
-      </w:r>
-      <w:proofErr w:type="spellStart"/>
-      <w:r>
-        <w:t>datelor</w:t>
-      </w:r>
-      <w:proofErr w:type="spellEnd"/>
-      <w:r>
-        <w:t xml:space="preserve"> </w:t>
-      </w:r>
-      <w:proofErr w:type="spellStart"/>
-      <w:r>
-        <w:t>prim</w:t>
-      </w:r>
-      <w:r>
-        <w:t>i</w:t>
-      </w:r>
-      <w:r>
-        <w:t>te</w:t>
-      </w:r>
-      <w:proofErr w:type="spellEnd"/>
-      <w:r>
-        <w:t xml:space="preserve"> de la </w:t>
-      </w:r>
-      <w:proofErr w:type="spellStart"/>
-      <w:r>
-        <w:t>senzor</w:t>
-      </w:r>
-      <w:proofErr w:type="spellEnd"/>
-      <w:r>
-        <w:t xml:space="preserve"> </w:t>
-      </w:r>
-      <w:proofErr w:type="spellStart"/>
-      <w:r>
-        <w:t>î</w:t>
-      </w:r>
-      <w:r>
-        <w:t>nainte</w:t>
-      </w:r>
-      <w:proofErr w:type="spellEnd"/>
-      <w:r>
-        <w:t xml:space="preserve"> de a </w:t>
-      </w:r>
-      <w:proofErr w:type="spellStart"/>
-      <w:r>
-        <w:t>citi</w:t>
-      </w:r>
-      <w:proofErr w:type="spellEnd"/>
-      <w:r>
-        <w:t xml:space="preserve"> </w:t>
-      </w:r>
-      <w:proofErr w:type="spellStart"/>
-      <w:r>
-        <w:t>noi</w:t>
-      </w:r>
-      <w:proofErr w:type="spellEnd"/>
-      <w:r>
-        <w:t xml:space="preserve"> </w:t>
-      </w:r>
-      <w:proofErr w:type="spellStart"/>
-      <w:r>
-        <w:t>valoarea</w:t>
-      </w:r>
-      <w:proofErr w:type="spellEnd"/>
-      <w:r>
-        <w:t xml:space="preserve"> din </w:t>
-      </w:r>
-      <w:proofErr w:type="spellStart"/>
-      <w:r>
-        <w:t>registrul</w:t>
-      </w:r>
-      <w:proofErr w:type="spellEnd"/>
-      <w:r>
-        <w:t xml:space="preserve"> result</w:t>
+        <w:t>nainte de a citi noi valoarea din registrul result</w:t>
       </w:r>
       <w:r>
         <w:t>:</w:t>
@@ -9026,6 +7235,9 @@
         <w:tab/>
       </w:r>
       <w:r>
+        <w:rPr>
+          <w:noProof/>
+        </w:rPr>
         <w:drawing>
           <wp:inline distT="0" distB="0" distL="0" distR="0" wp14:anchorId="36979AB6" wp14:editId="71171BD8">
             <wp:extent cx="3991532" cy="8240275"/>
@@ -9152,132 +7364,14 @@
         </w:rPr>
         <w:t xml:space="preserve">Nu stiam cum sa conectam ledurile pe breadboard. Rezolvare : </w:t>
       </w:r>
-      <w:proofErr w:type="spellStart"/>
-      <w:r>
-        <w:t>Majoritatea</w:t>
-      </w:r>
-      <w:proofErr w:type="spellEnd"/>
-      <w:r>
-        <w:t xml:space="preserve"> </w:t>
-      </w:r>
-      <w:proofErr w:type="spellStart"/>
-      <w:r>
-        <w:t>becurilor</w:t>
-      </w:r>
-      <w:proofErr w:type="spellEnd"/>
-      <w:r>
-        <w:t xml:space="preserve"> LED au </w:t>
-      </w:r>
-      <w:proofErr w:type="spellStart"/>
-      <w:r>
-        <w:t>polaritate</w:t>
-      </w:r>
-      <w:proofErr w:type="spellEnd"/>
-      <w:r>
-        <w:t xml:space="preserve">, </w:t>
-      </w:r>
-      <w:proofErr w:type="spellStart"/>
-      <w:r>
-        <w:t>ceea</w:t>
-      </w:r>
-      <w:proofErr w:type="spellEnd"/>
-      <w:r>
-        <w:t xml:space="preserve"> </w:t>
-      </w:r>
-      <w:proofErr w:type="spellStart"/>
-      <w:r>
-        <w:t>ce</w:t>
-      </w:r>
-      <w:proofErr w:type="spellEnd"/>
-      <w:r>
-        <w:t xml:space="preserve"> </w:t>
-      </w:r>
-      <w:proofErr w:type="spellStart"/>
-      <w:r>
-        <w:t>înseamnă</w:t>
-      </w:r>
-      <w:proofErr w:type="spellEnd"/>
-      <w:r>
-        <w:t xml:space="preserve"> </w:t>
-      </w:r>
-      <w:proofErr w:type="spellStart"/>
-      <w:r>
-        <w:t>că</w:t>
-      </w:r>
-      <w:proofErr w:type="spellEnd"/>
-      <w:r>
-        <w:t xml:space="preserve"> </w:t>
-      </w:r>
-      <w:proofErr w:type="spellStart"/>
-      <w:r>
-        <w:t>trebuie</w:t>
-      </w:r>
-      <w:proofErr w:type="spellEnd"/>
-      <w:r>
-        <w:t xml:space="preserve"> </w:t>
-      </w:r>
-      <w:proofErr w:type="spellStart"/>
-      <w:r>
-        <w:t>conectate</w:t>
-      </w:r>
-      <w:proofErr w:type="spellEnd"/>
-      <w:r>
-        <w:t xml:space="preserve"> </w:t>
-      </w:r>
-      <w:proofErr w:type="spellStart"/>
-      <w:r>
-        <w:t>corect</w:t>
-      </w:r>
-      <w:proofErr w:type="spellEnd"/>
-      <w:r>
-        <w:t xml:space="preserve"> </w:t>
-      </w:r>
-      <w:proofErr w:type="spellStart"/>
-      <w:r>
-        <w:t>pentru</w:t>
-      </w:r>
-      <w:proofErr w:type="spellEnd"/>
-      <w:r>
-        <w:t xml:space="preserve"> a </w:t>
-      </w:r>
-      <w:proofErr w:type="spellStart"/>
-      <w:r>
-        <w:t>funcționa</w:t>
-      </w:r>
-      <w:proofErr w:type="spellEnd"/>
-      <w:r>
-        <w:t xml:space="preserve">. </w:t>
-      </w:r>
-      <w:proofErr w:type="spellStart"/>
-      <w:r>
-        <w:t>În</w:t>
-      </w:r>
-      <w:proofErr w:type="spellEnd"/>
-      <w:r>
-        <w:t xml:space="preserve"> general, </w:t>
-      </w:r>
-      <w:proofErr w:type="spellStart"/>
-      <w:r>
-        <w:t>pentru</w:t>
-      </w:r>
-      <w:proofErr w:type="spellEnd"/>
-      <w:r>
-        <w:t xml:space="preserve"> </w:t>
-      </w:r>
-      <w:proofErr w:type="gramStart"/>
-      <w:r>
-        <w:t>un LED</w:t>
-      </w:r>
-      <w:proofErr w:type="gramEnd"/>
-      <w:r>
-        <w:t>:</w:t>
+      <w:r>
+        <w:t>Majoritatea becurilor LED au polaritate, ceea ce înseamnă că trebuie conectate corect pentru a funcționa. În general, pentru un LED:</w:t>
       </w:r>
     </w:p>
     <w:p>
       <w:pPr>
         <w:pStyle w:val="ListParagraph"/>
       </w:pPr>
-      <w:proofErr w:type="spellStart"/>
       <w:r>
         <w:rPr>
           <w:b/>
@@ -9285,159 +7379,15 @@
         </w:rPr>
         <w:t>Anodul</w:t>
       </w:r>
-      <w:proofErr w:type="spellEnd"/>
-      <w:r>
-        <w:t xml:space="preserve"> </w:t>
-      </w:r>
-      <w:proofErr w:type="spellStart"/>
-      <w:r>
-        <w:t>este</w:t>
-      </w:r>
-      <w:proofErr w:type="spellEnd"/>
-      <w:r>
-        <w:t xml:space="preserve"> </w:t>
-      </w:r>
-      <w:proofErr w:type="spellStart"/>
-      <w:r>
-        <w:t>partea</w:t>
-      </w:r>
-      <w:proofErr w:type="spellEnd"/>
-      <w:r>
-        <w:t xml:space="preserve"> </w:t>
-      </w:r>
-      <w:proofErr w:type="spellStart"/>
-      <w:r>
-        <w:t>pozitivă</w:t>
-      </w:r>
-      <w:proofErr w:type="spellEnd"/>
-      <w:r>
-        <w:t xml:space="preserve"> </w:t>
-      </w:r>
-      <w:proofErr w:type="spellStart"/>
-      <w:r>
-        <w:t>și</w:t>
-      </w:r>
-      <w:proofErr w:type="spellEnd"/>
-      <w:r>
-        <w:t xml:space="preserve"> se </w:t>
-      </w:r>
-      <w:proofErr w:type="spellStart"/>
-      <w:r>
-        <w:t>conectează</w:t>
-      </w:r>
-      <w:proofErr w:type="spellEnd"/>
-      <w:r>
-        <w:t xml:space="preserve"> la </w:t>
-      </w:r>
-      <w:proofErr w:type="spellStart"/>
-      <w:r>
-        <w:t>sursa</w:t>
-      </w:r>
-      <w:proofErr w:type="spellEnd"/>
-      <w:r>
-        <w:t xml:space="preserve"> de </w:t>
-      </w:r>
-      <w:proofErr w:type="spellStart"/>
-      <w:r>
-        <w:t>tensiune</w:t>
-      </w:r>
-      <w:proofErr w:type="spellEnd"/>
-      <w:r>
-        <w:t xml:space="preserve"> </w:t>
-      </w:r>
-      <w:proofErr w:type="spellStart"/>
-      <w:r>
-        <w:t>sau</w:t>
-      </w:r>
-      <w:proofErr w:type="spellEnd"/>
-      <w:r>
-        <w:t xml:space="preserve"> la </w:t>
-      </w:r>
-      <w:proofErr w:type="spellStart"/>
-      <w:r>
-        <w:t>polul</w:t>
-      </w:r>
-      <w:proofErr w:type="spellEnd"/>
-      <w:r>
-        <w:t xml:space="preserve"> </w:t>
-      </w:r>
-      <w:proofErr w:type="spellStart"/>
-      <w:r>
-        <w:t>pozitiv</w:t>
-      </w:r>
-      <w:proofErr w:type="spellEnd"/>
-      <w:r>
-        <w:t xml:space="preserve"> al </w:t>
-      </w:r>
-      <w:proofErr w:type="spellStart"/>
-      <w:r>
-        <w:t>sursei</w:t>
-      </w:r>
-      <w:proofErr w:type="spellEnd"/>
-      <w:r>
-        <w:t xml:space="preserve"> de </w:t>
-      </w:r>
-      <w:proofErr w:type="spellStart"/>
-      <w:r>
-        <w:t>alimentare</w:t>
-      </w:r>
-      <w:proofErr w:type="spellEnd"/>
+      <w:r>
+        <w:t xml:space="preserve"> este partea pozitivă și se conectează la sursa de tensiune sau la polul pozitiv al sursei de alimentare</w:t>
+      </w:r>
       <w:r>
         <w:t xml:space="preserve">; </w:t>
       </w:r>
-      <w:proofErr w:type="spellStart"/>
-      <w:r>
-        <w:t>poate</w:t>
-      </w:r>
-      <w:proofErr w:type="spellEnd"/>
-      <w:r>
-        <w:t xml:space="preserve"> fi </w:t>
-      </w:r>
-      <w:proofErr w:type="spellStart"/>
-      <w:r>
-        <w:t>identificat</w:t>
-      </w:r>
-      <w:proofErr w:type="spellEnd"/>
-      <w:r>
-        <w:t xml:space="preserve"> </w:t>
-      </w:r>
-      <w:proofErr w:type="spellStart"/>
-      <w:r>
-        <w:t>adesea</w:t>
-      </w:r>
-      <w:proofErr w:type="spellEnd"/>
-      <w:r>
-        <w:t xml:space="preserve"> </w:t>
-      </w:r>
-      <w:proofErr w:type="spellStart"/>
-      <w:r>
-        <w:t>prin</w:t>
-      </w:r>
-      <w:proofErr w:type="spellEnd"/>
-      <w:r>
-        <w:t xml:space="preserve"> </w:t>
-      </w:r>
-      <w:proofErr w:type="spellStart"/>
-      <w:r>
-        <w:t>sârmă</w:t>
-      </w:r>
-      <w:proofErr w:type="spellEnd"/>
-      <w:r>
-        <w:t xml:space="preserve"> </w:t>
-      </w:r>
-      <w:proofErr w:type="spellStart"/>
-      <w:r>
-        <w:t>mai</w:t>
-      </w:r>
-      <w:proofErr w:type="spellEnd"/>
-      <w:r>
-        <w:t xml:space="preserve"> </w:t>
-      </w:r>
-      <w:proofErr w:type="spellStart"/>
-      <w:r>
-        <w:t>lungă</w:t>
-      </w:r>
-      <w:proofErr w:type="spellEnd"/>
+      <w:r>
+        <w:t>poate fi identificat adesea prin sârmă mai lungă</w:t>
+      </w:r>
       <w:r>
         <w:t>.</w:t>
       </w:r>
@@ -9446,7 +7396,6 @@
       <w:pPr>
         <w:pStyle w:val="ListParagraph"/>
       </w:pPr>
-      <w:proofErr w:type="spellStart"/>
       <w:r>
         <w:rPr>
           <w:b/>
@@ -9454,135 +7403,15 @@
         </w:rPr>
         <w:t>Catodul</w:t>
       </w:r>
-      <w:proofErr w:type="spellEnd"/>
-      <w:r>
-        <w:t xml:space="preserve"> </w:t>
-      </w:r>
-      <w:proofErr w:type="spellStart"/>
-      <w:r>
-        <w:t>este</w:t>
-      </w:r>
-      <w:proofErr w:type="spellEnd"/>
-      <w:r>
-        <w:t xml:space="preserve"> </w:t>
-      </w:r>
-      <w:proofErr w:type="spellStart"/>
-      <w:r>
-        <w:t>partea</w:t>
-      </w:r>
-      <w:proofErr w:type="spellEnd"/>
-      <w:r>
-        <w:t xml:space="preserve"> </w:t>
-      </w:r>
-      <w:proofErr w:type="spellStart"/>
-      <w:r>
-        <w:t>negativă</w:t>
-      </w:r>
-      <w:proofErr w:type="spellEnd"/>
-      <w:r>
-        <w:t xml:space="preserve"> </w:t>
-      </w:r>
-      <w:proofErr w:type="spellStart"/>
-      <w:r>
-        <w:t>și</w:t>
-      </w:r>
-      <w:proofErr w:type="spellEnd"/>
-      <w:r>
-        <w:t xml:space="preserve"> se </w:t>
-      </w:r>
-      <w:proofErr w:type="spellStart"/>
-      <w:r>
-        <w:t>conectează</w:t>
-      </w:r>
-      <w:proofErr w:type="spellEnd"/>
-      <w:r>
-        <w:t xml:space="preserve"> la </w:t>
-      </w:r>
-      <w:proofErr w:type="spellStart"/>
-      <w:r>
-        <w:t>pământ</w:t>
-      </w:r>
-      <w:proofErr w:type="spellEnd"/>
-      <w:r>
-        <w:t xml:space="preserve"> (ground) </w:t>
-      </w:r>
-      <w:proofErr w:type="spellStart"/>
-      <w:r>
-        <w:t>sau</w:t>
-      </w:r>
-      <w:proofErr w:type="spellEnd"/>
-      <w:r>
-        <w:t xml:space="preserve"> la </w:t>
-      </w:r>
-      <w:proofErr w:type="spellStart"/>
-      <w:r>
-        <w:t>polul</w:t>
-      </w:r>
-      <w:proofErr w:type="spellEnd"/>
-      <w:r>
-        <w:t xml:space="preserve"> </w:t>
-      </w:r>
-      <w:proofErr w:type="spellStart"/>
-      <w:r>
-        <w:t>negativ</w:t>
-      </w:r>
-      <w:proofErr w:type="spellEnd"/>
-      <w:r>
-        <w:t xml:space="preserve"> al </w:t>
-      </w:r>
-      <w:proofErr w:type="spellStart"/>
-      <w:r>
-        <w:t>sursei</w:t>
-      </w:r>
-      <w:proofErr w:type="spellEnd"/>
-      <w:r>
-        <w:t xml:space="preserve"> de </w:t>
-      </w:r>
-      <w:proofErr w:type="spellStart"/>
-      <w:r>
-        <w:t>alimentare</w:t>
-      </w:r>
-      <w:proofErr w:type="spellEnd"/>
+      <w:r>
+        <w:t xml:space="preserve"> este partea negativă și se conectează la pământ (ground) sau la polul negativ al sursei de alimentare</w:t>
+      </w:r>
       <w:r>
         <w:t xml:space="preserve">; </w:t>
       </w:r>
-      <w:proofErr w:type="spellStart"/>
-      <w:r>
-        <w:t>este</w:t>
-      </w:r>
-      <w:proofErr w:type="spellEnd"/>
-      <w:r>
-        <w:t xml:space="preserve"> </w:t>
-      </w:r>
-      <w:proofErr w:type="spellStart"/>
-      <w:r>
-        <w:t>partea</w:t>
-      </w:r>
-      <w:proofErr w:type="spellEnd"/>
-      <w:r>
-        <w:t xml:space="preserve"> </w:t>
-      </w:r>
-      <w:proofErr w:type="spellStart"/>
-      <w:r>
-        <w:t>mai</w:t>
-      </w:r>
-      <w:proofErr w:type="spellEnd"/>
-      <w:r>
-        <w:t xml:space="preserve"> </w:t>
-      </w:r>
-      <w:proofErr w:type="spellStart"/>
-      <w:r>
-        <w:t>scurtă</w:t>
-      </w:r>
-      <w:proofErr w:type="spellEnd"/>
-      <w:r>
-        <w:t xml:space="preserve"> a </w:t>
-      </w:r>
-      <w:proofErr w:type="spellStart"/>
-      <w:r>
-        <w:t>sârmei</w:t>
-      </w:r>
-      <w:proofErr w:type="spellEnd"/>
+      <w:r>
+        <w:t>este partea mai scurtă a sârmei</w:t>
+      </w:r>
       <w:r>
         <w:t>.</w:t>
       </w:r>
@@ -9596,104 +7425,11 @@
       <w:pPr>
         <w:pStyle w:val="ListParagraph"/>
       </w:pPr>
-      <w:proofErr w:type="spellStart"/>
-      <w:r>
-        <w:t>Modulul</w:t>
-      </w:r>
-      <w:proofErr w:type="spellEnd"/>
-      <w:r>
-        <w:t xml:space="preserve"> ADC0 are </w:t>
-      </w:r>
-      <w:proofErr w:type="spellStart"/>
-      <w:r>
-        <w:t>nevoie</w:t>
-      </w:r>
-      <w:proofErr w:type="spellEnd"/>
-      <w:r>
-        <w:t xml:space="preserve"> de un delay </w:t>
-      </w:r>
-      <w:proofErr w:type="spellStart"/>
-      <w:r>
-        <w:t>pentru</w:t>
-      </w:r>
-      <w:proofErr w:type="spellEnd"/>
-      <w:r>
-        <w:t xml:space="preserve"> a </w:t>
-      </w:r>
-      <w:proofErr w:type="spellStart"/>
-      <w:r>
-        <w:t>putea</w:t>
-      </w:r>
-      <w:proofErr w:type="spellEnd"/>
-      <w:r>
-        <w:t xml:space="preserve"> </w:t>
-      </w:r>
-      <w:proofErr w:type="spellStart"/>
-      <w:r>
-        <w:t>converti</w:t>
-      </w:r>
-      <w:proofErr w:type="spellEnd"/>
-      <w:r>
-        <w:t xml:space="preserve"> </w:t>
-      </w:r>
-      <w:proofErr w:type="spellStart"/>
-      <w:r>
-        <w:t>datele</w:t>
-      </w:r>
-      <w:proofErr w:type="spellEnd"/>
-      <w:r>
-        <w:t xml:space="preserve"> din analog in digital.</w:t>
-      </w:r>
-      <w:r>
-        <w:t xml:space="preserve"> Noi initial nu am pus </w:t>
-      </w:r>
-      <w:proofErr w:type="spellStart"/>
-      <w:r>
-        <w:t>acest</w:t>
-      </w:r>
-      <w:proofErr w:type="spellEnd"/>
-      <w:r>
-        <w:t xml:space="preserve"> delay, </w:t>
-      </w:r>
-      <w:proofErr w:type="spellStart"/>
-      <w:r>
-        <w:t>iar</w:t>
-      </w:r>
-      <w:proofErr w:type="spellEnd"/>
-      <w:r>
-        <w:t xml:space="preserve"> </w:t>
-      </w:r>
-      <w:proofErr w:type="spellStart"/>
-      <w:r>
-        <w:t>valoarea</w:t>
-      </w:r>
-      <w:proofErr w:type="spellEnd"/>
-      <w:r>
-        <w:t xml:space="preserve"> </w:t>
-      </w:r>
-      <w:proofErr w:type="spellStart"/>
-      <w:r>
-        <w:t>primita</w:t>
-      </w:r>
-      <w:proofErr w:type="spellEnd"/>
-      <w:r>
-        <w:t xml:space="preserve"> de la </w:t>
-      </w:r>
-      <w:proofErr w:type="spellStart"/>
-      <w:r>
-        <w:t>senzor</w:t>
-      </w:r>
-      <w:proofErr w:type="spellEnd"/>
-      <w:r>
-        <w:t xml:space="preserve"> era </w:t>
-      </w:r>
-      <w:proofErr w:type="spellStart"/>
-      <w:r>
-        <w:t>aceeasi</w:t>
-      </w:r>
-      <w:proofErr w:type="spellEnd"/>
-      <w:r>
-        <w:t>.</w:t>
+      <w:r>
+        <w:t>Modulul ADC0 are nevoie de un delay pentru a putea converti datele din analog in digital.</w:t>
+      </w:r>
+      <w:r>
+        <w:t xml:space="preserve"> Noi initial nu am pus acest delay, iar valoarea primita de la senzor era aceeasi.</w:t>
       </w:r>
     </w:p>
     <w:p>
@@ -9709,349 +7445,8 @@
           <w:numId w:val="9"/>
         </w:numPr>
       </w:pPr>
-      <w:proofErr w:type="spellStart"/>
-      <w:r>
-        <w:t>Dupa</w:t>
-      </w:r>
-      <w:proofErr w:type="spellEnd"/>
-      <w:r>
-        <w:t xml:space="preserve"> </w:t>
-      </w:r>
-      <w:proofErr w:type="spellStart"/>
-      <w:r>
-        <w:t>ce</w:t>
-      </w:r>
-      <w:proofErr w:type="spellEnd"/>
-      <w:r>
-        <w:t xml:space="preserve"> am </w:t>
-      </w:r>
-      <w:proofErr w:type="spellStart"/>
-      <w:r>
-        <w:t>terminat</w:t>
-      </w:r>
-      <w:proofErr w:type="spellEnd"/>
-      <w:r>
-        <w:t xml:space="preserve"> de </w:t>
-      </w:r>
-      <w:proofErr w:type="spellStart"/>
-      <w:r>
-        <w:t>implementat</w:t>
-      </w:r>
-      <w:proofErr w:type="spellEnd"/>
-      <w:r>
-        <w:t xml:space="preserve"> </w:t>
-      </w:r>
-      <w:proofErr w:type="spellStart"/>
-      <w:r>
-        <w:t>atat</w:t>
-      </w:r>
-      <w:proofErr w:type="spellEnd"/>
-      <w:r>
-        <w:t xml:space="preserve"> </w:t>
-      </w:r>
-      <w:proofErr w:type="spellStart"/>
-      <w:r>
-        <w:t>modulul</w:t>
-      </w:r>
-      <w:proofErr w:type="spellEnd"/>
-      <w:r>
-        <w:t xml:space="preserve"> de PIT cat </w:t>
-      </w:r>
-      <w:proofErr w:type="spellStart"/>
-      <w:r>
-        <w:t>si</w:t>
-      </w:r>
-      <w:proofErr w:type="spellEnd"/>
-      <w:r>
-        <w:t xml:space="preserve"> </w:t>
-      </w:r>
-      <w:proofErr w:type="spellStart"/>
-      <w:r>
-        <w:t>modulul</w:t>
-      </w:r>
-      <w:proofErr w:type="spellEnd"/>
-      <w:r>
-        <w:t xml:space="preserve"> de ADC0, </w:t>
-      </w:r>
-      <w:proofErr w:type="spellStart"/>
-      <w:r>
-        <w:t>daca</w:t>
-      </w:r>
-      <w:proofErr w:type="spellEnd"/>
-      <w:r>
-        <w:t xml:space="preserve"> le </w:t>
-      </w:r>
-      <w:proofErr w:type="spellStart"/>
-      <w:r>
-        <w:t>rulam</w:t>
-      </w:r>
-      <w:proofErr w:type="spellEnd"/>
-      <w:r>
-        <w:t xml:space="preserve"> separate </w:t>
-      </w:r>
-      <w:proofErr w:type="spellStart"/>
-      <w:r>
-        <w:t>functionau</w:t>
-      </w:r>
-      <w:proofErr w:type="spellEnd"/>
-      <w:r>
-        <w:t xml:space="preserve"> </w:t>
-      </w:r>
-      <w:proofErr w:type="spellStart"/>
-      <w:r>
-        <w:t>amandoua</w:t>
-      </w:r>
-      <w:proofErr w:type="spellEnd"/>
-      <w:r>
-        <w:t xml:space="preserve">, </w:t>
-      </w:r>
-      <w:proofErr w:type="spellStart"/>
-      <w:r>
-        <w:t>dar</w:t>
-      </w:r>
-      <w:proofErr w:type="spellEnd"/>
-      <w:r>
-        <w:t xml:space="preserve"> </w:t>
-      </w:r>
-      <w:proofErr w:type="spellStart"/>
-      <w:r>
-        <w:t>daca</w:t>
-      </w:r>
-      <w:proofErr w:type="spellEnd"/>
-      <w:r>
-        <w:t xml:space="preserve"> le </w:t>
-      </w:r>
-      <w:proofErr w:type="spellStart"/>
-      <w:r>
-        <w:t>rulam</w:t>
-      </w:r>
-      <w:proofErr w:type="spellEnd"/>
-      <w:r>
-        <w:t xml:space="preserve"> </w:t>
-      </w:r>
-      <w:proofErr w:type="spellStart"/>
-      <w:r>
-        <w:t>impreuna</w:t>
-      </w:r>
-      <w:proofErr w:type="spellEnd"/>
-      <w:r>
-        <w:t xml:space="preserve">, nu </w:t>
-      </w:r>
-      <w:proofErr w:type="spellStart"/>
-      <w:r>
-        <w:t>mai</w:t>
-      </w:r>
-      <w:proofErr w:type="spellEnd"/>
-      <w:r>
-        <w:t xml:space="preserve"> </w:t>
-      </w:r>
-      <w:proofErr w:type="spellStart"/>
-      <w:r>
-        <w:t>mergea</w:t>
-      </w:r>
-      <w:proofErr w:type="spellEnd"/>
-      <w:r>
-        <w:t xml:space="preserve"> </w:t>
-      </w:r>
-      <w:proofErr w:type="spellStart"/>
-      <w:r>
-        <w:t>modulul</w:t>
-      </w:r>
-      <w:proofErr w:type="spellEnd"/>
-      <w:r>
-        <w:t xml:space="preserve"> de PIT, </w:t>
-      </w:r>
-      <w:proofErr w:type="spellStart"/>
-      <w:r>
-        <w:t>doar</w:t>
-      </w:r>
-      <w:proofErr w:type="spellEnd"/>
-      <w:r>
-        <w:t xml:space="preserve"> </w:t>
-      </w:r>
-      <w:proofErr w:type="spellStart"/>
-      <w:r>
-        <w:t>cel</w:t>
-      </w:r>
-      <w:proofErr w:type="spellEnd"/>
-      <w:r>
-        <w:t xml:space="preserve"> de ADC0. </w:t>
-      </w:r>
-      <w:proofErr w:type="spellStart"/>
-      <w:r>
-        <w:t>Rezolvare</w:t>
-      </w:r>
-      <w:proofErr w:type="spellEnd"/>
-      <w:r>
-        <w:t xml:space="preserve">: am </w:t>
-      </w:r>
-      <w:proofErr w:type="spellStart"/>
-      <w:r>
-        <w:t>setat</w:t>
-      </w:r>
-      <w:proofErr w:type="spellEnd"/>
-      <w:r>
-        <w:t xml:space="preserve"> </w:t>
-      </w:r>
-      <w:proofErr w:type="spellStart"/>
-      <w:r>
-        <w:t>perioritatea</w:t>
-      </w:r>
-      <w:proofErr w:type="spellEnd"/>
-      <w:r>
-        <w:t xml:space="preserve"> handle-</w:t>
-      </w:r>
-      <w:proofErr w:type="spellStart"/>
-      <w:r>
-        <w:t>relor</w:t>
-      </w:r>
-      <w:proofErr w:type="spellEnd"/>
-      <w:r>
-        <w:t xml:space="preserve"> de </w:t>
-      </w:r>
-      <w:proofErr w:type="spellStart"/>
-      <w:r>
-        <w:t>intrerupere</w:t>
-      </w:r>
-      <w:proofErr w:type="spellEnd"/>
-      <w:r>
-        <w:t xml:space="preserve"> </w:t>
-      </w:r>
-      <w:proofErr w:type="spellStart"/>
-      <w:r>
-        <w:t>astfel</w:t>
-      </w:r>
-      <w:proofErr w:type="spellEnd"/>
-      <w:r>
-        <w:t xml:space="preserve"> </w:t>
-      </w:r>
-      <w:proofErr w:type="spellStart"/>
-      <w:r>
-        <w:t>incat</w:t>
-      </w:r>
-      <w:proofErr w:type="spellEnd"/>
-      <w:r>
-        <w:t xml:space="preserve"> </w:t>
-      </w:r>
-      <w:proofErr w:type="spellStart"/>
-      <w:r>
-        <w:t>intreruperile</w:t>
-      </w:r>
-      <w:proofErr w:type="spellEnd"/>
-      <w:r>
-        <w:t xml:space="preserve"> </w:t>
-      </w:r>
-      <w:proofErr w:type="spellStart"/>
-      <w:r>
-        <w:t>venite</w:t>
-      </w:r>
-      <w:proofErr w:type="spellEnd"/>
-      <w:r>
-        <w:t xml:space="preserve"> de la PIT </w:t>
-      </w:r>
-      <w:proofErr w:type="spellStart"/>
-      <w:r>
-        <w:t>sa</w:t>
-      </w:r>
-      <w:proofErr w:type="spellEnd"/>
-      <w:r>
-        <w:t xml:space="preserve"> </w:t>
-      </w:r>
-      <w:proofErr w:type="spellStart"/>
-      <w:r>
-        <w:t>aiba</w:t>
-      </w:r>
-      <w:proofErr w:type="spellEnd"/>
-      <w:r>
-        <w:t xml:space="preserve"> o </w:t>
-      </w:r>
-      <w:proofErr w:type="spellStart"/>
-      <w:r>
-        <w:t>prioritate</w:t>
-      </w:r>
-      <w:proofErr w:type="spellEnd"/>
-      <w:r>
-        <w:t xml:space="preserve"> </w:t>
-      </w:r>
-      <w:proofErr w:type="spellStart"/>
-      <w:r>
-        <w:t>mai</w:t>
-      </w:r>
-      <w:proofErr w:type="spellEnd"/>
-      <w:r>
-        <w:t xml:space="preserve"> mare (</w:t>
-      </w:r>
-      <w:proofErr w:type="spellStart"/>
-      <w:r>
-        <w:t>prioritatea</w:t>
-      </w:r>
-      <w:proofErr w:type="spellEnd"/>
-      <w:r>
-        <w:t xml:space="preserve"> 5) </w:t>
-      </w:r>
-      <w:proofErr w:type="spellStart"/>
-      <w:r>
-        <w:t>iar</w:t>
-      </w:r>
-      <w:proofErr w:type="spellEnd"/>
-      <w:r>
-        <w:t xml:space="preserve"> </w:t>
-      </w:r>
-      <w:proofErr w:type="spellStart"/>
-      <w:r>
-        <w:t>intreruperile</w:t>
-      </w:r>
-      <w:proofErr w:type="spellEnd"/>
-      <w:r>
-        <w:t xml:space="preserve"> </w:t>
-      </w:r>
-      <w:proofErr w:type="spellStart"/>
-      <w:r>
-        <w:t>venite</w:t>
-      </w:r>
-      <w:proofErr w:type="spellEnd"/>
-      <w:r>
-        <w:t xml:space="preserve"> de la ADC0 </w:t>
-      </w:r>
-      <w:proofErr w:type="spellStart"/>
-      <w:r>
-        <w:t>sa</w:t>
-      </w:r>
-      <w:proofErr w:type="spellEnd"/>
-      <w:r>
-        <w:t xml:space="preserve"> </w:t>
-      </w:r>
-      <w:proofErr w:type="spellStart"/>
-      <w:r>
-        <w:t>aiba</w:t>
-      </w:r>
-      <w:proofErr w:type="spellEnd"/>
-      <w:r>
-        <w:t xml:space="preserve"> o </w:t>
-      </w:r>
-      <w:proofErr w:type="spellStart"/>
-      <w:r>
-        <w:t>prioritate</w:t>
-      </w:r>
-      <w:proofErr w:type="spellEnd"/>
-      <w:r>
-        <w:t xml:space="preserve"> </w:t>
-      </w:r>
-      <w:proofErr w:type="spellStart"/>
-      <w:r>
-        <w:t>mai</w:t>
-      </w:r>
-      <w:proofErr w:type="spellEnd"/>
-      <w:r>
-        <w:t xml:space="preserve"> mica (</w:t>
-      </w:r>
-      <w:proofErr w:type="spellStart"/>
-      <w:r>
-        <w:t>prioritatea</w:t>
-      </w:r>
-      <w:proofErr w:type="spellEnd"/>
-      <w:r>
-        <w:t xml:space="preserve"> 6).</w:t>
+      <w:r>
+        <w:t>Dupa ce am terminat de implementat atat modulul de PIT cat si modulul de ADC0, daca le rulam separate functionau amandoua, dar daca le rulam impreuna, nu mai mergea modulul de PIT, doar cel de ADC0. Rezolvare: am setat perioritatea handle-relor de intrerupere astfel incat intreruperile venite de la PIT sa aiba o prioritate mai mare (prioritatea 5) iar intreruperile venite de la ADC0 sa aiba o prioritate mai mica (prioritatea 6).</w:t>
       </w:r>
     </w:p>
     <w:p>

</xml_diff>